<commit_message>
Especificar archivos en readme y en el paper
</commit_message>
<xml_diff>
--- a/PaperTPTeoriaComputacion.docx
+++ b/PaperTPTeoriaComputacion.docx
@@ -765,29 +765,17 @@
         <w:pStyle w:val="Title"/>
         <w:ind w:left="3" w:hanging="5"/>
         <w:jc w:val="center"/>
-      </w:pPr>
-      <w:proofErr w:type="spellStart"/>
-      <w:r>
+        <w:rPr>
+          <w:lang w:val="es-US"/>
+        </w:rPr>
+      </w:pPr>
+      <w:r>
+        <w:rPr>
+          <w:lang w:val="es-US"/>
+        </w:rPr>
         <w:lastRenderedPageBreak/>
-        <w:t>Transformadas</w:t>
-      </w:r>
-      <w:proofErr w:type="spellEnd"/>
-      <w:r>
-        <w:t xml:space="preserve"> de Fourier y </w:t>
-      </w:r>
-      <w:proofErr w:type="spellStart"/>
-      <w:r>
-        <w:t>comparación</w:t>
-      </w:r>
-      <w:proofErr w:type="spellEnd"/>
-      <w:r>
-        <w:t xml:space="preserve"> de </w:t>
-      </w:r>
-      <w:proofErr w:type="spellStart"/>
-      <w:r>
-        <w:t>algoritmos</w:t>
-      </w:r>
-      <w:proofErr w:type="spellEnd"/>
+        <w:t>Transformadas de Fourier y comparación de algoritmos</w:t>
+      </w:r>
     </w:p>
     <w:p>
       <w:pPr>
@@ -798,39 +786,19 @@
           <w:bCs/>
           <w:i/>
           <w:iCs/>
-        </w:rPr>
-      </w:pPr>
-      <w:proofErr w:type="spellStart"/>
+          <w:lang w:val="es-US"/>
+        </w:rPr>
+      </w:pPr>
       <w:r>
         <w:rPr>
           <w:b/>
           <w:bCs/>
           <w:i/>
           <w:iCs/>
-        </w:rPr>
-        <w:t>Problema</w:t>
-      </w:r>
-      <w:proofErr w:type="spellEnd"/>
-      <w:r>
-        <w:rPr>
-          <w:b/>
-          <w:bCs/>
-          <w:i/>
-          <w:iCs/>
-        </w:rPr>
-        <w:t xml:space="preserve"> a </w:t>
-      </w:r>
-      <w:proofErr w:type="spellStart"/>
-      <w:r>
-        <w:rPr>
-          <w:b/>
-          <w:bCs/>
-          <w:i/>
-          <w:iCs/>
-        </w:rPr>
-        <w:t>analizar</w:t>
-      </w:r>
-      <w:proofErr w:type="spellEnd"/>
+          <w:lang w:val="es-US"/>
+        </w:rPr>
+        <w:t>Problema a analizar</w:t>
+      </w:r>
     </w:p>
     <w:p>
       <w:pPr>
@@ -1662,43 +1630,7 @@
           <w:lang w:val="es-US"/>
           <w14:ligatures w14:val="standardContextual"/>
         </w:rPr>
-        <w:t xml:space="preserve"> y dentro de </w:t>
-      </w:r>
-      <w:r>
-        <w:rPr>
-          <w:rFonts w:asciiTheme="minorHAnsi" w:eastAsiaTheme="minorEastAsia" w:hAnsiTheme="minorHAnsi" w:cstheme="minorBidi"/>
-          <w:kern w:val="2"/>
-          <w:position w:val="0"/>
-          <w:sz w:val="22"/>
-          <w:szCs w:val="22"/>
-          <w:lang w:val="es-US"/>
-          <w14:ligatures w14:val="standardContextual"/>
-        </w:rPr>
-        <w:t xml:space="preserve">la sumatoria </w:t>
-      </w:r>
-      <w:r>
-        <w:rPr>
-          <w:rFonts w:asciiTheme="minorHAnsi" w:eastAsiaTheme="minorEastAsia" w:hAnsiTheme="minorHAnsi" w:cstheme="minorBidi"/>
-          <w:kern w:val="2"/>
-          <w:position w:val="0"/>
-          <w:sz w:val="22"/>
-          <w:szCs w:val="22"/>
-          <w:lang w:val="es-US"/>
-          <w14:ligatures w14:val="standardContextual"/>
-        </w:rPr>
-        <w:t>se realiza el cálculo n veces</w:t>
-      </w:r>
-      <w:r>
-        <w:rPr>
-          <w:rFonts w:asciiTheme="minorHAnsi" w:eastAsiaTheme="minorEastAsia" w:hAnsiTheme="minorHAnsi" w:cstheme="minorBidi"/>
-          <w:kern w:val="2"/>
-          <w:position w:val="0"/>
-          <w:sz w:val="22"/>
-          <w:szCs w:val="22"/>
-          <w:lang w:val="es-US"/>
-          <w14:ligatures w14:val="standardContextual"/>
-        </w:rPr>
-        <w:t xml:space="preserve"> (O(n))</w:t>
+        <w:t xml:space="preserve"> y dentro de la sumatoria se realiza el cálculo n veces (O(n))</w:t>
       </w:r>
       <w:r>
         <w:rPr>
@@ -1722,19 +1654,7 @@
           <w:lang w:val="es-US"/>
           <w14:ligatures w14:val="standardContextual"/>
         </w:rPr>
-        <w:t xml:space="preserve">multiplicación de estas complejidades nos da </w:t>
-      </w:r>
-      <w:r>
-        <w:rPr>
-          <w:rFonts w:asciiTheme="minorHAnsi" w:eastAsiaTheme="minorEastAsia" w:hAnsiTheme="minorHAnsi" w:cstheme="minorBidi"/>
-          <w:kern w:val="2"/>
-          <w:position w:val="0"/>
-          <w:sz w:val="22"/>
-          <w:szCs w:val="22"/>
-          <w:lang w:val="es-US"/>
-          <w14:ligatures w14:val="standardContextual"/>
-        </w:rPr>
-        <w:t>O(n</w:t>
+        <w:t>multiplicación de estas complejidades nos da O(n</w:t>
       </w:r>
       <w:r>
         <w:rPr>
@@ -1759,19 +1679,7 @@
           <w:lang w:val="es-US"/>
           <w14:ligatures w14:val="standardContextual"/>
         </w:rPr>
-        <w:t>)</w:t>
-      </w:r>
-      <w:r>
-        <w:rPr>
-          <w:rFonts w:asciiTheme="minorHAnsi" w:eastAsiaTheme="minorEastAsia" w:hAnsiTheme="minorHAnsi" w:cstheme="minorBidi"/>
-          <w:kern w:val="2"/>
-          <w:position w:val="0"/>
-          <w:sz w:val="22"/>
-          <w:szCs w:val="22"/>
-          <w:lang w:val="es-US"/>
-          <w14:ligatures w14:val="standardContextual"/>
-        </w:rPr>
-        <w:t>.</w:t>
+        <w:t>).</w:t>
       </w:r>
     </w:p>
     <w:p>
@@ -1840,6 +1748,7 @@
       <w:r>
         <w:rPr>
           <w:rFonts w:asciiTheme="minorHAnsi" w:eastAsiaTheme="minorHAnsi" w:hAnsiTheme="minorHAnsi" w:cstheme="minorBidi"/>
+          <w:noProof/>
           <w:kern w:val="2"/>
           <w:position w:val="0"/>
           <w:sz w:val="22"/>
@@ -1912,6 +1821,37 @@
           <w:lang w:val="es-US"/>
           <w14:ligatures w14:val="standardContextual"/>
         </w:rPr>
+        <w:t>(Archivo testManual.py)</w:t>
+      </w:r>
+    </w:p>
+    <w:p>
+      <w:pPr>
+        <w:suppressAutoHyphens w:val="0"/>
+        <w:spacing w:after="160" w:line="259" w:lineRule="auto"/>
+        <w:ind w:leftChars="0" w:left="0" w:firstLineChars="0" w:firstLine="0"/>
+        <w:jc w:val="both"/>
+        <w:textAlignment w:val="auto"/>
+        <w:outlineLvl w:val="9"/>
+        <w:rPr>
+          <w:rFonts w:asciiTheme="minorHAnsi" w:eastAsiaTheme="minorHAnsi" w:hAnsiTheme="minorHAnsi" w:cstheme="minorBidi"/>
+          <w:kern w:val="2"/>
+          <w:position w:val="0"/>
+          <w:sz w:val="22"/>
+          <w:szCs w:val="22"/>
+          <w:lang w:val="es-US"/>
+          <w14:ligatures w14:val="standardContextual"/>
+        </w:rPr>
+      </w:pPr>
+      <w:r>
+        <w:rPr>
+          <w:rFonts w:asciiTheme="minorHAnsi" w:eastAsiaTheme="minorHAnsi" w:hAnsiTheme="minorHAnsi" w:cstheme="minorBidi"/>
+          <w:kern w:val="2"/>
+          <w:position w:val="0"/>
+          <w:sz w:val="22"/>
+          <w:szCs w:val="22"/>
+          <w:lang w:val="es-US"/>
+          <w14:ligatures w14:val="standardContextual"/>
+        </w:rPr>
         <w:tab/>
         <w:t xml:space="preserve">Esta función representa el mismo calculo matemático, y en el caso del código, la complejidad queda expresada de manera más visual en forma de </w:t>
       </w:r>
@@ -1925,59 +1865,7 @@
           <w:lang w:val="es-US"/>
           <w14:ligatures w14:val="standardContextual"/>
         </w:rPr>
-        <w:t xml:space="preserve">un for </w:t>
-      </w:r>
-      <w:proofErr w:type="spellStart"/>
-      <w:r>
-        <w:rPr>
-          <w:rFonts w:asciiTheme="minorHAnsi" w:eastAsiaTheme="minorHAnsi" w:hAnsiTheme="minorHAnsi" w:cstheme="minorBidi"/>
-          <w:kern w:val="2"/>
-          <w:position w:val="0"/>
-          <w:sz w:val="22"/>
-          <w:szCs w:val="22"/>
-          <w:lang w:val="es-US"/>
-          <w14:ligatures w14:val="standardContextual"/>
-        </w:rPr>
-        <w:t>loop</w:t>
-      </w:r>
-      <w:proofErr w:type="spellEnd"/>
-      <w:r>
-        <w:rPr>
-          <w:rFonts w:asciiTheme="minorHAnsi" w:eastAsiaTheme="minorHAnsi" w:hAnsiTheme="minorHAnsi" w:cstheme="minorBidi"/>
-          <w:kern w:val="2"/>
-          <w:position w:val="0"/>
-          <w:sz w:val="22"/>
-          <w:szCs w:val="22"/>
-          <w:lang w:val="es-US"/>
-          <w14:ligatures w14:val="standardContextual"/>
-        </w:rPr>
-        <w:t xml:space="preserve"> dentro de otro for </w:t>
-      </w:r>
-      <w:proofErr w:type="spellStart"/>
-      <w:r>
-        <w:rPr>
-          <w:rFonts w:asciiTheme="minorHAnsi" w:eastAsiaTheme="minorHAnsi" w:hAnsiTheme="minorHAnsi" w:cstheme="minorBidi"/>
-          <w:kern w:val="2"/>
-          <w:position w:val="0"/>
-          <w:sz w:val="22"/>
-          <w:szCs w:val="22"/>
-          <w:lang w:val="es-US"/>
-          <w14:ligatures w14:val="standardContextual"/>
-        </w:rPr>
-        <w:t>loop</w:t>
-      </w:r>
-      <w:proofErr w:type="spellEnd"/>
-      <w:r>
-        <w:rPr>
-          <w:rFonts w:asciiTheme="minorHAnsi" w:eastAsiaTheme="minorHAnsi" w:hAnsiTheme="minorHAnsi" w:cstheme="minorBidi"/>
-          <w:kern w:val="2"/>
-          <w:position w:val="0"/>
-          <w:sz w:val="22"/>
-          <w:szCs w:val="22"/>
-          <w:lang w:val="es-US"/>
-          <w14:ligatures w14:val="standardContextual"/>
-        </w:rPr>
-        <w:t>, ambos con un rango dependiente a n.</w:t>
+        <w:t>un for loop dentro de otro for loop, ambos con un rango dependiente a n.</w:t>
       </w:r>
       <w:r>
         <w:rPr>
@@ -2306,19 +2194,7 @@
                       <w:lang w:val="es-US"/>
                       <w14:ligatures w14:val="standardContextual"/>
                     </w:rPr>
-                    <m:t>2</m:t>
-                  </m:r>
-                  <m:r>
-                    <w:rPr>
-                      <w:rFonts w:ascii="Cambria Math" w:eastAsiaTheme="minorHAnsi" w:hAnsi="Cambria Math" w:cstheme="minorBidi"/>
-                      <w:kern w:val="2"/>
-                      <w:position w:val="0"/>
-                      <w:sz w:val="22"/>
-                      <w:szCs w:val="22"/>
-                      <w:lang w:val="es-US"/>
-                      <w14:ligatures w14:val="standardContextual"/>
-                    </w:rPr>
-                    <m:t>n</m:t>
+                    <m:t>2n</m:t>
                   </m:r>
                 </m:sub>
               </m:sSub>
@@ -2432,19 +2308,7 @@
                       <w:lang w:val="es-US"/>
                       <w14:ligatures w14:val="standardContextual"/>
                     </w:rPr>
-                    <m:t>2</m:t>
-                  </m:r>
-                  <m:r>
-                    <w:rPr>
-                      <w:rFonts w:ascii="Cambria Math" w:eastAsiaTheme="minorHAnsi" w:hAnsi="Cambria Math" w:cstheme="minorBidi"/>
-                      <w:kern w:val="2"/>
-                      <w:position w:val="0"/>
-                      <w:sz w:val="22"/>
-                      <w:szCs w:val="22"/>
-                      <w:lang w:val="es-US"/>
-                      <w14:ligatures w14:val="standardContextual"/>
-                    </w:rPr>
-                    <m:t>nk</m:t>
+                    <m:t>2nk</m:t>
                   </m:r>
                 </m:sup>
               </m:sSup>
@@ -2719,31 +2583,7 @@
                       <w:lang w:val="es-US"/>
                       <w14:ligatures w14:val="standardContextual"/>
                     </w:rPr>
-                    <m:t>2</m:t>
-                  </m:r>
-                  <m:r>
-                    <w:rPr>
-                      <w:rFonts w:ascii="Cambria Math" w:eastAsiaTheme="minorHAnsi" w:hAnsi="Cambria Math" w:cstheme="minorBidi"/>
-                      <w:kern w:val="2"/>
-                      <w:position w:val="0"/>
-                      <w:sz w:val="22"/>
-                      <w:szCs w:val="22"/>
-                      <w:lang w:val="es-US"/>
-                      <w14:ligatures w14:val="standardContextual"/>
-                    </w:rPr>
-                    <m:t>n</m:t>
-                  </m:r>
-                  <m:r>
-                    <w:rPr>
-                      <w:rFonts w:ascii="Cambria Math" w:eastAsiaTheme="minorHAnsi" w:hAnsi="Cambria Math" w:cstheme="minorBidi"/>
-                      <w:kern w:val="2"/>
-                      <w:position w:val="0"/>
-                      <w:sz w:val="22"/>
-                      <w:szCs w:val="22"/>
-                      <w:lang w:val="es-US"/>
-                      <w14:ligatures w14:val="standardContextual"/>
-                    </w:rPr>
-                    <m:t>+1</m:t>
+                    <m:t>2n+1</m:t>
                   </m:r>
                 </m:sub>
               </m:sSub>
@@ -2857,19 +2697,7 @@
                       <w:lang w:val="es-US"/>
                       <w14:ligatures w14:val="standardContextual"/>
                     </w:rPr>
-                    <m:t>2</m:t>
-                  </m:r>
-                  <m:r>
-                    <w:rPr>
-                      <w:rFonts w:ascii="Cambria Math" w:eastAsiaTheme="minorHAnsi" w:hAnsi="Cambria Math" w:cstheme="minorBidi"/>
-                      <w:kern w:val="2"/>
-                      <w:position w:val="0"/>
-                      <w:sz w:val="22"/>
-                      <w:szCs w:val="22"/>
-                      <w:lang w:val="es-US"/>
-                      <w14:ligatures w14:val="standardContextual"/>
-                    </w:rPr>
-                    <m:t>nk</m:t>
+                    <m:t>2nk</m:t>
                   </m:r>
                 </m:sup>
               </m:sSup>
@@ -3284,6 +3112,7 @@
       <w:r>
         <w:rPr>
           <w:rFonts w:asciiTheme="minorHAnsi" w:eastAsiaTheme="minorHAnsi" w:hAnsiTheme="minorHAnsi" w:cstheme="minorBidi"/>
+          <w:noProof/>
           <w:kern w:val="2"/>
           <w:position w:val="0"/>
           <w:sz w:val="22"/>
@@ -3356,7 +3185,73 @@
           <w:lang w:val="es-US"/>
           <w14:ligatures w14:val="standardContextual"/>
         </w:rPr>
+        <w:t xml:space="preserve">(Archivo </w:t>
+      </w:r>
+      <w:r>
+        <w:rPr>
+          <w:rFonts w:asciiTheme="minorHAnsi" w:eastAsiaTheme="minorHAnsi" w:hAnsiTheme="minorHAnsi" w:cstheme="minorBidi"/>
+          <w:kern w:val="2"/>
+          <w:position w:val="0"/>
+          <w:sz w:val="22"/>
+          <w:szCs w:val="22"/>
+          <w:lang w:val="es-US"/>
+          <w14:ligatures w14:val="standardContextual"/>
+        </w:rPr>
+        <w:t>testParImpar</w:t>
+      </w:r>
+      <w:r>
+        <w:rPr>
+          <w:rFonts w:asciiTheme="minorHAnsi" w:eastAsiaTheme="minorHAnsi" w:hAnsiTheme="minorHAnsi" w:cstheme="minorBidi"/>
+          <w:kern w:val="2"/>
+          <w:position w:val="0"/>
+          <w:sz w:val="22"/>
+          <w:szCs w:val="22"/>
+          <w:lang w:val="es-US"/>
+          <w14:ligatures w14:val="standardContextual"/>
+        </w:rPr>
+        <w:t>.py)</w:t>
+      </w:r>
+      <w:r>
+        <w:rPr>
+          <w:rFonts w:asciiTheme="minorHAnsi" w:eastAsiaTheme="minorHAnsi" w:hAnsiTheme="minorHAnsi" w:cstheme="minorBidi"/>
+          <w:kern w:val="2"/>
+          <w:position w:val="0"/>
+          <w:sz w:val="22"/>
+          <w:szCs w:val="22"/>
+          <w:lang w:val="es-US"/>
+          <w14:ligatures w14:val="standardContextual"/>
+        </w:rPr>
         <w:tab/>
+      </w:r>
+    </w:p>
+    <w:p>
+      <w:pPr>
+        <w:suppressAutoHyphens w:val="0"/>
+        <w:spacing w:after="160" w:line="259" w:lineRule="auto"/>
+        <w:ind w:leftChars="0" w:left="0" w:firstLineChars="0" w:firstLine="720"/>
+        <w:jc w:val="both"/>
+        <w:textAlignment w:val="auto"/>
+        <w:outlineLvl w:val="9"/>
+        <w:rPr>
+          <w:rFonts w:asciiTheme="minorHAnsi" w:eastAsiaTheme="minorHAnsi" w:hAnsiTheme="minorHAnsi" w:cstheme="minorBidi"/>
+          <w:kern w:val="2"/>
+          <w:position w:val="0"/>
+          <w:sz w:val="22"/>
+          <w:szCs w:val="22"/>
+          <w:lang w:val="es-US"/>
+          <w14:ligatures w14:val="standardContextual"/>
+        </w:rPr>
+      </w:pPr>
+      <w:r>
+        <w:rPr>
+          <w:rFonts w:asciiTheme="minorHAnsi" w:eastAsiaTheme="minorHAnsi" w:hAnsiTheme="minorHAnsi" w:cstheme="minorBidi"/>
+          <w:kern w:val="2"/>
+          <w:position w:val="0"/>
+          <w:sz w:val="22"/>
+          <w:szCs w:val="22"/>
+          <w:lang w:val="es-US"/>
+          <w14:ligatures w14:val="standardContextual"/>
+        </w:rPr>
         <w:t xml:space="preserve">Esta función representa el mismo </w:t>
       </w:r>
       <w:r>
@@ -3424,111 +3319,21 @@
           <w:lang w:val="es-US"/>
           <w14:ligatures w14:val="standardContextual"/>
         </w:rPr>
+        <w:lastRenderedPageBreak/>
         <w:tab/>
-        <w:t xml:space="preserve">En el caso de esta función, si bien la complejidad es la misma, podemos notar que en la transformada tradicional tiene una complejidad cuadrática debido a la multiplicación n*n de los for </w:t>
-      </w:r>
-      <w:proofErr w:type="spellStart"/>
-      <w:r>
-        <w:rPr>
-          <w:rFonts w:asciiTheme="minorHAnsi" w:eastAsiaTheme="minorHAnsi" w:hAnsiTheme="minorHAnsi" w:cstheme="minorBidi"/>
-          <w:kern w:val="2"/>
-          <w:position w:val="0"/>
-          <w:sz w:val="22"/>
-          <w:szCs w:val="22"/>
-          <w:lang w:val="es-US"/>
-          <w14:ligatures w14:val="standardContextual"/>
-        </w:rPr>
-        <w:t>loops</w:t>
-      </w:r>
-      <w:proofErr w:type="spellEnd"/>
-      <w:r>
-        <w:rPr>
-          <w:rFonts w:asciiTheme="minorHAnsi" w:eastAsiaTheme="minorHAnsi" w:hAnsiTheme="minorHAnsi" w:cstheme="minorBidi"/>
-          <w:kern w:val="2"/>
-          <w:position w:val="0"/>
-          <w:sz w:val="22"/>
-          <w:szCs w:val="22"/>
-          <w:lang w:val="es-US"/>
-          <w14:ligatures w14:val="standardContextual"/>
-        </w:rPr>
-        <w:t xml:space="preserve">, </w:t>
-      </w:r>
-      <w:r>
-        <w:rPr>
-          <w:rFonts w:asciiTheme="minorHAnsi" w:eastAsiaTheme="minorHAnsi" w:hAnsiTheme="minorHAnsi" w:cstheme="minorBidi"/>
-          <w:kern w:val="2"/>
-          <w:position w:val="0"/>
-          <w:sz w:val="22"/>
-          <w:szCs w:val="22"/>
-          <w:lang w:val="es-US"/>
-          <w14:ligatures w14:val="standardContextual"/>
-        </w:rPr>
-        <w:lastRenderedPageBreak/>
-        <w:t>mientras que en este caso la complejidad cuadrática viene dada por la multiplicación n*n/2, por lo que si bien la complejidad es la misma, el algoritmo de separar pares e impares tiene un escalado menor graci</w:t>
-      </w:r>
-      <w:r>
-        <w:rPr>
-          <w:rFonts w:asciiTheme="minorHAnsi" w:eastAsiaTheme="minorHAnsi" w:hAnsiTheme="minorHAnsi" w:cstheme="minorBidi"/>
-          <w:kern w:val="2"/>
-          <w:position w:val="0"/>
-          <w:sz w:val="22"/>
-          <w:szCs w:val="22"/>
-          <w:lang w:val="es-US"/>
-          <w14:ligatures w14:val="standardContextual"/>
-        </w:rPr>
-        <w:t xml:space="preserve">as a que la sumatoria solo itera n/2 veces (además de que se optimiza la cantidad de cálculos realizados al usar las variables </w:t>
-      </w:r>
-      <w:proofErr w:type="spellStart"/>
-      <w:r>
-        <w:rPr>
-          <w:rFonts w:asciiTheme="minorHAnsi" w:eastAsiaTheme="minorHAnsi" w:hAnsiTheme="minorHAnsi" w:cstheme="minorBidi"/>
-          <w:kern w:val="2"/>
-          <w:position w:val="0"/>
-          <w:sz w:val="22"/>
-          <w:szCs w:val="22"/>
-          <w:lang w:val="es-US"/>
-          <w14:ligatures w14:val="standardContextual"/>
-        </w:rPr>
-        <w:t>Euler_externo</w:t>
-      </w:r>
-      <w:proofErr w:type="spellEnd"/>
-      <w:r>
-        <w:rPr>
-          <w:rFonts w:asciiTheme="minorHAnsi" w:eastAsiaTheme="minorHAnsi" w:hAnsiTheme="minorHAnsi" w:cstheme="minorBidi"/>
-          <w:kern w:val="2"/>
-          <w:position w:val="0"/>
-          <w:sz w:val="22"/>
-          <w:szCs w:val="22"/>
-          <w:lang w:val="es-US"/>
-          <w14:ligatures w14:val="standardContextual"/>
-        </w:rPr>
-        <w:t xml:space="preserve"> y </w:t>
-      </w:r>
-      <w:proofErr w:type="spellStart"/>
-      <w:r>
-        <w:rPr>
-          <w:rFonts w:asciiTheme="minorHAnsi" w:eastAsiaTheme="minorHAnsi" w:hAnsiTheme="minorHAnsi" w:cstheme="minorBidi"/>
-          <w:kern w:val="2"/>
-          <w:position w:val="0"/>
-          <w:sz w:val="22"/>
-          <w:szCs w:val="22"/>
-          <w:lang w:val="es-US"/>
-          <w14:ligatures w14:val="standardContextual"/>
-        </w:rPr>
-        <w:t>Euler_interno</w:t>
-      </w:r>
-      <w:proofErr w:type="spellEnd"/>
-      <w:r>
-        <w:rPr>
-          <w:rFonts w:asciiTheme="minorHAnsi" w:eastAsiaTheme="minorHAnsi" w:hAnsiTheme="minorHAnsi" w:cstheme="minorBidi"/>
-          <w:kern w:val="2"/>
-          <w:position w:val="0"/>
-          <w:sz w:val="22"/>
-          <w:szCs w:val="22"/>
-          <w:lang w:val="es-US"/>
-          <w14:ligatures w14:val="standardContextual"/>
-        </w:rPr>
-        <w:t>).</w:t>
+        <w:t>En el caso de esta función, si bien la complejidad es la misma, podemos notar que en la transformada tradicional tiene una complejidad cuadrática debido a la multiplicación n*n de los for loops, mientras que en este caso la complejidad cuadrática viene dada por la multiplicación n*n/2, por lo que si bien la complejidad es la misma, el algoritmo de separar pares e impares tiene un escalado menor graci</w:t>
+      </w:r>
+      <w:r>
+        <w:rPr>
+          <w:rFonts w:asciiTheme="minorHAnsi" w:eastAsiaTheme="minorHAnsi" w:hAnsiTheme="minorHAnsi" w:cstheme="minorBidi"/>
+          <w:kern w:val="2"/>
+          <w:position w:val="0"/>
+          <w:sz w:val="22"/>
+          <w:szCs w:val="22"/>
+          <w:lang w:val="es-US"/>
+          <w14:ligatures w14:val="standardContextual"/>
+        </w:rPr>
+        <w:t>as a que la sumatoria solo itera n/2 veces (además de que se optimiza la cantidad de cálculos realizados al usar las variables Euler_externo y Euler_interno).</w:t>
       </w:r>
       <w:r>
         <w:rPr>
@@ -3965,19 +3770,7 @@
                       <w:lang w:val="es-US"/>
                       <w14:ligatures w14:val="standardContextual"/>
                     </w:rPr>
-                    <m:t>2</m:t>
-                  </m:r>
-                  <m:r>
-                    <w:rPr>
-                      <w:rFonts w:ascii="Cambria Math" w:eastAsiaTheme="minorHAnsi" w:hAnsi="Cambria Math" w:cstheme="minorBidi"/>
-                      <w:kern w:val="2"/>
-                      <w:position w:val="0"/>
-                      <w:sz w:val="22"/>
-                      <w:szCs w:val="22"/>
-                      <w:lang w:val="es-US"/>
-                      <w14:ligatures w14:val="standardContextual"/>
-                    </w:rPr>
-                    <m:t>n</m:t>
+                    <m:t>2n</m:t>
                   </m:r>
                 </m:sub>
               </m:sSub>
@@ -4091,19 +3884,7 @@
                       <w:lang w:val="es-US"/>
                       <w14:ligatures w14:val="standardContextual"/>
                     </w:rPr>
-                    <m:t>2</m:t>
-                  </m:r>
-                  <m:r>
-                    <w:rPr>
-                      <w:rFonts w:ascii="Cambria Math" w:eastAsiaTheme="minorHAnsi" w:hAnsi="Cambria Math" w:cstheme="minorBidi"/>
-                      <w:kern w:val="2"/>
-                      <w:position w:val="0"/>
-                      <w:sz w:val="22"/>
-                      <w:szCs w:val="22"/>
-                      <w:lang w:val="es-US"/>
-                      <w14:ligatures w14:val="standardContextual"/>
-                    </w:rPr>
-                    <m:t>nk</m:t>
+                    <m:t>2nk</m:t>
                   </m:r>
                 </m:sup>
               </m:sSup>
@@ -4378,31 +4159,7 @@
                       <w:lang w:val="es-US"/>
                       <w14:ligatures w14:val="standardContextual"/>
                     </w:rPr>
-                    <m:t>2</m:t>
-                  </m:r>
-                  <m:r>
-                    <w:rPr>
-                      <w:rFonts w:ascii="Cambria Math" w:eastAsiaTheme="minorHAnsi" w:hAnsi="Cambria Math" w:cstheme="minorBidi"/>
-                      <w:kern w:val="2"/>
-                      <w:position w:val="0"/>
-                      <w:sz w:val="22"/>
-                      <w:szCs w:val="22"/>
-                      <w:lang w:val="es-US"/>
-                      <w14:ligatures w14:val="standardContextual"/>
-                    </w:rPr>
-                    <m:t>n</m:t>
-                  </m:r>
-                  <m:r>
-                    <w:rPr>
-                      <w:rFonts w:ascii="Cambria Math" w:eastAsiaTheme="minorHAnsi" w:hAnsi="Cambria Math" w:cstheme="minorBidi"/>
-                      <w:kern w:val="2"/>
-                      <w:position w:val="0"/>
-                      <w:sz w:val="22"/>
-                      <w:szCs w:val="22"/>
-                      <w:lang w:val="es-US"/>
-                      <w14:ligatures w14:val="standardContextual"/>
-                    </w:rPr>
-                    <m:t>+1</m:t>
+                    <m:t>2n+1</m:t>
                   </m:r>
                 </m:sub>
               </m:sSub>
@@ -4516,19 +4273,7 @@
                       <w:lang w:val="es-US"/>
                       <w14:ligatures w14:val="standardContextual"/>
                     </w:rPr>
-                    <m:t>2</m:t>
-                  </m:r>
-                  <m:r>
-                    <w:rPr>
-                      <w:rFonts w:ascii="Cambria Math" w:eastAsiaTheme="minorHAnsi" w:hAnsi="Cambria Math" w:cstheme="minorBidi"/>
-                      <w:kern w:val="2"/>
-                      <w:position w:val="0"/>
-                      <w:sz w:val="22"/>
-                      <w:szCs w:val="22"/>
-                      <w:lang w:val="es-US"/>
-                      <w14:ligatures w14:val="standardContextual"/>
-                    </w:rPr>
-                    <m:t>nk</m:t>
+                    <m:t>2nk</m:t>
                   </m:r>
                 </m:sup>
               </m:sSup>
@@ -4599,19 +4344,7 @@
                   <w:lang w:val="es-US"/>
                   <w14:ligatures w14:val="standardContextual"/>
                 </w:rPr>
-                <m:t>k</m:t>
-              </m:r>
-              <m:r>
-                <w:rPr>
-                  <w:rFonts w:ascii="Cambria Math" w:eastAsiaTheme="minorHAnsi" w:hAnsi="Cambria Math" w:cstheme="minorBidi"/>
-                  <w:kern w:val="2"/>
-                  <w:position w:val="0"/>
-                  <w:sz w:val="22"/>
-                  <w:szCs w:val="22"/>
-                  <w:lang w:val="es-US"/>
-                  <w14:ligatures w14:val="standardContextual"/>
-                </w:rPr>
-                <m:t>+</m:t>
+                <m:t>k+</m:t>
               </m:r>
               <m:f>
                 <m:fPr>
@@ -4816,19 +4549,7 @@
                       <w:lang w:val="es-US"/>
                       <w14:ligatures w14:val="standardContextual"/>
                     </w:rPr>
-                    <m:t>2</m:t>
-                  </m:r>
-                  <m:r>
-                    <w:rPr>
-                      <w:rFonts w:ascii="Cambria Math" w:eastAsiaTheme="minorHAnsi" w:hAnsi="Cambria Math" w:cstheme="minorBidi"/>
-                      <w:kern w:val="2"/>
-                      <w:position w:val="0"/>
-                      <w:sz w:val="22"/>
-                      <w:szCs w:val="22"/>
-                      <w:lang w:val="es-US"/>
-                      <w14:ligatures w14:val="standardContextual"/>
-                    </w:rPr>
-                    <m:t>n</m:t>
+                    <m:t>2n</m:t>
                   </m:r>
                 </m:sub>
               </m:sSub>
@@ -4942,19 +4663,7 @@
                       <w:lang w:val="es-US"/>
                       <w14:ligatures w14:val="standardContextual"/>
                     </w:rPr>
-                    <m:t>2</m:t>
-                  </m:r>
-                  <m:r>
-                    <w:rPr>
-                      <w:rFonts w:ascii="Cambria Math" w:eastAsiaTheme="minorHAnsi" w:hAnsi="Cambria Math" w:cstheme="minorBidi"/>
-                      <w:kern w:val="2"/>
-                      <w:position w:val="0"/>
-                      <w:sz w:val="22"/>
-                      <w:szCs w:val="22"/>
-                      <w:lang w:val="es-US"/>
-                      <w14:ligatures w14:val="standardContextual"/>
-                    </w:rPr>
-                    <m:t>nk</m:t>
+                    <m:t>2nk</m:t>
                   </m:r>
                 </m:sup>
               </m:sSup>
@@ -5229,31 +4938,7 @@
                       <w:lang w:val="es-US"/>
                       <w14:ligatures w14:val="standardContextual"/>
                     </w:rPr>
-                    <m:t>2</m:t>
-                  </m:r>
-                  <m:r>
-                    <w:rPr>
-                      <w:rFonts w:ascii="Cambria Math" w:eastAsiaTheme="minorHAnsi" w:hAnsi="Cambria Math" w:cstheme="minorBidi"/>
-                      <w:kern w:val="2"/>
-                      <w:position w:val="0"/>
-                      <w:sz w:val="22"/>
-                      <w:szCs w:val="22"/>
-                      <w:lang w:val="es-US"/>
-                      <w14:ligatures w14:val="standardContextual"/>
-                    </w:rPr>
-                    <m:t>n</m:t>
-                  </m:r>
-                  <m:r>
-                    <w:rPr>
-                      <w:rFonts w:ascii="Cambria Math" w:eastAsiaTheme="minorHAnsi" w:hAnsi="Cambria Math" w:cstheme="minorBidi"/>
-                      <w:kern w:val="2"/>
-                      <w:position w:val="0"/>
-                      <w:sz w:val="22"/>
-                      <w:szCs w:val="22"/>
-                      <w:lang w:val="es-US"/>
-                      <w14:ligatures w14:val="standardContextual"/>
-                    </w:rPr>
-                    <m:t>+1</m:t>
+                    <m:t>2n+1</m:t>
                   </m:r>
                 </m:sub>
               </m:sSub>
@@ -5367,19 +5052,7 @@
                       <w:lang w:val="es-US"/>
                       <w14:ligatures w14:val="standardContextual"/>
                     </w:rPr>
-                    <m:t>2</m:t>
-                  </m:r>
-                  <m:r>
-                    <w:rPr>
-                      <w:rFonts w:ascii="Cambria Math" w:eastAsiaTheme="minorHAnsi" w:hAnsi="Cambria Math" w:cstheme="minorBidi"/>
-                      <w:kern w:val="2"/>
-                      <w:position w:val="0"/>
-                      <w:sz w:val="22"/>
-                      <w:szCs w:val="22"/>
-                      <w:lang w:val="es-US"/>
-                      <w14:ligatures w14:val="standardContextual"/>
-                    </w:rPr>
-                    <m:t>nk</m:t>
+                    <m:t>2nk</m:t>
                   </m:r>
                 </m:sup>
               </m:sSup>
@@ -5437,7 +5110,6 @@
         <w:tab/>
         <w:t xml:space="preserve">Donde </w:t>
       </w:r>
-      <w:proofErr w:type="spellStart"/>
       <w:r>
         <w:rPr>
           <w:rFonts w:asciiTheme="minorHAnsi" w:eastAsiaTheme="minorEastAsia" w:hAnsiTheme="minorHAnsi" w:cstheme="minorBidi"/>
@@ -5463,31 +5135,17 @@
         </w:rPr>
         <w:t>k</w:t>
       </w:r>
-      <w:proofErr w:type="spellEnd"/>
-      <w:r>
-        <w:rPr>
-          <w:rFonts w:asciiTheme="minorHAnsi" w:eastAsiaTheme="minorEastAsia" w:hAnsiTheme="minorHAnsi" w:cstheme="minorBidi"/>
-          <w:kern w:val="2"/>
-          <w:position w:val="0"/>
-          <w:sz w:val="22"/>
-          <w:szCs w:val="22"/>
-          <w:lang w:val="es-US"/>
-          <w14:ligatures w14:val="standardContextual"/>
-        </w:rPr>
-        <w:t xml:space="preserve"> y </w:t>
-      </w:r>
-      <w:proofErr w:type="spellStart"/>
-      <w:r>
-        <w:rPr>
-          <w:rFonts w:asciiTheme="minorHAnsi" w:eastAsiaTheme="minorEastAsia" w:hAnsiTheme="minorHAnsi" w:cstheme="minorBidi"/>
-          <w:kern w:val="2"/>
-          <w:position w:val="0"/>
-          <w:sz w:val="22"/>
-          <w:szCs w:val="22"/>
-          <w:lang w:val="es-US"/>
-          <w14:ligatures w14:val="standardContextual"/>
-        </w:rPr>
-        <w:t>X</w:t>
+      <w:r>
+        <w:rPr>
+          <w:rFonts w:asciiTheme="minorHAnsi" w:eastAsiaTheme="minorEastAsia" w:hAnsiTheme="minorHAnsi" w:cstheme="minorBidi"/>
+          <w:kern w:val="2"/>
+          <w:position w:val="0"/>
+          <w:sz w:val="22"/>
+          <w:szCs w:val="22"/>
+          <w:lang w:val="es-US"/>
+          <w14:ligatures w14:val="standardContextual"/>
+        </w:rPr>
+        <w:t xml:space="preserve"> y X</w:t>
       </w:r>
       <w:r>
         <w:rPr>
@@ -5500,21 +5158,7 @@
           <w:lang w:val="es-US"/>
           <w14:ligatures w14:val="standardContextual"/>
         </w:rPr>
-        <w:t>k+N</w:t>
-      </w:r>
-      <w:proofErr w:type="spellEnd"/>
-      <w:r>
-        <w:rPr>
-          <w:rFonts w:asciiTheme="minorHAnsi" w:eastAsiaTheme="minorEastAsia" w:hAnsiTheme="minorHAnsi" w:cstheme="minorBidi"/>
-          <w:kern w:val="2"/>
-          <w:position w:val="0"/>
-          <w:sz w:val="22"/>
-          <w:szCs w:val="22"/>
-          <w:vertAlign w:val="subscript"/>
-          <w:lang w:val="es-US"/>
-          <w14:ligatures w14:val="standardContextual"/>
-        </w:rPr>
-        <w:t>/2</w:t>
+        <w:t>k+N/2</w:t>
       </w:r>
       <w:r>
         <w:rPr>
@@ -5774,6 +5418,7 @@
       <w:r>
         <w:rPr>
           <w:rFonts w:asciiTheme="minorHAnsi" w:eastAsiaTheme="minorHAnsi" w:hAnsiTheme="minorHAnsi" w:cstheme="minorBidi"/>
+          <w:noProof/>
           <w:kern w:val="2"/>
           <w:position w:val="0"/>
           <w:sz w:val="22"/>
@@ -5846,8 +5491,31 @@
           <w:lang w:val="es-US"/>
           <w14:ligatures w14:val="standardContextual"/>
         </w:rPr>
-        <w:tab/>
-        <w:t>Esta función representa el mismo cálculo matemático.</w:t>
+        <w:t>(Archivo test</w:t>
+      </w:r>
+      <w:r>
+        <w:rPr>
+          <w:rFonts w:asciiTheme="minorHAnsi" w:eastAsiaTheme="minorHAnsi" w:hAnsiTheme="minorHAnsi" w:cstheme="minorBidi"/>
+          <w:kern w:val="2"/>
+          <w:position w:val="0"/>
+          <w:sz w:val="22"/>
+          <w:szCs w:val="22"/>
+          <w:lang w:val="es-US"/>
+          <w14:ligatures w14:val="standardContextual"/>
+        </w:rPr>
+        <w:t>ParImparComplejo</w:t>
+      </w:r>
+      <w:r>
+        <w:rPr>
+          <w:rFonts w:asciiTheme="minorHAnsi" w:eastAsiaTheme="minorHAnsi" w:hAnsiTheme="minorHAnsi" w:cstheme="minorBidi"/>
+          <w:kern w:val="2"/>
+          <w:position w:val="0"/>
+          <w:sz w:val="22"/>
+          <w:szCs w:val="22"/>
+          <w:lang w:val="es-US"/>
+          <w14:ligatures w14:val="standardContextual"/>
+        </w:rPr>
+        <w:t>.py)</w:t>
       </w:r>
     </w:p>
     <w:p>
@@ -5879,6 +5547,39 @@
           <w14:ligatures w14:val="standardContextual"/>
         </w:rPr>
         <w:tab/>
+        <w:t>Esta función representa el mismo cálculo matemático.</w:t>
+      </w:r>
+    </w:p>
+    <w:p>
+      <w:pPr>
+        <w:suppressAutoHyphens w:val="0"/>
+        <w:spacing w:after="160" w:line="259" w:lineRule="auto"/>
+        <w:ind w:leftChars="0" w:left="0" w:firstLineChars="0" w:firstLine="0"/>
+        <w:jc w:val="both"/>
+        <w:textAlignment w:val="auto"/>
+        <w:outlineLvl w:val="9"/>
+        <w:rPr>
+          <w:rFonts w:asciiTheme="minorHAnsi" w:eastAsiaTheme="minorHAnsi" w:hAnsiTheme="minorHAnsi" w:cstheme="minorBidi"/>
+          <w:kern w:val="2"/>
+          <w:position w:val="0"/>
+          <w:sz w:val="22"/>
+          <w:szCs w:val="22"/>
+          <w:lang w:val="es-US"/>
+          <w14:ligatures w14:val="standardContextual"/>
+        </w:rPr>
+      </w:pPr>
+      <w:r>
+        <w:rPr>
+          <w:rFonts w:asciiTheme="minorHAnsi" w:eastAsiaTheme="minorHAnsi" w:hAnsiTheme="minorHAnsi" w:cstheme="minorBidi"/>
+          <w:kern w:val="2"/>
+          <w:position w:val="0"/>
+          <w:sz w:val="22"/>
+          <w:szCs w:val="22"/>
+          <w:lang w:val="es-US"/>
+          <w14:ligatures w14:val="standardContextual"/>
+        </w:rPr>
+        <w:lastRenderedPageBreak/>
+        <w:tab/>
         <w:t xml:space="preserve">En el caso de esta función, si bien la complejidad </w:t>
       </w:r>
       <w:r>
@@ -5981,7 +5682,6 @@
           <w:rFonts w:eastAsiaTheme="minorHAnsi"/>
           <w:lang w:val="es-US"/>
         </w:rPr>
-        <w:lastRenderedPageBreak/>
         <w:t xml:space="preserve">4.- </w:t>
       </w:r>
       <w:r>
@@ -6084,33 +5784,7 @@
           <w14:ligatures w14:val="standardContextual"/>
         </w:rPr>
         <w:tab/>
-        <w:t>Este algoritmo a diferencia de los anteriores tiene una complejidad de O(</w:t>
-      </w:r>
-      <w:proofErr w:type="spellStart"/>
-      <w:r>
-        <w:rPr>
-          <w:rFonts w:asciiTheme="minorHAnsi" w:eastAsiaTheme="minorHAnsi" w:hAnsiTheme="minorHAnsi" w:cstheme="minorBidi"/>
-          <w:kern w:val="2"/>
-          <w:position w:val="0"/>
-          <w:sz w:val="22"/>
-          <w:szCs w:val="22"/>
-          <w:lang w:val="es-US"/>
-          <w14:ligatures w14:val="standardContextual"/>
-        </w:rPr>
-        <w:t>nlog</w:t>
-      </w:r>
-      <w:proofErr w:type="spellEnd"/>
-      <w:r>
-        <w:rPr>
-          <w:rFonts w:asciiTheme="minorHAnsi" w:eastAsiaTheme="minorHAnsi" w:hAnsiTheme="minorHAnsi" w:cstheme="minorBidi"/>
-          <w:kern w:val="2"/>
-          <w:position w:val="0"/>
-          <w:sz w:val="22"/>
-          <w:szCs w:val="22"/>
-          <w:lang w:val="es-US"/>
-          <w14:ligatures w14:val="standardContextual"/>
-        </w:rPr>
-        <w:t xml:space="preserve">(n)) gracias a </w:t>
+        <w:t xml:space="preserve">Este algoritmo a diferencia de los anteriores tiene una complejidad de O(nlog(n)) gracias a </w:t>
       </w:r>
       <w:r>
         <w:rPr>
@@ -6226,6 +5900,7 @@
       <w:r>
         <w:rPr>
           <w:rFonts w:asciiTheme="minorHAnsi" w:eastAsiaTheme="minorHAnsi" w:hAnsiTheme="minorHAnsi" w:cstheme="minorBidi"/>
+          <w:noProof/>
           <w:kern w:val="2"/>
           <w:position w:val="0"/>
           <w:sz w:val="22"/>
@@ -6274,6 +5949,61 @@
       <w:pPr>
         <w:suppressAutoHyphens w:val="0"/>
         <w:spacing w:after="160" w:line="259" w:lineRule="auto"/>
+        <w:ind w:leftChars="0" w:left="0" w:firstLineChars="0" w:firstLine="0"/>
+        <w:jc w:val="both"/>
+        <w:textAlignment w:val="auto"/>
+        <w:outlineLvl w:val="9"/>
+        <w:rPr>
+          <w:rFonts w:asciiTheme="minorHAnsi" w:eastAsiaTheme="minorHAnsi" w:hAnsiTheme="minorHAnsi" w:cstheme="minorBidi"/>
+          <w:kern w:val="2"/>
+          <w:position w:val="0"/>
+          <w:sz w:val="22"/>
+          <w:szCs w:val="22"/>
+          <w:lang w:val="es-US"/>
+          <w14:ligatures w14:val="standardContextual"/>
+        </w:rPr>
+      </w:pPr>
+      <w:r>
+        <w:rPr>
+          <w:rFonts w:asciiTheme="minorHAnsi" w:eastAsiaTheme="minorHAnsi" w:hAnsiTheme="minorHAnsi" w:cstheme="minorBidi"/>
+          <w:kern w:val="2"/>
+          <w:position w:val="0"/>
+          <w:sz w:val="22"/>
+          <w:szCs w:val="22"/>
+          <w:lang w:val="es-US"/>
+          <w14:ligatures w14:val="standardContextual"/>
+        </w:rPr>
+        <w:t>(Archivo test</w:t>
+      </w:r>
+      <w:r>
+        <w:rPr>
+          <w:rFonts w:asciiTheme="minorHAnsi" w:eastAsiaTheme="minorHAnsi" w:hAnsiTheme="minorHAnsi" w:cstheme="minorBidi"/>
+          <w:kern w:val="2"/>
+          <w:position w:val="0"/>
+          <w:sz w:val="22"/>
+          <w:szCs w:val="22"/>
+          <w:lang w:val="es-US"/>
+          <w14:ligatures w14:val="standardContextual"/>
+        </w:rPr>
+        <w:t>CooleyFFT</w:t>
+      </w:r>
+      <w:r>
+        <w:rPr>
+          <w:rFonts w:asciiTheme="minorHAnsi" w:eastAsiaTheme="minorHAnsi" w:hAnsiTheme="minorHAnsi" w:cstheme="minorBidi"/>
+          <w:kern w:val="2"/>
+          <w:position w:val="0"/>
+          <w:sz w:val="22"/>
+          <w:szCs w:val="22"/>
+          <w:lang w:val="es-US"/>
+          <w14:ligatures w14:val="standardContextual"/>
+        </w:rPr>
+        <w:t>.py)</w:t>
+      </w:r>
+    </w:p>
+    <w:p>
+      <w:pPr>
+        <w:suppressAutoHyphens w:val="0"/>
+        <w:spacing w:after="160" w:line="259" w:lineRule="auto"/>
         <w:ind w:leftChars="0" w:left="0" w:firstLineChars="0" w:firstLine="1"/>
         <w:jc w:val="both"/>
         <w:textAlignment w:val="auto"/>
@@ -6570,6 +6300,7 @@
       <w:r>
         <w:rPr>
           <w:rFonts w:asciiTheme="minorHAnsi" w:eastAsiaTheme="minorHAnsi" w:hAnsiTheme="minorHAnsi" w:cstheme="minorBidi"/>
+          <w:noProof/>
           <w:kern w:val="2"/>
           <w:position w:val="0"/>
           <w:sz w:val="22"/>
@@ -6617,6 +6348,61 @@
     </w:p>
     <w:p>
       <w:pPr>
+        <w:suppressAutoHyphens w:val="0"/>
+        <w:spacing w:after="160" w:line="259" w:lineRule="auto"/>
+        <w:ind w:leftChars="0" w:left="0" w:firstLineChars="0" w:firstLine="0"/>
+        <w:jc w:val="both"/>
+        <w:textAlignment w:val="auto"/>
+        <w:outlineLvl w:val="9"/>
+        <w:rPr>
+          <w:rFonts w:asciiTheme="minorHAnsi" w:eastAsiaTheme="minorHAnsi" w:hAnsiTheme="minorHAnsi" w:cstheme="minorBidi"/>
+          <w:kern w:val="2"/>
+          <w:position w:val="0"/>
+          <w:sz w:val="22"/>
+          <w:szCs w:val="22"/>
+          <w:lang w:val="es-US"/>
+          <w14:ligatures w14:val="standardContextual"/>
+        </w:rPr>
+      </w:pPr>
+      <w:r>
+        <w:rPr>
+          <w:rFonts w:asciiTheme="minorHAnsi" w:eastAsiaTheme="minorHAnsi" w:hAnsiTheme="minorHAnsi" w:cstheme="minorBidi"/>
+          <w:kern w:val="2"/>
+          <w:position w:val="0"/>
+          <w:sz w:val="22"/>
+          <w:szCs w:val="22"/>
+          <w:lang w:val="es-US"/>
+          <w14:ligatures w14:val="standardContextual"/>
+        </w:rPr>
+        <w:t xml:space="preserve">(Archivo </w:t>
+      </w:r>
+      <w:r>
+        <w:rPr>
+          <w:rFonts w:asciiTheme="minorHAnsi" w:eastAsiaTheme="minorHAnsi" w:hAnsiTheme="minorHAnsi" w:cstheme="minorBidi"/>
+          <w:kern w:val="2"/>
+          <w:position w:val="0"/>
+          <w:sz w:val="22"/>
+          <w:szCs w:val="22"/>
+          <w:lang w:val="es-US"/>
+          <w14:ligatures w14:val="standardContextual"/>
+        </w:rPr>
+        <w:t>comparacionDFT</w:t>
+      </w:r>
+      <w:r>
+        <w:rPr>
+          <w:rFonts w:asciiTheme="minorHAnsi" w:eastAsiaTheme="minorHAnsi" w:hAnsiTheme="minorHAnsi" w:cstheme="minorBidi"/>
+          <w:kern w:val="2"/>
+          <w:position w:val="0"/>
+          <w:sz w:val="22"/>
+          <w:szCs w:val="22"/>
+          <w:lang w:val="es-US"/>
+          <w14:ligatures w14:val="standardContextual"/>
+        </w:rPr>
+        <w:t>.py)</w:t>
+      </w:r>
+    </w:p>
+    <w:p>
+      <w:pPr>
         <w:ind w:left="0" w:hanging="2"/>
         <w:rPr>
           <w:rFonts w:asciiTheme="minorHAnsi" w:eastAsiaTheme="minorHAnsi" w:hAnsiTheme="minorHAnsi" w:cstheme="minorBidi"/>
@@ -6674,6 +6460,7 @@
       <w:r>
         <w:rPr>
           <w:rFonts w:asciiTheme="minorHAnsi" w:eastAsiaTheme="minorHAnsi" w:hAnsiTheme="minorHAnsi" w:cstheme="minorBidi"/>
+          <w:noProof/>
           <w:kern w:val="2"/>
           <w:position w:val="0"/>
           <w:sz w:val="22"/>
@@ -6746,42 +6533,7 @@
           <w:lang w:val="es-US"/>
           <w14:ligatures w14:val="standardContextual"/>
         </w:rPr>
-        <w:tab/>
-      </w:r>
-      <w:r>
-        <w:rPr>
-          <w:rFonts w:asciiTheme="minorHAnsi" w:eastAsiaTheme="minorHAnsi" w:hAnsiTheme="minorHAnsi" w:cstheme="minorBidi"/>
-          <w:kern w:val="2"/>
-          <w:position w:val="0"/>
-          <w:sz w:val="22"/>
-          <w:szCs w:val="22"/>
-          <w:lang w:val="es-US"/>
-          <w14:ligatures w14:val="standardContextual"/>
-        </w:rPr>
-        <w:t>Podemos observar que los resultados son los esperados según los principios matemáticos, con la transformada de Fourier tradicional siendo el algoritmo mas lento con 21.16 segundos, la transformada separando en pares e impares de tercera con 14.19 segundos, la transformada separando en pares e impares complejos de segunda con 7.96 y la transformada rápida usando el algoritmo de Cooley Tukey de primera con 0.03 segundos.</w:t>
-      </w:r>
-    </w:p>
-    <w:p>
-      <w:pPr>
-        <w:pStyle w:val="Heading1"/>
-        <w:ind w:left="1" w:hanging="3"/>
-        <w:rPr>
-          <w:b/>
-          <w:bCs/>
-          <w:i/>
-          <w:iCs/>
-          <w:lang w:val="es-US"/>
-        </w:rPr>
-      </w:pPr>
-      <w:r>
-        <w:rPr>
-          <w:b/>
-          <w:bCs/>
-          <w:i/>
-          <w:iCs/>
-          <w:lang w:val="es-US"/>
-        </w:rPr>
-        <w:t>Conclusiones</w:t>
+        <w:t>(Extracto de la terminal tras correr el archivo comparacionDFT.py)</w:t>
       </w:r>
     </w:p>
     <w:p>
@@ -6813,55 +6565,41 @@
           <w14:ligatures w14:val="standardContextual"/>
         </w:rPr>
         <w:tab/>
-        <w:t xml:space="preserve">Estos casos nos sirven para demostrar la utilidad del método divide y vencerás, permitiendo que a pesar de que 3 de los algoritmos evaluados tienen una misma complejidad, el nivel de implementación del método de divide y </w:t>
-      </w:r>
-      <w:r>
-        <w:rPr>
-          <w:rFonts w:asciiTheme="minorHAnsi" w:eastAsiaTheme="minorHAnsi" w:hAnsiTheme="minorHAnsi" w:cstheme="minorBidi"/>
-          <w:kern w:val="2"/>
-          <w:position w:val="0"/>
-          <w:sz w:val="22"/>
-          <w:szCs w:val="22"/>
-          <w:lang w:val="es-US"/>
-          <w14:ligatures w14:val="standardContextual"/>
-        </w:rPr>
-        <w:t>vencerás</w:t>
-      </w:r>
-      <w:r>
-        <w:rPr>
-          <w:rFonts w:asciiTheme="minorHAnsi" w:eastAsiaTheme="minorHAnsi" w:hAnsiTheme="minorHAnsi" w:cstheme="minorBidi"/>
-          <w:kern w:val="2"/>
-          <w:position w:val="0"/>
-          <w:sz w:val="22"/>
-          <w:szCs w:val="22"/>
-          <w:lang w:val="es-US"/>
-          <w14:ligatures w14:val="standardContextual"/>
-        </w:rPr>
-        <w:t xml:space="preserve"> puede generar </w:t>
-      </w:r>
-      <w:r>
-        <w:rPr>
-          <w:rFonts w:asciiTheme="minorHAnsi" w:eastAsiaTheme="minorHAnsi" w:hAnsiTheme="minorHAnsi" w:cstheme="minorBidi"/>
-          <w:kern w:val="2"/>
-          <w:position w:val="0"/>
-          <w:sz w:val="22"/>
-          <w:szCs w:val="22"/>
-          <w:lang w:val="es-US"/>
-          <w14:ligatures w14:val="standardContextual"/>
-        </w:rPr>
-        <w:t>resultados sustanciales (en el caso mas extremo, la transformada tradicional tarda 3 veces mas que la transformada separando en pares e impares compleja)</w:t>
-      </w:r>
-      <w:r>
-        <w:rPr>
-          <w:rFonts w:asciiTheme="minorHAnsi" w:eastAsiaTheme="minorHAnsi" w:hAnsiTheme="minorHAnsi" w:cstheme="minorBidi"/>
-          <w:kern w:val="2"/>
-          <w:position w:val="0"/>
-          <w:sz w:val="22"/>
-          <w:szCs w:val="22"/>
-          <w:lang w:val="es-US"/>
-          <w14:ligatures w14:val="standardContextual"/>
-        </w:rPr>
-        <w:t>.</w:t>
+      </w:r>
+      <w:r>
+        <w:rPr>
+          <w:rFonts w:asciiTheme="minorHAnsi" w:eastAsiaTheme="minorHAnsi" w:hAnsiTheme="minorHAnsi" w:cstheme="minorBidi"/>
+          <w:kern w:val="2"/>
+          <w:position w:val="0"/>
+          <w:sz w:val="22"/>
+          <w:szCs w:val="22"/>
+          <w:lang w:val="es-US"/>
+          <w14:ligatures w14:val="standardContextual"/>
+        </w:rPr>
+        <w:t>Podemos observar que los resultados son los esperados según los principios matemáticos, con la transformada de Fourier tradicional siendo el algoritmo mas lento con 21.16 segundos, la transformada separando en pares e impares de tercera con 14.19 segundos, la transformada separando en pares e impares complejos de segunda con 7.96 y la transformada rápida usando el algoritmo de Cooley Tukey de primera con 0.03 segundos.</w:t>
+      </w:r>
+    </w:p>
+    <w:p>
+      <w:pPr>
+        <w:pStyle w:val="Heading1"/>
+        <w:ind w:left="1" w:hanging="3"/>
+        <w:rPr>
+          <w:b/>
+          <w:bCs/>
+          <w:i/>
+          <w:iCs/>
+          <w:lang w:val="es-US"/>
+        </w:rPr>
+      </w:pPr>
+      <w:r>
+        <w:rPr>
+          <w:b/>
+          <w:bCs/>
+          <w:i/>
+          <w:iCs/>
+          <w:lang w:val="es-US"/>
+        </w:rPr>
+        <w:t>Conclusiones</w:t>
       </w:r>
     </w:p>
     <w:p>
@@ -6893,6 +6631,86 @@
           <w14:ligatures w14:val="standardContextual"/>
         </w:rPr>
         <w:tab/>
+        <w:t xml:space="preserve">Estos casos nos sirven para demostrar la utilidad del método divide y vencerás, permitiendo que a pesar de que 3 de los algoritmos evaluados tienen una misma complejidad, el nivel de implementación del método de divide y </w:t>
+      </w:r>
+      <w:r>
+        <w:rPr>
+          <w:rFonts w:asciiTheme="minorHAnsi" w:eastAsiaTheme="minorHAnsi" w:hAnsiTheme="minorHAnsi" w:cstheme="minorBidi"/>
+          <w:kern w:val="2"/>
+          <w:position w:val="0"/>
+          <w:sz w:val="22"/>
+          <w:szCs w:val="22"/>
+          <w:lang w:val="es-US"/>
+          <w14:ligatures w14:val="standardContextual"/>
+        </w:rPr>
+        <w:t>vencerás</w:t>
+      </w:r>
+      <w:r>
+        <w:rPr>
+          <w:rFonts w:asciiTheme="minorHAnsi" w:eastAsiaTheme="minorHAnsi" w:hAnsiTheme="minorHAnsi" w:cstheme="minorBidi"/>
+          <w:kern w:val="2"/>
+          <w:position w:val="0"/>
+          <w:sz w:val="22"/>
+          <w:szCs w:val="22"/>
+          <w:lang w:val="es-US"/>
+          <w14:ligatures w14:val="standardContextual"/>
+        </w:rPr>
+        <w:t xml:space="preserve"> puede generar </w:t>
+      </w:r>
+      <w:r>
+        <w:rPr>
+          <w:rFonts w:asciiTheme="minorHAnsi" w:eastAsiaTheme="minorHAnsi" w:hAnsiTheme="minorHAnsi" w:cstheme="minorBidi"/>
+          <w:kern w:val="2"/>
+          <w:position w:val="0"/>
+          <w:sz w:val="22"/>
+          <w:szCs w:val="22"/>
+          <w:lang w:val="es-US"/>
+          <w14:ligatures w14:val="standardContextual"/>
+        </w:rPr>
+        <w:t>resultados sustanciales (en el caso mas extremo, la transformada tradicional tarda 3 veces mas que la transformada separando en pares e impares compleja)</w:t>
+      </w:r>
+      <w:r>
+        <w:rPr>
+          <w:rFonts w:asciiTheme="minorHAnsi" w:eastAsiaTheme="minorHAnsi" w:hAnsiTheme="minorHAnsi" w:cstheme="minorBidi"/>
+          <w:kern w:val="2"/>
+          <w:position w:val="0"/>
+          <w:sz w:val="22"/>
+          <w:szCs w:val="22"/>
+          <w:lang w:val="es-US"/>
+          <w14:ligatures w14:val="standardContextual"/>
+        </w:rPr>
+        <w:t>.</w:t>
+      </w:r>
+    </w:p>
+    <w:p>
+      <w:pPr>
+        <w:suppressAutoHyphens w:val="0"/>
+        <w:spacing w:after="160" w:line="259" w:lineRule="auto"/>
+        <w:ind w:leftChars="0" w:left="0" w:firstLineChars="0" w:firstLine="1"/>
+        <w:jc w:val="both"/>
+        <w:textAlignment w:val="auto"/>
+        <w:outlineLvl w:val="9"/>
+        <w:rPr>
+          <w:rFonts w:asciiTheme="minorHAnsi" w:eastAsiaTheme="minorHAnsi" w:hAnsiTheme="minorHAnsi" w:cstheme="minorBidi"/>
+          <w:kern w:val="2"/>
+          <w:position w:val="0"/>
+          <w:sz w:val="22"/>
+          <w:szCs w:val="22"/>
+          <w:lang w:val="es-US"/>
+          <w14:ligatures w14:val="standardContextual"/>
+        </w:rPr>
+      </w:pPr>
+      <w:r>
+        <w:rPr>
+          <w:rFonts w:asciiTheme="minorHAnsi" w:eastAsiaTheme="minorHAnsi" w:hAnsiTheme="minorHAnsi" w:cstheme="minorBidi"/>
+          <w:kern w:val="2"/>
+          <w:position w:val="0"/>
+          <w:sz w:val="22"/>
+          <w:szCs w:val="22"/>
+          <w:lang w:val="es-US"/>
+          <w14:ligatures w14:val="standardContextual"/>
+        </w:rPr>
+        <w:tab/>
         <w:t xml:space="preserve">También queda demostrado el impacto que puede tener la complejidad de un algoritmo, ya que a pesar de que se ve una optimización considerable dentro de un mismo orden de complejidad, el algoritmo de Cooley y Tukey </w:t>
       </w:r>
       <w:r>
@@ -6917,33 +6735,7 @@
           <w:lang w:val="es-US"/>
           <w14:ligatures w14:val="standardContextual"/>
         </w:rPr>
-        <w:t xml:space="preserve">, y si bien en números más pequeños la diferencia entre los algoritmos es menor, en números mayores (los </w:t>
-      </w:r>
-      <w:proofErr w:type="spellStart"/>
-      <w:r>
-        <w:rPr>
-          <w:rFonts w:asciiTheme="minorHAnsi" w:eastAsiaTheme="minorHAnsi" w:hAnsiTheme="minorHAnsi" w:cstheme="minorBidi"/>
-          <w:kern w:val="2"/>
-          <w:position w:val="0"/>
-          <w:sz w:val="22"/>
-          <w:szCs w:val="22"/>
-          <w:lang w:val="es-US"/>
-          <w14:ligatures w14:val="standardContextual"/>
-        </w:rPr>
-        <w:t>arrays</w:t>
-      </w:r>
-      <w:proofErr w:type="spellEnd"/>
-      <w:r>
-        <w:rPr>
-          <w:rFonts w:asciiTheme="minorHAnsi" w:eastAsiaTheme="minorHAnsi" w:hAnsiTheme="minorHAnsi" w:cstheme="minorBidi"/>
-          <w:kern w:val="2"/>
-          <w:position w:val="0"/>
-          <w:sz w:val="22"/>
-          <w:szCs w:val="22"/>
-          <w:lang w:val="es-US"/>
-          <w14:ligatures w14:val="standardContextual"/>
-        </w:rPr>
-        <w:t xml:space="preserve"> en Python pueden llegar a tener un tamaño de 10**7), </w:t>
+        <w:t xml:space="preserve">, y si bien en números más pequeños la diferencia entre los algoritmos es menor, en números mayores (los arrays en Python pueden llegar a tener un tamaño de 10**7), </w:t>
       </w:r>
       <w:r>
         <w:rPr>

</xml_diff>

<commit_message>
Ajustar comparacion.dft y agregar grafico a paper
</commit_message>
<xml_diff>
--- a/PaperTPTeoriaComputacion.docx
+++ b/PaperTPTeoriaComputacion.docx
@@ -1283,7 +1283,21 @@
                   <w:szCs w:val="22"/>
                   <w14:ligatures w14:val="standardContextual"/>
                 </w:rPr>
-                <m:t>-1</m:t>
+                <m:t>-</m:t>
+              </m:r>
+              <m:r>
+                <m:rPr>
+                  <m:sty m:val="p"/>
+                </m:rPr>
+                <w:rPr>
+                  <w:rFonts w:ascii="Cambria Math" w:eastAsiaTheme="minorHAnsi" w:hAnsi="Cambria Math" w:cstheme="minorBidi"/>
+                  <w:kern w:val="2"/>
+                  <w:position w:val="0"/>
+                  <w:sz w:val="22"/>
+                  <w:szCs w:val="22"/>
+                  <w14:ligatures w14:val="standardContextual"/>
+                </w:rPr>
+                <m:t>1</m:t>
               </m:r>
             </m:sup>
             <m:e>
@@ -1400,7 +1414,21 @@
                           <w:szCs w:val="22"/>
                           <w14:ligatures w14:val="standardContextual"/>
                         </w:rPr>
-                        <m:t>-2</m:t>
+                        <m:t>-</m:t>
+                      </m:r>
+                      <m:r>
+                        <m:rPr>
+                          <m:sty m:val="p"/>
+                        </m:rPr>
+                        <w:rPr>
+                          <w:rFonts w:ascii="Cambria Math" w:eastAsiaTheme="minorHAnsi" w:hAnsi="Cambria Math" w:cstheme="minorBidi"/>
+                          <w:kern w:val="2"/>
+                          <w:position w:val="0"/>
+                          <w:sz w:val="22"/>
+                          <w:szCs w:val="22"/>
+                          <w14:ligatures w14:val="standardContextual"/>
+                        </w:rPr>
+                        <m:t>2</m:t>
                       </m:r>
                       <m:r>
                         <w:rPr>
@@ -1712,7 +1740,31 @@
         </w:rPr>
         <w:lastRenderedPageBreak/>
         <w:tab/>
-        <w:t xml:space="preserve">En el código, este algoritmo esta </w:t>
+        <w:t xml:space="preserve">En el código, este algoritmo </w:t>
+      </w:r>
+      <w:r>
+        <w:rPr>
+          <w:rFonts w:asciiTheme="minorHAnsi" w:eastAsiaTheme="minorEastAsia" w:hAnsiTheme="minorHAnsi" w:cstheme="minorBidi"/>
+          <w:kern w:val="2"/>
+          <w:position w:val="0"/>
+          <w:sz w:val="22"/>
+          <w:szCs w:val="22"/>
+          <w:lang w:val="es-US"/>
+          <w14:ligatures w14:val="standardContextual"/>
+        </w:rPr>
+        <w:t>está</w:t>
+      </w:r>
+      <w:r>
+        <w:rPr>
+          <w:rFonts w:asciiTheme="minorHAnsi" w:eastAsiaTheme="minorEastAsia" w:hAnsiTheme="minorHAnsi" w:cstheme="minorBidi"/>
+          <w:kern w:val="2"/>
+          <w:position w:val="0"/>
+          <w:sz w:val="22"/>
+          <w:szCs w:val="22"/>
+          <w:lang w:val="es-US"/>
+          <w14:ligatures w14:val="standardContextual"/>
+        </w:rPr>
+        <w:t xml:space="preserve"> </w:t>
       </w:r>
       <w:r>
         <w:rPr>
@@ -2151,7 +2203,21 @@
                   <w:szCs w:val="22"/>
                   <w14:ligatures w14:val="standardContextual"/>
                 </w:rPr>
-                <m:t>-1</m:t>
+                <m:t>-</m:t>
+              </m:r>
+              <m:r>
+                <m:rPr>
+                  <m:sty m:val="p"/>
+                </m:rPr>
+                <w:rPr>
+                  <w:rFonts w:ascii="Cambria Math" w:eastAsiaTheme="minorHAnsi" w:hAnsi="Cambria Math" w:cstheme="minorBidi"/>
+                  <w:kern w:val="2"/>
+                  <w:position w:val="0"/>
+                  <w:sz w:val="22"/>
+                  <w:szCs w:val="22"/>
+                  <w14:ligatures w14:val="standardContextual"/>
+                </w:rPr>
+                <m:t>1</m:t>
               </m:r>
             </m:sup>
             <m:e>
@@ -2194,7 +2260,19 @@
                       <w:lang w:val="es-US"/>
                       <w14:ligatures w14:val="standardContextual"/>
                     </w:rPr>
-                    <m:t>2n</m:t>
+                    <m:t>2</m:t>
+                  </m:r>
+                  <m:r>
+                    <w:rPr>
+                      <w:rFonts w:ascii="Cambria Math" w:eastAsiaTheme="minorHAnsi" w:hAnsi="Cambria Math" w:cstheme="minorBidi"/>
+                      <w:kern w:val="2"/>
+                      <w:position w:val="0"/>
+                      <w:sz w:val="22"/>
+                      <w:szCs w:val="22"/>
+                      <w:lang w:val="es-US"/>
+                      <w14:ligatures w14:val="standardContextual"/>
+                    </w:rPr>
+                    <m:t>n</m:t>
                   </m:r>
                 </m:sub>
               </m:sSub>
@@ -2268,7 +2346,21 @@
                           <w:szCs w:val="22"/>
                           <w14:ligatures w14:val="standardContextual"/>
                         </w:rPr>
-                        <m:t>-2</m:t>
+                        <m:t>-</m:t>
+                      </m:r>
+                      <m:r>
+                        <m:rPr>
+                          <m:sty m:val="p"/>
+                        </m:rPr>
+                        <w:rPr>
+                          <w:rFonts w:ascii="Cambria Math" w:eastAsiaTheme="minorHAnsi" w:hAnsi="Cambria Math" w:cstheme="minorBidi"/>
+                          <w:kern w:val="2"/>
+                          <w:position w:val="0"/>
+                          <w:sz w:val="22"/>
+                          <w:szCs w:val="22"/>
+                          <w14:ligatures w14:val="standardContextual"/>
+                        </w:rPr>
+                        <m:t>2</m:t>
                       </m:r>
                       <m:r>
                         <w:rPr>
@@ -2308,7 +2400,19 @@
                       <w:lang w:val="es-US"/>
                       <w14:ligatures w14:val="standardContextual"/>
                     </w:rPr>
-                    <m:t>2nk</m:t>
+                    <m:t>2</m:t>
+                  </m:r>
+                  <m:r>
+                    <w:rPr>
+                      <w:rFonts w:ascii="Cambria Math" w:eastAsiaTheme="minorHAnsi" w:hAnsi="Cambria Math" w:cstheme="minorBidi"/>
+                      <w:kern w:val="2"/>
+                      <w:position w:val="0"/>
+                      <w:sz w:val="22"/>
+                      <w:szCs w:val="22"/>
+                      <w:lang w:val="es-US"/>
+                      <w14:ligatures w14:val="standardContextual"/>
+                    </w:rPr>
+                    <m:t>nk</m:t>
                   </m:r>
                 </m:sup>
               </m:sSup>
@@ -2382,7 +2486,21 @@
                       <w:szCs w:val="22"/>
                       <w14:ligatures w14:val="standardContextual"/>
                     </w:rPr>
-                    <m:t>-2</m:t>
+                    <m:t>-</m:t>
+                  </m:r>
+                  <m:r>
+                    <m:rPr>
+                      <m:sty m:val="p"/>
+                    </m:rPr>
+                    <w:rPr>
+                      <w:rFonts w:ascii="Cambria Math" w:eastAsiaTheme="minorHAnsi" w:hAnsi="Cambria Math" w:cstheme="minorBidi"/>
+                      <w:kern w:val="2"/>
+                      <w:position w:val="0"/>
+                      <w:sz w:val="22"/>
+                      <w:szCs w:val="22"/>
+                      <w14:ligatures w14:val="standardContextual"/>
+                    </w:rPr>
+                    <m:t>2</m:t>
                   </m:r>
                   <m:r>
                     <w:rPr>
@@ -2540,7 +2658,21 @@
                   <w:szCs w:val="22"/>
                   <w14:ligatures w14:val="standardContextual"/>
                 </w:rPr>
-                <m:t>-1</m:t>
+                <m:t>-</m:t>
+              </m:r>
+              <m:r>
+                <m:rPr>
+                  <m:sty m:val="p"/>
+                </m:rPr>
+                <w:rPr>
+                  <w:rFonts w:ascii="Cambria Math" w:eastAsiaTheme="minorHAnsi" w:hAnsi="Cambria Math" w:cstheme="minorBidi"/>
+                  <w:kern w:val="2"/>
+                  <w:position w:val="0"/>
+                  <w:sz w:val="22"/>
+                  <w:szCs w:val="22"/>
+                  <w14:ligatures w14:val="standardContextual"/>
+                </w:rPr>
+                <m:t>1</m:t>
               </m:r>
             </m:sup>
             <m:e>
@@ -2583,7 +2715,31 @@
                       <w:lang w:val="es-US"/>
                       <w14:ligatures w14:val="standardContextual"/>
                     </w:rPr>
-                    <m:t>2n+1</m:t>
+                    <m:t>2</m:t>
+                  </m:r>
+                  <m:r>
+                    <w:rPr>
+                      <w:rFonts w:ascii="Cambria Math" w:eastAsiaTheme="minorHAnsi" w:hAnsi="Cambria Math" w:cstheme="minorBidi"/>
+                      <w:kern w:val="2"/>
+                      <w:position w:val="0"/>
+                      <w:sz w:val="22"/>
+                      <w:szCs w:val="22"/>
+                      <w:lang w:val="es-US"/>
+                      <w14:ligatures w14:val="standardContextual"/>
+                    </w:rPr>
+                    <m:t>n</m:t>
+                  </m:r>
+                  <m:r>
+                    <w:rPr>
+                      <w:rFonts w:ascii="Cambria Math" w:eastAsiaTheme="minorHAnsi" w:hAnsi="Cambria Math" w:cstheme="minorBidi"/>
+                      <w:kern w:val="2"/>
+                      <w:position w:val="0"/>
+                      <w:sz w:val="22"/>
+                      <w:szCs w:val="22"/>
+                      <w:lang w:val="es-US"/>
+                      <w14:ligatures w14:val="standardContextual"/>
+                    </w:rPr>
+                    <m:t>+1</m:t>
                   </m:r>
                 </m:sub>
               </m:sSub>
@@ -2657,7 +2813,21 @@
                           <w:szCs w:val="22"/>
                           <w14:ligatures w14:val="standardContextual"/>
                         </w:rPr>
-                        <m:t>-2</m:t>
+                        <m:t>-</m:t>
+                      </m:r>
+                      <m:r>
+                        <m:rPr>
+                          <m:sty m:val="p"/>
+                        </m:rPr>
+                        <w:rPr>
+                          <w:rFonts w:ascii="Cambria Math" w:eastAsiaTheme="minorHAnsi" w:hAnsi="Cambria Math" w:cstheme="minorBidi"/>
+                          <w:kern w:val="2"/>
+                          <w:position w:val="0"/>
+                          <w:sz w:val="22"/>
+                          <w:szCs w:val="22"/>
+                          <w14:ligatures w14:val="standardContextual"/>
+                        </w:rPr>
+                        <m:t>2</m:t>
                       </m:r>
                       <m:r>
                         <w:rPr>
@@ -2697,7 +2867,19 @@
                       <w:lang w:val="es-US"/>
                       <w14:ligatures w14:val="standardContextual"/>
                     </w:rPr>
-                    <m:t>2nk</m:t>
+                    <m:t>2</m:t>
+                  </m:r>
+                  <m:r>
+                    <w:rPr>
+                      <w:rFonts w:ascii="Cambria Math" w:eastAsiaTheme="minorHAnsi" w:hAnsi="Cambria Math" w:cstheme="minorBidi"/>
+                      <w:kern w:val="2"/>
+                      <w:position w:val="0"/>
+                      <w:sz w:val="22"/>
+                      <w:szCs w:val="22"/>
+                      <w:lang w:val="es-US"/>
+                      <w14:ligatures w14:val="standardContextual"/>
+                    </w:rPr>
+                    <m:t>nk</m:t>
                   </m:r>
                 </m:sup>
               </m:sSup>
@@ -3185,31 +3367,7 @@
           <w:lang w:val="es-US"/>
           <w14:ligatures w14:val="standardContextual"/>
         </w:rPr>
-        <w:t xml:space="preserve">(Archivo </w:t>
-      </w:r>
-      <w:r>
-        <w:rPr>
-          <w:rFonts w:asciiTheme="minorHAnsi" w:eastAsiaTheme="minorHAnsi" w:hAnsiTheme="minorHAnsi" w:cstheme="minorBidi"/>
-          <w:kern w:val="2"/>
-          <w:position w:val="0"/>
-          <w:sz w:val="22"/>
-          <w:szCs w:val="22"/>
-          <w:lang w:val="es-US"/>
-          <w14:ligatures w14:val="standardContextual"/>
-        </w:rPr>
-        <w:t>testParImpar</w:t>
-      </w:r>
-      <w:r>
-        <w:rPr>
-          <w:rFonts w:asciiTheme="minorHAnsi" w:eastAsiaTheme="minorHAnsi" w:hAnsiTheme="minorHAnsi" w:cstheme="minorBidi"/>
-          <w:kern w:val="2"/>
-          <w:position w:val="0"/>
-          <w:sz w:val="22"/>
-          <w:szCs w:val="22"/>
-          <w:lang w:val="es-US"/>
-          <w14:ligatures w14:val="standardContextual"/>
-        </w:rPr>
-        <w:t>.py)</w:t>
+        <w:t>(Archivo testParImpar.py)</w:t>
       </w:r>
       <w:r>
         <w:rPr>
@@ -3727,7 +3885,21 @@
                   <w:szCs w:val="22"/>
                   <w14:ligatures w14:val="standardContextual"/>
                 </w:rPr>
-                <m:t>-1</m:t>
+                <m:t>-</m:t>
+              </m:r>
+              <m:r>
+                <m:rPr>
+                  <m:sty m:val="p"/>
+                </m:rPr>
+                <w:rPr>
+                  <w:rFonts w:ascii="Cambria Math" w:eastAsiaTheme="minorHAnsi" w:hAnsi="Cambria Math" w:cstheme="minorBidi"/>
+                  <w:kern w:val="2"/>
+                  <w:position w:val="0"/>
+                  <w:sz w:val="22"/>
+                  <w:szCs w:val="22"/>
+                  <w14:ligatures w14:val="standardContextual"/>
+                </w:rPr>
+                <m:t>1</m:t>
               </m:r>
             </m:sup>
             <m:e>
@@ -3770,7 +3942,19 @@
                       <w:lang w:val="es-US"/>
                       <w14:ligatures w14:val="standardContextual"/>
                     </w:rPr>
-                    <m:t>2n</m:t>
+                    <m:t>2</m:t>
+                  </m:r>
+                  <m:r>
+                    <w:rPr>
+                      <w:rFonts w:ascii="Cambria Math" w:eastAsiaTheme="minorHAnsi" w:hAnsi="Cambria Math" w:cstheme="minorBidi"/>
+                      <w:kern w:val="2"/>
+                      <w:position w:val="0"/>
+                      <w:sz w:val="22"/>
+                      <w:szCs w:val="22"/>
+                      <w:lang w:val="es-US"/>
+                      <w14:ligatures w14:val="standardContextual"/>
+                    </w:rPr>
+                    <m:t>n</m:t>
                   </m:r>
                 </m:sub>
               </m:sSub>
@@ -3844,7 +4028,21 @@
                           <w:szCs w:val="22"/>
                           <w14:ligatures w14:val="standardContextual"/>
                         </w:rPr>
-                        <m:t>-2</m:t>
+                        <m:t>-</m:t>
+                      </m:r>
+                      <m:r>
+                        <m:rPr>
+                          <m:sty m:val="p"/>
+                        </m:rPr>
+                        <w:rPr>
+                          <w:rFonts w:ascii="Cambria Math" w:eastAsiaTheme="minorHAnsi" w:hAnsi="Cambria Math" w:cstheme="minorBidi"/>
+                          <w:kern w:val="2"/>
+                          <w:position w:val="0"/>
+                          <w:sz w:val="22"/>
+                          <w:szCs w:val="22"/>
+                          <w14:ligatures w14:val="standardContextual"/>
+                        </w:rPr>
+                        <m:t>2</m:t>
                       </m:r>
                       <m:r>
                         <w:rPr>
@@ -3884,7 +4082,19 @@
                       <w:lang w:val="es-US"/>
                       <w14:ligatures w14:val="standardContextual"/>
                     </w:rPr>
-                    <m:t>2nk</m:t>
+                    <m:t>2</m:t>
+                  </m:r>
+                  <m:r>
+                    <w:rPr>
+                      <w:rFonts w:ascii="Cambria Math" w:eastAsiaTheme="minorHAnsi" w:hAnsi="Cambria Math" w:cstheme="minorBidi"/>
+                      <w:kern w:val="2"/>
+                      <w:position w:val="0"/>
+                      <w:sz w:val="22"/>
+                      <w:szCs w:val="22"/>
+                      <w:lang w:val="es-US"/>
+                      <w14:ligatures w14:val="standardContextual"/>
+                    </w:rPr>
+                    <m:t>nk</m:t>
                   </m:r>
                 </m:sup>
               </m:sSup>
@@ -3958,7 +4168,21 @@
                       <w:szCs w:val="22"/>
                       <w14:ligatures w14:val="standardContextual"/>
                     </w:rPr>
-                    <m:t>-2</m:t>
+                    <m:t>-</m:t>
+                  </m:r>
+                  <m:r>
+                    <m:rPr>
+                      <m:sty m:val="p"/>
+                    </m:rPr>
+                    <w:rPr>
+                      <w:rFonts w:ascii="Cambria Math" w:eastAsiaTheme="minorHAnsi" w:hAnsi="Cambria Math" w:cstheme="minorBidi"/>
+                      <w:kern w:val="2"/>
+                      <w:position w:val="0"/>
+                      <w:sz w:val="22"/>
+                      <w:szCs w:val="22"/>
+                      <w14:ligatures w14:val="standardContextual"/>
+                    </w:rPr>
+                    <m:t>2</m:t>
                   </m:r>
                   <m:r>
                     <w:rPr>
@@ -4116,7 +4340,21 @@
                   <w:szCs w:val="22"/>
                   <w14:ligatures w14:val="standardContextual"/>
                 </w:rPr>
-                <m:t>-1</m:t>
+                <m:t>-</m:t>
+              </m:r>
+              <m:r>
+                <m:rPr>
+                  <m:sty m:val="p"/>
+                </m:rPr>
+                <w:rPr>
+                  <w:rFonts w:ascii="Cambria Math" w:eastAsiaTheme="minorHAnsi" w:hAnsi="Cambria Math" w:cstheme="minorBidi"/>
+                  <w:kern w:val="2"/>
+                  <w:position w:val="0"/>
+                  <w:sz w:val="22"/>
+                  <w:szCs w:val="22"/>
+                  <w14:ligatures w14:val="standardContextual"/>
+                </w:rPr>
+                <m:t>1</m:t>
               </m:r>
             </m:sup>
             <m:e>
@@ -4159,7 +4397,31 @@
                       <w:lang w:val="es-US"/>
                       <w14:ligatures w14:val="standardContextual"/>
                     </w:rPr>
-                    <m:t>2n+1</m:t>
+                    <m:t>2</m:t>
+                  </m:r>
+                  <m:r>
+                    <w:rPr>
+                      <w:rFonts w:ascii="Cambria Math" w:eastAsiaTheme="minorHAnsi" w:hAnsi="Cambria Math" w:cstheme="minorBidi"/>
+                      <w:kern w:val="2"/>
+                      <w:position w:val="0"/>
+                      <w:sz w:val="22"/>
+                      <w:szCs w:val="22"/>
+                      <w:lang w:val="es-US"/>
+                      <w14:ligatures w14:val="standardContextual"/>
+                    </w:rPr>
+                    <m:t>n</m:t>
+                  </m:r>
+                  <m:r>
+                    <w:rPr>
+                      <w:rFonts w:ascii="Cambria Math" w:eastAsiaTheme="minorHAnsi" w:hAnsi="Cambria Math" w:cstheme="minorBidi"/>
+                      <w:kern w:val="2"/>
+                      <w:position w:val="0"/>
+                      <w:sz w:val="22"/>
+                      <w:szCs w:val="22"/>
+                      <w:lang w:val="es-US"/>
+                      <w14:ligatures w14:val="standardContextual"/>
+                    </w:rPr>
+                    <m:t>+1</m:t>
                   </m:r>
                 </m:sub>
               </m:sSub>
@@ -4233,7 +4495,21 @@
                           <w:szCs w:val="22"/>
                           <w14:ligatures w14:val="standardContextual"/>
                         </w:rPr>
-                        <m:t>-2</m:t>
+                        <m:t>-</m:t>
+                      </m:r>
+                      <m:r>
+                        <m:rPr>
+                          <m:sty m:val="p"/>
+                        </m:rPr>
+                        <w:rPr>
+                          <w:rFonts w:ascii="Cambria Math" w:eastAsiaTheme="minorHAnsi" w:hAnsi="Cambria Math" w:cstheme="minorBidi"/>
+                          <w:kern w:val="2"/>
+                          <w:position w:val="0"/>
+                          <w:sz w:val="22"/>
+                          <w:szCs w:val="22"/>
+                          <w14:ligatures w14:val="standardContextual"/>
+                        </w:rPr>
+                        <m:t>2</m:t>
                       </m:r>
                       <m:r>
                         <w:rPr>
@@ -4273,7 +4549,19 @@
                       <w:lang w:val="es-US"/>
                       <w14:ligatures w14:val="standardContextual"/>
                     </w:rPr>
-                    <m:t>2nk</m:t>
+                    <m:t>2</m:t>
+                  </m:r>
+                  <m:r>
+                    <w:rPr>
+                      <w:rFonts w:ascii="Cambria Math" w:eastAsiaTheme="minorHAnsi" w:hAnsi="Cambria Math" w:cstheme="minorBidi"/>
+                      <w:kern w:val="2"/>
+                      <w:position w:val="0"/>
+                      <w:sz w:val="22"/>
+                      <w:szCs w:val="22"/>
+                      <w:lang w:val="es-US"/>
+                      <w14:ligatures w14:val="standardContextual"/>
+                    </w:rPr>
+                    <m:t>nk</m:t>
                   </m:r>
                 </m:sup>
               </m:sSup>
@@ -4344,7 +4632,19 @@
                   <w:lang w:val="es-US"/>
                   <w14:ligatures w14:val="standardContextual"/>
                 </w:rPr>
-                <m:t>k+</m:t>
+                <m:t>k</m:t>
+              </m:r>
+              <m:r>
+                <w:rPr>
+                  <w:rFonts w:ascii="Cambria Math" w:eastAsiaTheme="minorHAnsi" w:hAnsi="Cambria Math" w:cstheme="minorBidi"/>
+                  <w:kern w:val="2"/>
+                  <w:position w:val="0"/>
+                  <w:sz w:val="22"/>
+                  <w:szCs w:val="22"/>
+                  <w:lang w:val="es-US"/>
+                  <w14:ligatures w14:val="standardContextual"/>
+                </w:rPr>
+                <m:t>+</m:t>
               </m:r>
               <m:f>
                 <m:fPr>
@@ -4506,7 +4806,21 @@
                   <w:szCs w:val="22"/>
                   <w14:ligatures w14:val="standardContextual"/>
                 </w:rPr>
-                <m:t>-1</m:t>
+                <m:t>-</m:t>
+              </m:r>
+              <m:r>
+                <m:rPr>
+                  <m:sty m:val="p"/>
+                </m:rPr>
+                <w:rPr>
+                  <w:rFonts w:ascii="Cambria Math" w:eastAsiaTheme="minorHAnsi" w:hAnsi="Cambria Math" w:cstheme="minorBidi"/>
+                  <w:kern w:val="2"/>
+                  <w:position w:val="0"/>
+                  <w:sz w:val="22"/>
+                  <w:szCs w:val="22"/>
+                  <w14:ligatures w14:val="standardContextual"/>
+                </w:rPr>
+                <m:t>1</m:t>
               </m:r>
             </m:sup>
             <m:e>
@@ -4549,7 +4863,19 @@
                       <w:lang w:val="es-US"/>
                       <w14:ligatures w14:val="standardContextual"/>
                     </w:rPr>
-                    <m:t>2n</m:t>
+                    <m:t>2</m:t>
+                  </m:r>
+                  <m:r>
+                    <w:rPr>
+                      <w:rFonts w:ascii="Cambria Math" w:eastAsiaTheme="minorHAnsi" w:hAnsi="Cambria Math" w:cstheme="minorBidi"/>
+                      <w:kern w:val="2"/>
+                      <w:position w:val="0"/>
+                      <w:sz w:val="22"/>
+                      <w:szCs w:val="22"/>
+                      <w:lang w:val="es-US"/>
+                      <w14:ligatures w14:val="standardContextual"/>
+                    </w:rPr>
+                    <m:t>n</m:t>
                   </m:r>
                 </m:sub>
               </m:sSub>
@@ -4623,7 +4949,21 @@
                           <w:szCs w:val="22"/>
                           <w14:ligatures w14:val="standardContextual"/>
                         </w:rPr>
-                        <m:t>-2</m:t>
+                        <m:t>-</m:t>
+                      </m:r>
+                      <m:r>
+                        <m:rPr>
+                          <m:sty m:val="p"/>
+                        </m:rPr>
+                        <w:rPr>
+                          <w:rFonts w:ascii="Cambria Math" w:eastAsiaTheme="minorHAnsi" w:hAnsi="Cambria Math" w:cstheme="minorBidi"/>
+                          <w:kern w:val="2"/>
+                          <w:position w:val="0"/>
+                          <w:sz w:val="22"/>
+                          <w:szCs w:val="22"/>
+                          <w14:ligatures w14:val="standardContextual"/>
+                        </w:rPr>
+                        <m:t>2</m:t>
                       </m:r>
                       <m:r>
                         <w:rPr>
@@ -4663,7 +5003,19 @@
                       <w:lang w:val="es-US"/>
                       <w14:ligatures w14:val="standardContextual"/>
                     </w:rPr>
-                    <m:t>2nk</m:t>
+                    <m:t>2</m:t>
+                  </m:r>
+                  <m:r>
+                    <w:rPr>
+                      <w:rFonts w:ascii="Cambria Math" w:eastAsiaTheme="minorHAnsi" w:hAnsi="Cambria Math" w:cstheme="minorBidi"/>
+                      <w:kern w:val="2"/>
+                      <w:position w:val="0"/>
+                      <w:sz w:val="22"/>
+                      <w:szCs w:val="22"/>
+                      <w:lang w:val="es-US"/>
+                      <w14:ligatures w14:val="standardContextual"/>
+                    </w:rPr>
+                    <m:t>nk</m:t>
                   </m:r>
                 </m:sup>
               </m:sSup>
@@ -4737,7 +5089,21 @@
                       <w:szCs w:val="22"/>
                       <w14:ligatures w14:val="standardContextual"/>
                     </w:rPr>
-                    <m:t>-2</m:t>
+                    <m:t>-</m:t>
+                  </m:r>
+                  <m:r>
+                    <m:rPr>
+                      <m:sty m:val="p"/>
+                    </m:rPr>
+                    <w:rPr>
+                      <w:rFonts w:ascii="Cambria Math" w:eastAsiaTheme="minorHAnsi" w:hAnsi="Cambria Math" w:cstheme="minorBidi"/>
+                      <w:kern w:val="2"/>
+                      <w:position w:val="0"/>
+                      <w:sz w:val="22"/>
+                      <w:szCs w:val="22"/>
+                      <w14:ligatures w14:val="standardContextual"/>
+                    </w:rPr>
+                    <m:t>2</m:t>
                   </m:r>
                   <m:r>
                     <w:rPr>
@@ -4895,7 +5261,21 @@
                   <w:szCs w:val="22"/>
                   <w14:ligatures w14:val="standardContextual"/>
                 </w:rPr>
-                <m:t>-1</m:t>
+                <m:t>-</m:t>
+              </m:r>
+              <m:r>
+                <m:rPr>
+                  <m:sty m:val="p"/>
+                </m:rPr>
+                <w:rPr>
+                  <w:rFonts w:ascii="Cambria Math" w:eastAsiaTheme="minorHAnsi" w:hAnsi="Cambria Math" w:cstheme="minorBidi"/>
+                  <w:kern w:val="2"/>
+                  <w:position w:val="0"/>
+                  <w:sz w:val="22"/>
+                  <w:szCs w:val="22"/>
+                  <w14:ligatures w14:val="standardContextual"/>
+                </w:rPr>
+                <m:t>1</m:t>
               </m:r>
             </m:sup>
             <m:e>
@@ -4938,7 +5318,31 @@
                       <w:lang w:val="es-US"/>
                       <w14:ligatures w14:val="standardContextual"/>
                     </w:rPr>
-                    <m:t>2n+1</m:t>
+                    <m:t>2</m:t>
+                  </m:r>
+                  <m:r>
+                    <w:rPr>
+                      <w:rFonts w:ascii="Cambria Math" w:eastAsiaTheme="minorHAnsi" w:hAnsi="Cambria Math" w:cstheme="minorBidi"/>
+                      <w:kern w:val="2"/>
+                      <w:position w:val="0"/>
+                      <w:sz w:val="22"/>
+                      <w:szCs w:val="22"/>
+                      <w:lang w:val="es-US"/>
+                      <w14:ligatures w14:val="standardContextual"/>
+                    </w:rPr>
+                    <m:t>n</m:t>
+                  </m:r>
+                  <m:r>
+                    <w:rPr>
+                      <w:rFonts w:ascii="Cambria Math" w:eastAsiaTheme="minorHAnsi" w:hAnsi="Cambria Math" w:cstheme="minorBidi"/>
+                      <w:kern w:val="2"/>
+                      <w:position w:val="0"/>
+                      <w:sz w:val="22"/>
+                      <w:szCs w:val="22"/>
+                      <w:lang w:val="es-US"/>
+                      <w14:ligatures w14:val="standardContextual"/>
+                    </w:rPr>
+                    <m:t>+1</m:t>
                   </m:r>
                 </m:sub>
               </m:sSub>
@@ -5012,7 +5416,21 @@
                           <w:szCs w:val="22"/>
                           <w14:ligatures w14:val="standardContextual"/>
                         </w:rPr>
-                        <m:t>-2</m:t>
+                        <m:t>-</m:t>
+                      </m:r>
+                      <m:r>
+                        <m:rPr>
+                          <m:sty m:val="p"/>
+                        </m:rPr>
+                        <w:rPr>
+                          <w:rFonts w:ascii="Cambria Math" w:eastAsiaTheme="minorHAnsi" w:hAnsi="Cambria Math" w:cstheme="minorBidi"/>
+                          <w:kern w:val="2"/>
+                          <w:position w:val="0"/>
+                          <w:sz w:val="22"/>
+                          <w:szCs w:val="22"/>
+                          <w14:ligatures w14:val="standardContextual"/>
+                        </w:rPr>
+                        <m:t>2</m:t>
                       </m:r>
                       <m:r>
                         <w:rPr>
@@ -5052,7 +5470,19 @@
                       <w:lang w:val="es-US"/>
                       <w14:ligatures w14:val="standardContextual"/>
                     </w:rPr>
-                    <m:t>2nk</m:t>
+                    <m:t>2</m:t>
+                  </m:r>
+                  <m:r>
+                    <w:rPr>
+                      <w:rFonts w:ascii="Cambria Math" w:eastAsiaTheme="minorHAnsi" w:hAnsi="Cambria Math" w:cstheme="minorBidi"/>
+                      <w:kern w:val="2"/>
+                      <w:position w:val="0"/>
+                      <w:sz w:val="22"/>
+                      <w:szCs w:val="22"/>
+                      <w:lang w:val="es-US"/>
+                      <w14:ligatures w14:val="standardContextual"/>
+                    </w:rPr>
+                    <m:t>nk</m:t>
                   </m:r>
                 </m:sup>
               </m:sSup>
@@ -5491,31 +5921,7 @@
           <w:lang w:val="es-US"/>
           <w14:ligatures w14:val="standardContextual"/>
         </w:rPr>
-        <w:t>(Archivo test</w:t>
-      </w:r>
-      <w:r>
-        <w:rPr>
-          <w:rFonts w:asciiTheme="minorHAnsi" w:eastAsiaTheme="minorHAnsi" w:hAnsiTheme="minorHAnsi" w:cstheme="minorBidi"/>
-          <w:kern w:val="2"/>
-          <w:position w:val="0"/>
-          <w:sz w:val="22"/>
-          <w:szCs w:val="22"/>
-          <w:lang w:val="es-US"/>
-          <w14:ligatures w14:val="standardContextual"/>
-        </w:rPr>
-        <w:t>ParImparComplejo</w:t>
-      </w:r>
-      <w:r>
-        <w:rPr>
-          <w:rFonts w:asciiTheme="minorHAnsi" w:eastAsiaTheme="minorHAnsi" w:hAnsiTheme="minorHAnsi" w:cstheme="minorBidi"/>
-          <w:kern w:val="2"/>
-          <w:position w:val="0"/>
-          <w:sz w:val="22"/>
-          <w:szCs w:val="22"/>
-          <w:lang w:val="es-US"/>
-          <w14:ligatures w14:val="standardContextual"/>
-        </w:rPr>
-        <w:t>.py)</w:t>
+        <w:t>(Archivo testParImparComplejo.py)</w:t>
       </w:r>
     </w:p>
     <w:p>
@@ -5728,7 +6134,31 @@
           <w14:ligatures w14:val="standardContextual"/>
         </w:rPr>
         <w:tab/>
-        <w:t>Por último, esta el algoritmo de Cooley Tukey para la transformada rápida de Fourier. Este algoritmo usa</w:t>
+        <w:t xml:space="preserve">Por último, </w:t>
+      </w:r>
+      <w:r>
+        <w:rPr>
+          <w:rFonts w:asciiTheme="minorHAnsi" w:eastAsiaTheme="minorHAnsi" w:hAnsiTheme="minorHAnsi" w:cstheme="minorBidi"/>
+          <w:kern w:val="2"/>
+          <w:position w:val="0"/>
+          <w:sz w:val="22"/>
+          <w:szCs w:val="22"/>
+          <w:lang w:val="es-US"/>
+          <w14:ligatures w14:val="standardContextual"/>
+        </w:rPr>
+        <w:t>está</w:t>
+      </w:r>
+      <w:r>
+        <w:rPr>
+          <w:rFonts w:asciiTheme="minorHAnsi" w:eastAsiaTheme="minorHAnsi" w:hAnsiTheme="minorHAnsi" w:cstheme="minorBidi"/>
+          <w:kern w:val="2"/>
+          <w:position w:val="0"/>
+          <w:sz w:val="22"/>
+          <w:szCs w:val="22"/>
+          <w:lang w:val="es-US"/>
+          <w14:ligatures w14:val="standardContextual"/>
+        </w:rPr>
+        <w:t xml:space="preserve"> el algoritmo de Cooley Tukey para la transformada rápida de Fourier. Este algoritmo usa</w:t>
       </w:r>
       <w:r>
         <w:rPr>
@@ -5752,7 +6182,31 @@
           <w:lang w:val="es-US"/>
           <w14:ligatures w14:val="standardContextual"/>
         </w:rPr>
-        <w:t>conceptos de computación como la recursividad y los arboles binarios para optimizar el cálculo.</w:t>
+        <w:t xml:space="preserve">conceptos de computación como la recursividad y los </w:t>
+      </w:r>
+      <w:r>
+        <w:rPr>
+          <w:rFonts w:asciiTheme="minorHAnsi" w:eastAsiaTheme="minorHAnsi" w:hAnsiTheme="minorHAnsi" w:cstheme="minorBidi"/>
+          <w:kern w:val="2"/>
+          <w:position w:val="0"/>
+          <w:sz w:val="22"/>
+          <w:szCs w:val="22"/>
+          <w:lang w:val="es-US"/>
+          <w14:ligatures w14:val="standardContextual"/>
+        </w:rPr>
+        <w:t>árboles</w:t>
+      </w:r>
+      <w:r>
+        <w:rPr>
+          <w:rFonts w:asciiTheme="minorHAnsi" w:eastAsiaTheme="minorHAnsi" w:hAnsiTheme="minorHAnsi" w:cstheme="minorBidi"/>
+          <w:kern w:val="2"/>
+          <w:position w:val="0"/>
+          <w:sz w:val="22"/>
+          <w:szCs w:val="22"/>
+          <w:lang w:val="es-US"/>
+          <w14:ligatures w14:val="standardContextual"/>
+        </w:rPr>
+        <w:t xml:space="preserve"> binarios para optimizar el cálculo.</w:t>
       </w:r>
     </w:p>
     <w:p>
@@ -5973,31 +6427,7 @@
           <w:lang w:val="es-US"/>
           <w14:ligatures w14:val="standardContextual"/>
         </w:rPr>
-        <w:t>(Archivo test</w:t>
-      </w:r>
-      <w:r>
-        <w:rPr>
-          <w:rFonts w:asciiTheme="minorHAnsi" w:eastAsiaTheme="minorHAnsi" w:hAnsiTheme="minorHAnsi" w:cstheme="minorBidi"/>
-          <w:kern w:val="2"/>
-          <w:position w:val="0"/>
-          <w:sz w:val="22"/>
-          <w:szCs w:val="22"/>
-          <w:lang w:val="es-US"/>
-          <w14:ligatures w14:val="standardContextual"/>
-        </w:rPr>
-        <w:t>CooleyFFT</w:t>
-      </w:r>
-      <w:r>
-        <w:rPr>
-          <w:rFonts w:asciiTheme="minorHAnsi" w:eastAsiaTheme="minorHAnsi" w:hAnsiTheme="minorHAnsi" w:cstheme="minorBidi"/>
-          <w:kern w:val="2"/>
-          <w:position w:val="0"/>
-          <w:sz w:val="22"/>
-          <w:szCs w:val="22"/>
-          <w:lang w:val="es-US"/>
-          <w14:ligatures w14:val="standardContextual"/>
-        </w:rPr>
-        <w:t>.py)</w:t>
+        <w:t>(Archivo testCooleyFFT.py)</w:t>
       </w:r>
     </w:p>
     <w:p>
@@ -6269,19 +6699,19 @@
           <w:lang w:val="es-US"/>
           <w14:ligatures w14:val="standardContextual"/>
         </w:rPr>
-        <w:t xml:space="preserve"> de los algoritmos, estamos usando el siguiente tren de impulso</w:t>
-      </w:r>
-      <w:r>
-        <w:rPr>
-          <w:rFonts w:asciiTheme="minorHAnsi" w:eastAsiaTheme="minorHAnsi" w:hAnsiTheme="minorHAnsi" w:cstheme="minorBidi"/>
-          <w:kern w:val="2"/>
-          <w:position w:val="0"/>
-          <w:sz w:val="22"/>
-          <w:szCs w:val="22"/>
-          <w:lang w:val="es-US"/>
-          <w14:ligatures w14:val="standardContextual"/>
-        </w:rPr>
-        <w:t xml:space="preserve"> de modulo 1 y longitud de 16**3.</w:t>
+        <w:t xml:space="preserve"> de los algoritmos, estamos usando </w:t>
+      </w:r>
+      <w:r>
+        <w:rPr>
+          <w:rFonts w:asciiTheme="minorHAnsi" w:eastAsiaTheme="minorHAnsi" w:hAnsiTheme="minorHAnsi" w:cstheme="minorBidi"/>
+          <w:kern w:val="2"/>
+          <w:position w:val="0"/>
+          <w:sz w:val="22"/>
+          <w:szCs w:val="22"/>
+          <w:lang w:val="es-US"/>
+          <w14:ligatures w14:val="standardContextual"/>
+        </w:rPr>
+        <w:t>los siguientes valores para generar el tren de impulso:</w:t>
       </w:r>
     </w:p>
     <w:p>
@@ -6310,10 +6740,10 @@
         </w:rPr>
         <w:lastRenderedPageBreak/>
         <w:drawing>
-          <wp:inline distT="0" distB="0" distL="0" distR="0" wp14:anchorId="47A6D05E" wp14:editId="65947C77">
-            <wp:extent cx="4839375" cy="1457528"/>
-            <wp:effectExtent l="0" t="0" r="0" b="9525"/>
-            <wp:docPr id="1930443264" name="Picture 1" descr="A screenshot of a computer&#10;&#10;Description automatically generated"/>
+          <wp:inline distT="0" distB="0" distL="0" distR="0" wp14:anchorId="1877C518" wp14:editId="45D0F519">
+            <wp:extent cx="4867954" cy="1362265"/>
+            <wp:effectExtent l="0" t="0" r="8890" b="9525"/>
+            <wp:docPr id="1076613164" name="Picture 1" descr="A black screen with white text&#10;&#10;Description automatically generated"/>
             <wp:cNvGraphicFramePr>
               <a:graphicFrameLocks xmlns:a="http://schemas.openxmlformats.org/drawingml/2006/main" noChangeAspect="1"/>
             </wp:cNvGraphicFramePr>
@@ -6321,7 +6751,7 @@
               <a:graphicData uri="http://schemas.openxmlformats.org/drawingml/2006/picture">
                 <pic:pic xmlns:pic="http://schemas.openxmlformats.org/drawingml/2006/picture">
                   <pic:nvPicPr>
-                    <pic:cNvPr id="1930443264" name="Picture 1" descr="A screenshot of a computer&#10;&#10;Description automatically generated"/>
+                    <pic:cNvPr id="1076613164" name="Picture 1" descr="A black screen with white text&#10;&#10;Description automatically generated"/>
                     <pic:cNvPicPr/>
                   </pic:nvPicPr>
                   <pic:blipFill>
@@ -6333,7 +6763,7 @@
                   <pic:spPr>
                     <a:xfrm>
                       <a:off x="0" y="0"/>
-                      <a:ext cx="4839375" cy="1457528"/>
+                      <a:ext cx="4867954" cy="1362265"/>
                     </a:xfrm>
                     <a:prstGeom prst="rect">
                       <a:avLst/>
@@ -6374,76 +6804,14 @@
           <w:lang w:val="es-US"/>
           <w14:ligatures w14:val="standardContextual"/>
         </w:rPr>
-        <w:t xml:space="preserve">(Archivo </w:t>
-      </w:r>
-      <w:r>
-        <w:rPr>
-          <w:rFonts w:asciiTheme="minorHAnsi" w:eastAsiaTheme="minorHAnsi" w:hAnsiTheme="minorHAnsi" w:cstheme="minorBidi"/>
-          <w:kern w:val="2"/>
-          <w:position w:val="0"/>
-          <w:sz w:val="22"/>
-          <w:szCs w:val="22"/>
-          <w:lang w:val="es-US"/>
-          <w14:ligatures w14:val="standardContextual"/>
-        </w:rPr>
-        <w:t>comparacionDFT</w:t>
-      </w:r>
-      <w:r>
-        <w:rPr>
-          <w:rFonts w:asciiTheme="minorHAnsi" w:eastAsiaTheme="minorHAnsi" w:hAnsiTheme="minorHAnsi" w:cstheme="minorBidi"/>
-          <w:kern w:val="2"/>
-          <w:position w:val="0"/>
-          <w:sz w:val="22"/>
-          <w:szCs w:val="22"/>
-          <w:lang w:val="es-US"/>
-          <w14:ligatures w14:val="standardContextual"/>
-        </w:rPr>
-        <w:t>.py)</w:t>
-      </w:r>
-    </w:p>
-    <w:p>
-      <w:pPr>
-        <w:ind w:left="0" w:hanging="2"/>
-        <w:rPr>
-          <w:rFonts w:asciiTheme="minorHAnsi" w:eastAsiaTheme="minorHAnsi" w:hAnsiTheme="minorHAnsi" w:cstheme="minorBidi"/>
-          <w:kern w:val="2"/>
-          <w:position w:val="0"/>
-          <w:sz w:val="22"/>
-          <w:szCs w:val="22"/>
-          <w:lang w:val="es-US"/>
-          <w14:ligatures w14:val="standardContextual"/>
-        </w:rPr>
-      </w:pPr>
-      <w:r>
-        <w:rPr>
-          <w:lang w:val="es-US"/>
-        </w:rPr>
-        <w:tab/>
-      </w:r>
-      <w:r>
-        <w:rPr>
-          <w:lang w:val="es-US"/>
-        </w:rPr>
-        <w:tab/>
-      </w:r>
-      <w:r>
-        <w:rPr>
-          <w:rFonts w:asciiTheme="minorHAnsi" w:eastAsiaTheme="minorHAnsi" w:hAnsiTheme="minorHAnsi" w:cstheme="minorBidi"/>
-          <w:kern w:val="2"/>
-          <w:position w:val="0"/>
-          <w:sz w:val="22"/>
-          <w:szCs w:val="22"/>
-          <w:lang w:val="es-US"/>
-          <w14:ligatures w14:val="standardContextual"/>
-        </w:rPr>
-        <w:t>Y los resultados obtenidos son los siguientes:</w:t>
+        <w:t>(Archivo comparacionDFT.py)</w:t>
       </w:r>
     </w:p>
     <w:p>
       <w:pPr>
         <w:suppressAutoHyphens w:val="0"/>
         <w:spacing w:after="160" w:line="259" w:lineRule="auto"/>
-        <w:ind w:leftChars="0" w:left="0" w:firstLineChars="0" w:firstLine="1"/>
+        <w:ind w:leftChars="0" w:left="0" w:firstLineChars="0" w:firstLine="0"/>
         <w:jc w:val="both"/>
         <w:textAlignment w:val="auto"/>
         <w:outlineLvl w:val="9"/>
@@ -6460,6 +6828,1591 @@
       <w:r>
         <w:rPr>
           <w:rFonts w:asciiTheme="minorHAnsi" w:eastAsiaTheme="minorHAnsi" w:hAnsiTheme="minorHAnsi" w:cstheme="minorBidi"/>
+          <w:kern w:val="2"/>
+          <w:position w:val="0"/>
+          <w:sz w:val="22"/>
+          <w:szCs w:val="22"/>
+          <w:lang w:val="es-US"/>
+          <w14:ligatures w14:val="standardContextual"/>
+        </w:rPr>
+        <w:tab/>
+        <w:t>Donde TIEMPO_ENTRE_IMPULSOS siempre será igual a 1, MAGNITUD_TREN es la magnitud del tren de impulso y CANTIDAD_DE_PUNTOS es la cantidad de valores que se le esta ingresando al tren de impulsos.</w:t>
+      </w:r>
+    </w:p>
+    <w:p>
+      <w:pPr>
+        <w:suppressAutoHyphens w:val="0"/>
+        <w:spacing w:after="160" w:line="259" w:lineRule="auto"/>
+        <w:ind w:leftChars="0" w:left="0" w:firstLineChars="0" w:firstLine="0"/>
+        <w:jc w:val="both"/>
+        <w:textAlignment w:val="auto"/>
+        <w:outlineLvl w:val="9"/>
+        <w:rPr>
+          <w:rFonts w:asciiTheme="minorHAnsi" w:eastAsiaTheme="minorHAnsi" w:hAnsiTheme="minorHAnsi" w:cstheme="minorBidi"/>
+          <w:kern w:val="2"/>
+          <w:position w:val="0"/>
+          <w:sz w:val="22"/>
+          <w:szCs w:val="22"/>
+          <w:lang w:val="es-US"/>
+          <w14:ligatures w14:val="standardContextual"/>
+        </w:rPr>
+      </w:pPr>
+      <w:r>
+        <w:rPr>
+          <w:rFonts w:asciiTheme="minorHAnsi" w:eastAsiaTheme="minorHAnsi" w:hAnsiTheme="minorHAnsi" w:cstheme="minorBidi"/>
+          <w:kern w:val="2"/>
+          <w:position w:val="0"/>
+          <w:sz w:val="22"/>
+          <w:szCs w:val="22"/>
+          <w:lang w:val="es-US"/>
+          <w14:ligatures w14:val="standardContextual"/>
+        </w:rPr>
+        <w:tab/>
+        <w:t>Para realizar la prueba, utilizamos varios valores de cantidad de puntos y comparamos cuanto tiempo tardo cada ejecución. L</w:t>
+      </w:r>
+      <w:r>
+        <w:rPr>
+          <w:rFonts w:asciiTheme="minorHAnsi" w:eastAsiaTheme="minorHAnsi" w:hAnsiTheme="minorHAnsi" w:cstheme="minorBidi"/>
+          <w:kern w:val="2"/>
+          <w:position w:val="0"/>
+          <w:sz w:val="22"/>
+          <w:szCs w:val="22"/>
+          <w:lang w:val="es-US"/>
+          <w14:ligatures w14:val="standardContextual"/>
+        </w:rPr>
+        <w:t>os resultados obtenidos son los siguientes:</w:t>
+      </w:r>
+    </w:p>
+    <w:p>
+      <w:pPr>
+        <w:suppressAutoHyphens w:val="0"/>
+        <w:spacing w:after="160" w:line="259" w:lineRule="auto"/>
+        <w:ind w:leftChars="0" w:left="0" w:firstLineChars="0" w:firstLine="0"/>
+        <w:jc w:val="both"/>
+        <w:textAlignment w:val="auto"/>
+        <w:outlineLvl w:val="9"/>
+        <w:rPr>
+          <w:rFonts w:asciiTheme="minorHAnsi" w:eastAsiaTheme="minorHAnsi" w:hAnsiTheme="minorHAnsi" w:cstheme="minorBidi"/>
+          <w:kern w:val="2"/>
+          <w:position w:val="0"/>
+          <w:sz w:val="22"/>
+          <w:szCs w:val="22"/>
+          <w:lang w:val="es-US"/>
+          <w14:ligatures w14:val="standardContextual"/>
+        </w:rPr>
+      </w:pPr>
+      <w:r>
+        <w:rPr>
+          <w:rFonts w:eastAsiaTheme="minorHAnsi"/>
+          <w:lang w:val="es-US"/>
+        </w:rPr>
+        <w:fldChar w:fldCharType="begin"/>
+      </w:r>
+      <w:r>
+        <w:rPr>
+          <w:rFonts w:eastAsiaTheme="minorHAnsi"/>
+          <w:lang w:val="es-US"/>
+        </w:rPr>
+        <w:instrText xml:space="preserve"> LINK Excel.Sheet.12 "Book1" "Sheet1!R2C2:R7C7" \a \f 4 \h </w:instrText>
+      </w:r>
+      <w:r>
+        <w:rPr>
+          <w:rFonts w:eastAsiaTheme="minorHAnsi"/>
+          <w:lang w:val="es-US"/>
+        </w:rPr>
+        <w:instrText xml:space="preserve"> \* MERGEFORMAT </w:instrText>
+      </w:r>
+      <w:r>
+        <w:rPr>
+          <w:rFonts w:eastAsiaTheme="minorHAnsi"/>
+          <w:lang w:val="es-US"/>
+        </w:rPr>
+        <w:fldChar w:fldCharType="separate"/>
+      </w:r>
+    </w:p>
+    <w:tbl>
+      <w:tblPr>
+        <w:tblW w:w="9450" w:type="dxa"/>
+        <w:tblLook w:val="04A0" w:firstRow="1" w:lastRow="0" w:firstColumn="1" w:lastColumn="0" w:noHBand="0" w:noVBand="1"/>
+      </w:tblPr>
+      <w:tblGrid>
+        <w:gridCol w:w="2900"/>
+        <w:gridCol w:w="1420"/>
+        <w:gridCol w:w="1412"/>
+        <w:gridCol w:w="1198"/>
+        <w:gridCol w:w="1080"/>
+        <w:gridCol w:w="1440"/>
+      </w:tblGrid>
+      <w:tr>
+        <w:trPr>
+          <w:trHeight w:val="288"/>
+        </w:trPr>
+        <w:tc>
+          <w:tcPr>
+            <w:tcW w:w="2900" w:type="dxa"/>
+            <w:tcBorders>
+              <w:top w:val="nil"/>
+              <w:left w:val="nil"/>
+              <w:bottom w:val="nil"/>
+              <w:right w:val="nil"/>
+            </w:tcBorders>
+            <w:shd w:val="clear" w:color="auto" w:fill="auto"/>
+            <w:noWrap/>
+            <w:vAlign w:val="bottom"/>
+            <w:hideMark/>
+          </w:tcPr>
+          <w:p>
+            <w:pPr>
+              <w:suppressAutoHyphens w:val="0"/>
+              <w:spacing w:line="240" w:lineRule="auto"/>
+              <w:ind w:leftChars="0" w:left="0" w:firstLineChars="0" w:firstLine="0"/>
+              <w:textDirection w:val="lrTb"/>
+              <w:textAlignment w:val="auto"/>
+              <w:outlineLvl w:val="9"/>
+              <w:rPr>
+                <w:position w:val="0"/>
+                <w:sz w:val="24"/>
+                <w:szCs w:val="24"/>
+                <w:lang w:val="es-US"/>
+              </w:rPr>
+            </w:pPr>
+          </w:p>
+        </w:tc>
+        <w:tc>
+          <w:tcPr>
+            <w:tcW w:w="6550" w:type="dxa"/>
+            <w:gridSpan w:val="5"/>
+            <w:tcBorders>
+              <w:top w:val="single" w:sz="8" w:space="0" w:color="auto"/>
+              <w:left w:val="single" w:sz="8" w:space="0" w:color="auto"/>
+              <w:bottom w:val="single" w:sz="4" w:space="0" w:color="auto"/>
+              <w:right w:val="single" w:sz="8" w:space="0" w:color="000000"/>
+            </w:tcBorders>
+            <w:shd w:val="clear" w:color="auto" w:fill="auto"/>
+            <w:noWrap/>
+            <w:vAlign w:val="center"/>
+            <w:hideMark/>
+          </w:tcPr>
+          <w:p>
+            <w:pPr>
+              <w:suppressAutoHyphens w:val="0"/>
+              <w:spacing w:line="240" w:lineRule="auto"/>
+              <w:ind w:leftChars="0" w:left="0" w:firstLineChars="0" w:firstLine="0"/>
+              <w:jc w:val="center"/>
+              <w:textDirection w:val="lrTb"/>
+              <w:textAlignment w:val="auto"/>
+              <w:outlineLvl w:val="9"/>
+              <w:rPr>
+                <w:rFonts w:ascii="Calibri" w:hAnsi="Calibri" w:cs="Calibri"/>
+                <w:color w:val="000000"/>
+                <w:position w:val="0"/>
+                <w:sz w:val="22"/>
+                <w:szCs w:val="22"/>
+                <w:lang w:val="es-US"/>
+              </w:rPr>
+            </w:pPr>
+            <w:r>
+              <w:rPr>
+                <w:rFonts w:ascii="Calibri" w:hAnsi="Calibri" w:cs="Calibri"/>
+                <w:color w:val="000000"/>
+                <w:position w:val="0"/>
+                <w:sz w:val="22"/>
+                <w:szCs w:val="22"/>
+                <w:lang w:val="es-US"/>
+              </w:rPr>
+              <w:t>Cantidad de Puntos</w:t>
+            </w:r>
+          </w:p>
+        </w:tc>
+      </w:tr>
+      <w:tr>
+        <w:trPr>
+          <w:trHeight w:val="300"/>
+        </w:trPr>
+        <w:tc>
+          <w:tcPr>
+            <w:tcW w:w="2900" w:type="dxa"/>
+            <w:tcBorders>
+              <w:top w:val="nil"/>
+              <w:left w:val="nil"/>
+              <w:bottom w:val="nil"/>
+              <w:right w:val="nil"/>
+            </w:tcBorders>
+            <w:shd w:val="clear" w:color="auto" w:fill="auto"/>
+            <w:noWrap/>
+            <w:vAlign w:val="bottom"/>
+            <w:hideMark/>
+          </w:tcPr>
+          <w:p>
+            <w:pPr>
+              <w:suppressAutoHyphens w:val="0"/>
+              <w:spacing w:line="240" w:lineRule="auto"/>
+              <w:ind w:leftChars="0" w:left="0" w:firstLineChars="0" w:firstLine="0"/>
+              <w:jc w:val="center"/>
+              <w:textDirection w:val="lrTb"/>
+              <w:textAlignment w:val="auto"/>
+              <w:outlineLvl w:val="9"/>
+              <w:rPr>
+                <w:rFonts w:ascii="Calibri" w:hAnsi="Calibri" w:cs="Calibri"/>
+                <w:color w:val="000000"/>
+                <w:position w:val="0"/>
+                <w:sz w:val="22"/>
+                <w:szCs w:val="22"/>
+                <w:lang w:val="es-US"/>
+              </w:rPr>
+            </w:pPr>
+          </w:p>
+        </w:tc>
+        <w:tc>
+          <w:tcPr>
+            <w:tcW w:w="1420" w:type="dxa"/>
+            <w:tcBorders>
+              <w:top w:val="nil"/>
+              <w:left w:val="single" w:sz="8" w:space="0" w:color="auto"/>
+              <w:bottom w:val="single" w:sz="8" w:space="0" w:color="auto"/>
+              <w:right w:val="single" w:sz="4" w:space="0" w:color="auto"/>
+            </w:tcBorders>
+            <w:shd w:val="clear" w:color="auto" w:fill="auto"/>
+            <w:noWrap/>
+            <w:vAlign w:val="bottom"/>
+            <w:hideMark/>
+          </w:tcPr>
+          <w:p>
+            <w:pPr>
+              <w:suppressAutoHyphens w:val="0"/>
+              <w:spacing w:line="240" w:lineRule="auto"/>
+              <w:ind w:leftChars="0" w:left="0" w:firstLineChars="0" w:firstLine="0"/>
+              <w:textDirection w:val="lrTb"/>
+              <w:textAlignment w:val="auto"/>
+              <w:outlineLvl w:val="9"/>
+              <w:rPr>
+                <w:rFonts w:ascii="Calibri" w:hAnsi="Calibri" w:cs="Calibri"/>
+                <w:color w:val="000000"/>
+                <w:position w:val="0"/>
+                <w:sz w:val="22"/>
+                <w:szCs w:val="22"/>
+                <w:lang w:val="es-US"/>
+              </w:rPr>
+            </w:pPr>
+            <w:r>
+              <w:rPr>
+                <w:rFonts w:ascii="Calibri" w:hAnsi="Calibri" w:cs="Calibri"/>
+                <w:color w:val="000000"/>
+                <w:position w:val="0"/>
+                <w:sz w:val="22"/>
+                <w:szCs w:val="22"/>
+                <w:lang w:val="es-US"/>
+              </w:rPr>
+              <w:t>2**8'</w:t>
+            </w:r>
+          </w:p>
+        </w:tc>
+        <w:tc>
+          <w:tcPr>
+            <w:tcW w:w="1412" w:type="dxa"/>
+            <w:tcBorders>
+              <w:top w:val="nil"/>
+              <w:left w:val="nil"/>
+              <w:bottom w:val="single" w:sz="8" w:space="0" w:color="auto"/>
+              <w:right w:val="single" w:sz="4" w:space="0" w:color="auto"/>
+            </w:tcBorders>
+            <w:shd w:val="clear" w:color="auto" w:fill="auto"/>
+            <w:noWrap/>
+            <w:vAlign w:val="bottom"/>
+            <w:hideMark/>
+          </w:tcPr>
+          <w:p>
+            <w:pPr>
+              <w:suppressAutoHyphens w:val="0"/>
+              <w:spacing w:line="240" w:lineRule="auto"/>
+              <w:ind w:leftChars="0" w:left="0" w:firstLineChars="0" w:firstLine="0"/>
+              <w:textDirection w:val="lrTb"/>
+              <w:textAlignment w:val="auto"/>
+              <w:outlineLvl w:val="9"/>
+              <w:rPr>
+                <w:rFonts w:ascii="Calibri" w:hAnsi="Calibri" w:cs="Calibri"/>
+                <w:color w:val="000000"/>
+                <w:position w:val="0"/>
+                <w:sz w:val="22"/>
+                <w:szCs w:val="22"/>
+                <w:lang w:val="es-US"/>
+              </w:rPr>
+            </w:pPr>
+            <w:r>
+              <w:rPr>
+                <w:rFonts w:ascii="Calibri" w:hAnsi="Calibri" w:cs="Calibri"/>
+                <w:color w:val="000000"/>
+                <w:position w:val="0"/>
+                <w:sz w:val="22"/>
+                <w:szCs w:val="22"/>
+                <w:lang w:val="es-US"/>
+              </w:rPr>
+              <w:t>2**9'</w:t>
+            </w:r>
+          </w:p>
+        </w:tc>
+        <w:tc>
+          <w:tcPr>
+            <w:tcW w:w="1198" w:type="dxa"/>
+            <w:tcBorders>
+              <w:top w:val="nil"/>
+              <w:left w:val="nil"/>
+              <w:bottom w:val="single" w:sz="8" w:space="0" w:color="auto"/>
+              <w:right w:val="single" w:sz="4" w:space="0" w:color="auto"/>
+            </w:tcBorders>
+            <w:shd w:val="clear" w:color="auto" w:fill="auto"/>
+            <w:noWrap/>
+            <w:vAlign w:val="bottom"/>
+            <w:hideMark/>
+          </w:tcPr>
+          <w:p>
+            <w:pPr>
+              <w:suppressAutoHyphens w:val="0"/>
+              <w:spacing w:line="240" w:lineRule="auto"/>
+              <w:ind w:leftChars="0" w:left="0" w:firstLineChars="0" w:firstLine="0"/>
+              <w:textDirection w:val="lrTb"/>
+              <w:textAlignment w:val="auto"/>
+              <w:outlineLvl w:val="9"/>
+              <w:rPr>
+                <w:rFonts w:ascii="Calibri" w:hAnsi="Calibri" w:cs="Calibri"/>
+                <w:color w:val="000000"/>
+                <w:position w:val="0"/>
+                <w:sz w:val="22"/>
+                <w:szCs w:val="22"/>
+                <w:lang w:val="es-US"/>
+              </w:rPr>
+            </w:pPr>
+            <w:r>
+              <w:rPr>
+                <w:rFonts w:ascii="Calibri" w:hAnsi="Calibri" w:cs="Calibri"/>
+                <w:color w:val="000000"/>
+                <w:position w:val="0"/>
+                <w:sz w:val="22"/>
+                <w:szCs w:val="22"/>
+                <w:lang w:val="es-US"/>
+              </w:rPr>
+              <w:t>2**10'</w:t>
+            </w:r>
+          </w:p>
+        </w:tc>
+        <w:tc>
+          <w:tcPr>
+            <w:tcW w:w="1080" w:type="dxa"/>
+            <w:tcBorders>
+              <w:top w:val="nil"/>
+              <w:left w:val="nil"/>
+              <w:bottom w:val="single" w:sz="8" w:space="0" w:color="auto"/>
+              <w:right w:val="single" w:sz="4" w:space="0" w:color="auto"/>
+            </w:tcBorders>
+            <w:shd w:val="clear" w:color="auto" w:fill="auto"/>
+            <w:noWrap/>
+            <w:vAlign w:val="bottom"/>
+            <w:hideMark/>
+          </w:tcPr>
+          <w:p>
+            <w:pPr>
+              <w:suppressAutoHyphens w:val="0"/>
+              <w:spacing w:line="240" w:lineRule="auto"/>
+              <w:ind w:leftChars="0" w:left="0" w:firstLineChars="0" w:firstLine="0"/>
+              <w:textDirection w:val="lrTb"/>
+              <w:textAlignment w:val="auto"/>
+              <w:outlineLvl w:val="9"/>
+              <w:rPr>
+                <w:rFonts w:ascii="Calibri" w:hAnsi="Calibri" w:cs="Calibri"/>
+                <w:color w:val="000000"/>
+                <w:position w:val="0"/>
+                <w:sz w:val="22"/>
+                <w:szCs w:val="22"/>
+                <w:lang w:val="es-US"/>
+              </w:rPr>
+            </w:pPr>
+            <w:r>
+              <w:rPr>
+                <w:rFonts w:ascii="Calibri" w:hAnsi="Calibri" w:cs="Calibri"/>
+                <w:color w:val="000000"/>
+                <w:position w:val="0"/>
+                <w:sz w:val="22"/>
+                <w:szCs w:val="22"/>
+                <w:lang w:val="es-US"/>
+              </w:rPr>
+              <w:t>2**11'</w:t>
+            </w:r>
+          </w:p>
+        </w:tc>
+        <w:tc>
+          <w:tcPr>
+            <w:tcW w:w="1440" w:type="dxa"/>
+            <w:tcBorders>
+              <w:top w:val="nil"/>
+              <w:left w:val="nil"/>
+              <w:bottom w:val="single" w:sz="8" w:space="0" w:color="auto"/>
+              <w:right w:val="single" w:sz="8" w:space="0" w:color="auto"/>
+            </w:tcBorders>
+            <w:shd w:val="clear" w:color="auto" w:fill="auto"/>
+            <w:noWrap/>
+            <w:vAlign w:val="bottom"/>
+            <w:hideMark/>
+          </w:tcPr>
+          <w:p>
+            <w:pPr>
+              <w:suppressAutoHyphens w:val="0"/>
+              <w:spacing w:line="240" w:lineRule="auto"/>
+              <w:ind w:leftChars="0" w:left="0" w:firstLineChars="0" w:firstLine="0"/>
+              <w:textDirection w:val="lrTb"/>
+              <w:textAlignment w:val="auto"/>
+              <w:outlineLvl w:val="9"/>
+              <w:rPr>
+                <w:rFonts w:ascii="Calibri" w:hAnsi="Calibri" w:cs="Calibri"/>
+                <w:color w:val="000000"/>
+                <w:position w:val="0"/>
+                <w:sz w:val="22"/>
+                <w:szCs w:val="22"/>
+                <w:lang w:val="es-US"/>
+              </w:rPr>
+            </w:pPr>
+            <w:r>
+              <w:rPr>
+                <w:rFonts w:ascii="Calibri" w:hAnsi="Calibri" w:cs="Calibri"/>
+                <w:color w:val="000000"/>
+                <w:position w:val="0"/>
+                <w:sz w:val="22"/>
+                <w:szCs w:val="22"/>
+                <w:lang w:val="es-US"/>
+              </w:rPr>
+              <w:t>2**12'</w:t>
+            </w:r>
+          </w:p>
+        </w:tc>
+      </w:tr>
+      <w:tr>
+        <w:trPr>
+          <w:trHeight w:val="288"/>
+        </w:trPr>
+        <w:tc>
+          <w:tcPr>
+            <w:tcW w:w="2900" w:type="dxa"/>
+            <w:tcBorders>
+              <w:top w:val="single" w:sz="4" w:space="0" w:color="auto"/>
+              <w:left w:val="single" w:sz="4" w:space="0" w:color="auto"/>
+              <w:bottom w:val="single" w:sz="4" w:space="0" w:color="auto"/>
+              <w:right w:val="nil"/>
+            </w:tcBorders>
+            <w:shd w:val="clear" w:color="auto" w:fill="auto"/>
+            <w:noWrap/>
+            <w:vAlign w:val="bottom"/>
+            <w:hideMark/>
+          </w:tcPr>
+          <w:p>
+            <w:pPr>
+              <w:suppressAutoHyphens w:val="0"/>
+              <w:spacing w:line="240" w:lineRule="auto"/>
+              <w:ind w:leftChars="0" w:left="0" w:firstLineChars="0" w:firstLine="0"/>
+              <w:textDirection w:val="lrTb"/>
+              <w:textAlignment w:val="auto"/>
+              <w:outlineLvl w:val="9"/>
+              <w:rPr>
+                <w:rFonts w:ascii="Calibri" w:hAnsi="Calibri" w:cs="Calibri"/>
+                <w:color w:val="000000"/>
+                <w:position w:val="0"/>
+                <w:sz w:val="22"/>
+                <w:szCs w:val="22"/>
+                <w:lang w:val="es-US"/>
+              </w:rPr>
+            </w:pPr>
+            <w:r>
+              <w:rPr>
+                <w:rFonts w:ascii="Calibri" w:hAnsi="Calibri" w:cs="Calibri"/>
+                <w:color w:val="000000"/>
+                <w:position w:val="0"/>
+                <w:sz w:val="22"/>
+                <w:szCs w:val="22"/>
+                <w:lang w:val="es-US"/>
+              </w:rPr>
+              <w:t>Tradicional</w:t>
+            </w:r>
+          </w:p>
+        </w:tc>
+        <w:tc>
+          <w:tcPr>
+            <w:tcW w:w="1420" w:type="dxa"/>
+            <w:tcBorders>
+              <w:top w:val="nil"/>
+              <w:left w:val="single" w:sz="4" w:space="0" w:color="auto"/>
+              <w:bottom w:val="single" w:sz="4" w:space="0" w:color="auto"/>
+              <w:right w:val="single" w:sz="4" w:space="0" w:color="auto"/>
+            </w:tcBorders>
+            <w:shd w:val="clear" w:color="auto" w:fill="auto"/>
+            <w:noWrap/>
+            <w:vAlign w:val="bottom"/>
+            <w:hideMark/>
+          </w:tcPr>
+          <w:p>
+            <w:pPr>
+              <w:suppressAutoHyphens w:val="0"/>
+              <w:spacing w:line="240" w:lineRule="auto"/>
+              <w:ind w:leftChars="0" w:left="0" w:firstLineChars="0" w:firstLine="0"/>
+              <w:textDirection w:val="lrTb"/>
+              <w:textAlignment w:val="auto"/>
+              <w:outlineLvl w:val="9"/>
+              <w:rPr>
+                <w:rFonts w:ascii="Calibri" w:hAnsi="Calibri" w:cs="Calibri"/>
+                <w:color w:val="000000"/>
+                <w:position w:val="0"/>
+                <w:sz w:val="22"/>
+                <w:szCs w:val="22"/>
+                <w:lang w:val="es-US"/>
+              </w:rPr>
+            </w:pPr>
+            <w:r>
+              <w:rPr>
+                <w:rFonts w:ascii="Calibri" w:hAnsi="Calibri" w:cs="Calibri"/>
+                <w:color w:val="000000"/>
+                <w:position w:val="0"/>
+                <w:sz w:val="22"/>
+                <w:szCs w:val="22"/>
+                <w:lang w:val="es-US"/>
+              </w:rPr>
+              <w:t>0.098 seg</w:t>
+            </w:r>
+          </w:p>
+        </w:tc>
+        <w:tc>
+          <w:tcPr>
+            <w:tcW w:w="1412" w:type="dxa"/>
+            <w:tcBorders>
+              <w:top w:val="nil"/>
+              <w:left w:val="nil"/>
+              <w:bottom w:val="single" w:sz="4" w:space="0" w:color="auto"/>
+              <w:right w:val="single" w:sz="4" w:space="0" w:color="auto"/>
+            </w:tcBorders>
+            <w:shd w:val="clear" w:color="auto" w:fill="auto"/>
+            <w:noWrap/>
+            <w:vAlign w:val="bottom"/>
+            <w:hideMark/>
+          </w:tcPr>
+          <w:p>
+            <w:pPr>
+              <w:suppressAutoHyphens w:val="0"/>
+              <w:spacing w:line="240" w:lineRule="auto"/>
+              <w:ind w:leftChars="0" w:left="0" w:firstLineChars="0" w:firstLine="0"/>
+              <w:textDirection w:val="lrTb"/>
+              <w:textAlignment w:val="auto"/>
+              <w:outlineLvl w:val="9"/>
+              <w:rPr>
+                <w:rFonts w:ascii="Calibri" w:hAnsi="Calibri" w:cs="Calibri"/>
+                <w:color w:val="000000"/>
+                <w:position w:val="0"/>
+                <w:sz w:val="22"/>
+                <w:szCs w:val="22"/>
+                <w:lang w:val="es-US"/>
+              </w:rPr>
+            </w:pPr>
+            <w:r>
+              <w:rPr>
+                <w:rFonts w:ascii="Calibri" w:hAnsi="Calibri" w:cs="Calibri"/>
+                <w:color w:val="000000"/>
+                <w:position w:val="0"/>
+                <w:sz w:val="22"/>
+                <w:szCs w:val="22"/>
+                <w:lang w:val="es-US"/>
+              </w:rPr>
+              <w:t>0.330 seg</w:t>
+            </w:r>
+          </w:p>
+        </w:tc>
+        <w:tc>
+          <w:tcPr>
+            <w:tcW w:w="1198" w:type="dxa"/>
+            <w:tcBorders>
+              <w:top w:val="nil"/>
+              <w:left w:val="nil"/>
+              <w:bottom w:val="single" w:sz="4" w:space="0" w:color="auto"/>
+              <w:right w:val="single" w:sz="4" w:space="0" w:color="auto"/>
+            </w:tcBorders>
+            <w:shd w:val="clear" w:color="auto" w:fill="auto"/>
+            <w:noWrap/>
+            <w:vAlign w:val="bottom"/>
+            <w:hideMark/>
+          </w:tcPr>
+          <w:p>
+            <w:pPr>
+              <w:suppressAutoHyphens w:val="0"/>
+              <w:spacing w:line="240" w:lineRule="auto"/>
+              <w:ind w:leftChars="0" w:left="0" w:firstLineChars="0" w:firstLine="0"/>
+              <w:textDirection w:val="lrTb"/>
+              <w:textAlignment w:val="auto"/>
+              <w:outlineLvl w:val="9"/>
+              <w:rPr>
+                <w:rFonts w:ascii="Calibri" w:hAnsi="Calibri" w:cs="Calibri"/>
+                <w:color w:val="000000"/>
+                <w:position w:val="0"/>
+                <w:sz w:val="22"/>
+                <w:szCs w:val="22"/>
+                <w:lang w:val="es-US"/>
+              </w:rPr>
+            </w:pPr>
+            <w:r>
+              <w:rPr>
+                <w:rFonts w:ascii="Calibri" w:hAnsi="Calibri" w:cs="Calibri"/>
+                <w:color w:val="000000"/>
+                <w:position w:val="0"/>
+                <w:sz w:val="22"/>
+                <w:szCs w:val="22"/>
+                <w:lang w:val="es-US"/>
+              </w:rPr>
+              <w:t>1.445 seg</w:t>
+            </w:r>
+          </w:p>
+        </w:tc>
+        <w:tc>
+          <w:tcPr>
+            <w:tcW w:w="1080" w:type="dxa"/>
+            <w:tcBorders>
+              <w:top w:val="nil"/>
+              <w:left w:val="nil"/>
+              <w:bottom w:val="single" w:sz="4" w:space="0" w:color="auto"/>
+              <w:right w:val="single" w:sz="4" w:space="0" w:color="auto"/>
+            </w:tcBorders>
+            <w:shd w:val="clear" w:color="auto" w:fill="auto"/>
+            <w:noWrap/>
+            <w:vAlign w:val="bottom"/>
+            <w:hideMark/>
+          </w:tcPr>
+          <w:p>
+            <w:pPr>
+              <w:suppressAutoHyphens w:val="0"/>
+              <w:spacing w:line="240" w:lineRule="auto"/>
+              <w:ind w:leftChars="0" w:left="0" w:firstLineChars="0" w:firstLine="0"/>
+              <w:textDirection w:val="lrTb"/>
+              <w:textAlignment w:val="auto"/>
+              <w:outlineLvl w:val="9"/>
+              <w:rPr>
+                <w:rFonts w:ascii="Calibri" w:hAnsi="Calibri" w:cs="Calibri"/>
+                <w:color w:val="000000"/>
+                <w:position w:val="0"/>
+                <w:sz w:val="22"/>
+                <w:szCs w:val="22"/>
+                <w:lang w:val="es-US"/>
+              </w:rPr>
+            </w:pPr>
+            <w:r>
+              <w:rPr>
+                <w:rFonts w:ascii="Calibri" w:hAnsi="Calibri" w:cs="Calibri"/>
+                <w:color w:val="000000"/>
+                <w:position w:val="0"/>
+                <w:sz w:val="22"/>
+                <w:szCs w:val="22"/>
+                <w:lang w:val="es-US"/>
+              </w:rPr>
+              <w:t>5.151 seg</w:t>
+            </w:r>
+          </w:p>
+        </w:tc>
+        <w:tc>
+          <w:tcPr>
+            <w:tcW w:w="1440" w:type="dxa"/>
+            <w:tcBorders>
+              <w:top w:val="nil"/>
+              <w:left w:val="nil"/>
+              <w:bottom w:val="single" w:sz="4" w:space="0" w:color="auto"/>
+              <w:right w:val="single" w:sz="4" w:space="0" w:color="auto"/>
+            </w:tcBorders>
+            <w:shd w:val="clear" w:color="auto" w:fill="auto"/>
+            <w:noWrap/>
+            <w:vAlign w:val="bottom"/>
+            <w:hideMark/>
+          </w:tcPr>
+          <w:p>
+            <w:pPr>
+              <w:suppressAutoHyphens w:val="0"/>
+              <w:spacing w:line="240" w:lineRule="auto"/>
+              <w:ind w:leftChars="0" w:left="0" w:firstLineChars="0" w:firstLine="0"/>
+              <w:textDirection w:val="lrTb"/>
+              <w:textAlignment w:val="auto"/>
+              <w:outlineLvl w:val="9"/>
+              <w:rPr>
+                <w:rFonts w:ascii="Calibri" w:hAnsi="Calibri" w:cs="Calibri"/>
+                <w:color w:val="000000"/>
+                <w:position w:val="0"/>
+                <w:sz w:val="22"/>
+                <w:szCs w:val="22"/>
+                <w:lang w:val="es-US"/>
+              </w:rPr>
+            </w:pPr>
+            <w:r>
+              <w:rPr>
+                <w:rFonts w:ascii="Calibri" w:hAnsi="Calibri" w:cs="Calibri"/>
+                <w:color w:val="000000"/>
+                <w:position w:val="0"/>
+                <w:sz w:val="22"/>
+                <w:szCs w:val="22"/>
+                <w:lang w:val="es-US"/>
+              </w:rPr>
+              <w:t>20.759 seg</w:t>
+            </w:r>
+          </w:p>
+        </w:tc>
+      </w:tr>
+      <w:tr>
+        <w:trPr>
+          <w:trHeight w:val="288"/>
+        </w:trPr>
+        <w:tc>
+          <w:tcPr>
+            <w:tcW w:w="2900" w:type="dxa"/>
+            <w:tcBorders>
+              <w:top w:val="nil"/>
+              <w:left w:val="single" w:sz="4" w:space="0" w:color="auto"/>
+              <w:bottom w:val="single" w:sz="4" w:space="0" w:color="auto"/>
+              <w:right w:val="nil"/>
+            </w:tcBorders>
+            <w:shd w:val="clear" w:color="auto" w:fill="auto"/>
+            <w:noWrap/>
+            <w:vAlign w:val="bottom"/>
+            <w:hideMark/>
+          </w:tcPr>
+          <w:p>
+            <w:pPr>
+              <w:suppressAutoHyphens w:val="0"/>
+              <w:spacing w:line="240" w:lineRule="auto"/>
+              <w:ind w:leftChars="0" w:left="0" w:firstLineChars="0" w:firstLine="0"/>
+              <w:textDirection w:val="lrTb"/>
+              <w:textAlignment w:val="auto"/>
+              <w:outlineLvl w:val="9"/>
+              <w:rPr>
+                <w:rFonts w:ascii="Calibri" w:hAnsi="Calibri" w:cs="Calibri"/>
+                <w:color w:val="000000"/>
+                <w:position w:val="0"/>
+                <w:sz w:val="22"/>
+                <w:szCs w:val="22"/>
+                <w:lang w:val="es-US"/>
+              </w:rPr>
+            </w:pPr>
+            <w:r>
+              <w:rPr>
+                <w:rFonts w:ascii="Calibri" w:hAnsi="Calibri" w:cs="Calibri"/>
+                <w:color w:val="000000"/>
+                <w:position w:val="0"/>
+                <w:sz w:val="22"/>
+                <w:szCs w:val="22"/>
+                <w:lang w:val="es-US"/>
+              </w:rPr>
+              <w:t>Pares e impares</w:t>
+            </w:r>
+          </w:p>
+        </w:tc>
+        <w:tc>
+          <w:tcPr>
+            <w:tcW w:w="1420" w:type="dxa"/>
+            <w:tcBorders>
+              <w:top w:val="nil"/>
+              <w:left w:val="single" w:sz="4" w:space="0" w:color="auto"/>
+              <w:bottom w:val="single" w:sz="4" w:space="0" w:color="auto"/>
+              <w:right w:val="single" w:sz="4" w:space="0" w:color="auto"/>
+            </w:tcBorders>
+            <w:shd w:val="clear" w:color="auto" w:fill="auto"/>
+            <w:noWrap/>
+            <w:vAlign w:val="bottom"/>
+            <w:hideMark/>
+          </w:tcPr>
+          <w:p>
+            <w:pPr>
+              <w:suppressAutoHyphens w:val="0"/>
+              <w:spacing w:line="240" w:lineRule="auto"/>
+              <w:ind w:leftChars="0" w:left="0" w:firstLineChars="0" w:firstLine="0"/>
+              <w:textDirection w:val="lrTb"/>
+              <w:textAlignment w:val="auto"/>
+              <w:outlineLvl w:val="9"/>
+              <w:rPr>
+                <w:rFonts w:ascii="Calibri" w:hAnsi="Calibri" w:cs="Calibri"/>
+                <w:color w:val="000000"/>
+                <w:position w:val="0"/>
+                <w:sz w:val="22"/>
+                <w:szCs w:val="22"/>
+                <w:lang w:val="es-US"/>
+              </w:rPr>
+            </w:pPr>
+            <w:r>
+              <w:rPr>
+                <w:rFonts w:ascii="Calibri" w:hAnsi="Calibri" w:cs="Calibri"/>
+                <w:color w:val="000000"/>
+                <w:position w:val="0"/>
+                <w:sz w:val="22"/>
+                <w:szCs w:val="22"/>
+                <w:lang w:val="es-US"/>
+              </w:rPr>
+              <w:t>0.055 seg</w:t>
+            </w:r>
+          </w:p>
+        </w:tc>
+        <w:tc>
+          <w:tcPr>
+            <w:tcW w:w="1412" w:type="dxa"/>
+            <w:tcBorders>
+              <w:top w:val="nil"/>
+              <w:left w:val="nil"/>
+              <w:bottom w:val="single" w:sz="4" w:space="0" w:color="auto"/>
+              <w:right w:val="single" w:sz="4" w:space="0" w:color="auto"/>
+            </w:tcBorders>
+            <w:shd w:val="clear" w:color="auto" w:fill="auto"/>
+            <w:noWrap/>
+            <w:vAlign w:val="bottom"/>
+            <w:hideMark/>
+          </w:tcPr>
+          <w:p>
+            <w:pPr>
+              <w:suppressAutoHyphens w:val="0"/>
+              <w:spacing w:line="240" w:lineRule="auto"/>
+              <w:ind w:leftChars="0" w:left="0" w:firstLineChars="0" w:firstLine="0"/>
+              <w:textDirection w:val="lrTb"/>
+              <w:textAlignment w:val="auto"/>
+              <w:outlineLvl w:val="9"/>
+              <w:rPr>
+                <w:rFonts w:ascii="Calibri" w:hAnsi="Calibri" w:cs="Calibri"/>
+                <w:color w:val="000000"/>
+                <w:position w:val="0"/>
+                <w:sz w:val="22"/>
+                <w:szCs w:val="22"/>
+                <w:lang w:val="es-US"/>
+              </w:rPr>
+            </w:pPr>
+            <w:r>
+              <w:rPr>
+                <w:rFonts w:ascii="Calibri" w:hAnsi="Calibri" w:cs="Calibri"/>
+                <w:color w:val="000000"/>
+                <w:position w:val="0"/>
+                <w:sz w:val="22"/>
+                <w:szCs w:val="22"/>
+                <w:lang w:val="es-US"/>
+              </w:rPr>
+              <w:t>0.204 seg</w:t>
+            </w:r>
+          </w:p>
+        </w:tc>
+        <w:tc>
+          <w:tcPr>
+            <w:tcW w:w="1198" w:type="dxa"/>
+            <w:tcBorders>
+              <w:top w:val="nil"/>
+              <w:left w:val="nil"/>
+              <w:bottom w:val="single" w:sz="4" w:space="0" w:color="auto"/>
+              <w:right w:val="single" w:sz="4" w:space="0" w:color="auto"/>
+            </w:tcBorders>
+            <w:shd w:val="clear" w:color="auto" w:fill="auto"/>
+            <w:noWrap/>
+            <w:vAlign w:val="bottom"/>
+            <w:hideMark/>
+          </w:tcPr>
+          <w:p>
+            <w:pPr>
+              <w:suppressAutoHyphens w:val="0"/>
+              <w:spacing w:line="240" w:lineRule="auto"/>
+              <w:ind w:leftChars="0" w:left="0" w:firstLineChars="0" w:firstLine="0"/>
+              <w:textDirection w:val="lrTb"/>
+              <w:textAlignment w:val="auto"/>
+              <w:outlineLvl w:val="9"/>
+              <w:rPr>
+                <w:rFonts w:ascii="Calibri" w:hAnsi="Calibri" w:cs="Calibri"/>
+                <w:color w:val="000000"/>
+                <w:position w:val="0"/>
+                <w:sz w:val="22"/>
+                <w:szCs w:val="22"/>
+                <w:lang w:val="es-US"/>
+              </w:rPr>
+            </w:pPr>
+            <w:r>
+              <w:rPr>
+                <w:rFonts w:ascii="Calibri" w:hAnsi="Calibri" w:cs="Calibri"/>
+                <w:color w:val="000000"/>
+                <w:position w:val="0"/>
+                <w:sz w:val="22"/>
+                <w:szCs w:val="22"/>
+                <w:lang w:val="es-US"/>
+              </w:rPr>
+              <w:t>0.852 seg</w:t>
+            </w:r>
+          </w:p>
+        </w:tc>
+        <w:tc>
+          <w:tcPr>
+            <w:tcW w:w="1080" w:type="dxa"/>
+            <w:tcBorders>
+              <w:top w:val="nil"/>
+              <w:left w:val="nil"/>
+              <w:bottom w:val="single" w:sz="4" w:space="0" w:color="auto"/>
+              <w:right w:val="single" w:sz="4" w:space="0" w:color="auto"/>
+            </w:tcBorders>
+            <w:shd w:val="clear" w:color="auto" w:fill="auto"/>
+            <w:noWrap/>
+            <w:vAlign w:val="bottom"/>
+            <w:hideMark/>
+          </w:tcPr>
+          <w:p>
+            <w:pPr>
+              <w:suppressAutoHyphens w:val="0"/>
+              <w:spacing w:line="240" w:lineRule="auto"/>
+              <w:ind w:leftChars="0" w:left="0" w:firstLineChars="0" w:firstLine="0"/>
+              <w:textDirection w:val="lrTb"/>
+              <w:textAlignment w:val="auto"/>
+              <w:outlineLvl w:val="9"/>
+              <w:rPr>
+                <w:rFonts w:ascii="Calibri" w:hAnsi="Calibri" w:cs="Calibri"/>
+                <w:color w:val="000000"/>
+                <w:position w:val="0"/>
+                <w:sz w:val="22"/>
+                <w:szCs w:val="22"/>
+                <w:lang w:val="es-US"/>
+              </w:rPr>
+            </w:pPr>
+            <w:r>
+              <w:rPr>
+                <w:rFonts w:ascii="Calibri" w:hAnsi="Calibri" w:cs="Calibri"/>
+                <w:color w:val="000000"/>
+                <w:position w:val="0"/>
+                <w:sz w:val="22"/>
+                <w:szCs w:val="22"/>
+                <w:lang w:val="es-US"/>
+              </w:rPr>
+              <w:t>3.483 seg</w:t>
+            </w:r>
+          </w:p>
+        </w:tc>
+        <w:tc>
+          <w:tcPr>
+            <w:tcW w:w="1440" w:type="dxa"/>
+            <w:tcBorders>
+              <w:top w:val="nil"/>
+              <w:left w:val="nil"/>
+              <w:bottom w:val="single" w:sz="4" w:space="0" w:color="auto"/>
+              <w:right w:val="single" w:sz="4" w:space="0" w:color="auto"/>
+            </w:tcBorders>
+            <w:shd w:val="clear" w:color="auto" w:fill="auto"/>
+            <w:noWrap/>
+            <w:vAlign w:val="bottom"/>
+            <w:hideMark/>
+          </w:tcPr>
+          <w:p>
+            <w:pPr>
+              <w:suppressAutoHyphens w:val="0"/>
+              <w:spacing w:line="240" w:lineRule="auto"/>
+              <w:ind w:leftChars="0" w:left="0" w:firstLineChars="0" w:firstLine="0"/>
+              <w:textDirection w:val="lrTb"/>
+              <w:textAlignment w:val="auto"/>
+              <w:outlineLvl w:val="9"/>
+              <w:rPr>
+                <w:rFonts w:ascii="Calibri" w:hAnsi="Calibri" w:cs="Calibri"/>
+                <w:color w:val="000000"/>
+                <w:position w:val="0"/>
+                <w:sz w:val="22"/>
+                <w:szCs w:val="22"/>
+                <w:lang w:val="es-US"/>
+              </w:rPr>
+            </w:pPr>
+            <w:r>
+              <w:rPr>
+                <w:rFonts w:ascii="Calibri" w:hAnsi="Calibri" w:cs="Calibri"/>
+                <w:color w:val="000000"/>
+                <w:position w:val="0"/>
+                <w:sz w:val="22"/>
+                <w:szCs w:val="22"/>
+                <w:lang w:val="es-US"/>
+              </w:rPr>
+              <w:t>12.925 seg</w:t>
+            </w:r>
+          </w:p>
+        </w:tc>
+      </w:tr>
+      <w:tr>
+        <w:trPr>
+          <w:trHeight w:val="288"/>
+        </w:trPr>
+        <w:tc>
+          <w:tcPr>
+            <w:tcW w:w="2900" w:type="dxa"/>
+            <w:tcBorders>
+              <w:top w:val="nil"/>
+              <w:left w:val="single" w:sz="4" w:space="0" w:color="auto"/>
+              <w:bottom w:val="single" w:sz="4" w:space="0" w:color="auto"/>
+              <w:right w:val="nil"/>
+            </w:tcBorders>
+            <w:shd w:val="clear" w:color="auto" w:fill="auto"/>
+            <w:noWrap/>
+            <w:vAlign w:val="bottom"/>
+            <w:hideMark/>
+          </w:tcPr>
+          <w:p>
+            <w:pPr>
+              <w:suppressAutoHyphens w:val="0"/>
+              <w:spacing w:line="240" w:lineRule="auto"/>
+              <w:ind w:leftChars="0" w:left="0" w:firstLineChars="0" w:firstLine="0"/>
+              <w:textDirection w:val="lrTb"/>
+              <w:textAlignment w:val="auto"/>
+              <w:outlineLvl w:val="9"/>
+              <w:rPr>
+                <w:rFonts w:ascii="Calibri" w:hAnsi="Calibri" w:cs="Calibri"/>
+                <w:color w:val="000000"/>
+                <w:position w:val="0"/>
+                <w:sz w:val="22"/>
+                <w:szCs w:val="22"/>
+                <w:lang w:val="es-US"/>
+              </w:rPr>
+            </w:pPr>
+            <w:r>
+              <w:rPr>
+                <w:rFonts w:ascii="Calibri" w:hAnsi="Calibri" w:cs="Calibri"/>
+                <w:color w:val="000000"/>
+                <w:position w:val="0"/>
+                <w:sz w:val="22"/>
+                <w:szCs w:val="22"/>
+                <w:lang w:val="es-US"/>
+              </w:rPr>
+              <w:t>Pares e impares complejo</w:t>
+            </w:r>
+          </w:p>
+        </w:tc>
+        <w:tc>
+          <w:tcPr>
+            <w:tcW w:w="1420" w:type="dxa"/>
+            <w:tcBorders>
+              <w:top w:val="nil"/>
+              <w:left w:val="single" w:sz="4" w:space="0" w:color="auto"/>
+              <w:bottom w:val="single" w:sz="4" w:space="0" w:color="auto"/>
+              <w:right w:val="single" w:sz="4" w:space="0" w:color="auto"/>
+            </w:tcBorders>
+            <w:shd w:val="clear" w:color="auto" w:fill="auto"/>
+            <w:noWrap/>
+            <w:vAlign w:val="bottom"/>
+            <w:hideMark/>
+          </w:tcPr>
+          <w:p>
+            <w:pPr>
+              <w:suppressAutoHyphens w:val="0"/>
+              <w:spacing w:line="240" w:lineRule="auto"/>
+              <w:ind w:leftChars="0" w:left="0" w:firstLineChars="0" w:firstLine="0"/>
+              <w:textDirection w:val="lrTb"/>
+              <w:textAlignment w:val="auto"/>
+              <w:outlineLvl w:val="9"/>
+              <w:rPr>
+                <w:rFonts w:ascii="Calibri" w:hAnsi="Calibri" w:cs="Calibri"/>
+                <w:color w:val="000000"/>
+                <w:position w:val="0"/>
+                <w:sz w:val="22"/>
+                <w:szCs w:val="22"/>
+                <w:lang w:val="es-US"/>
+              </w:rPr>
+            </w:pPr>
+            <w:r>
+              <w:rPr>
+                <w:rFonts w:ascii="Calibri" w:hAnsi="Calibri" w:cs="Calibri"/>
+                <w:color w:val="000000"/>
+                <w:position w:val="0"/>
+                <w:sz w:val="22"/>
+                <w:szCs w:val="22"/>
+                <w:lang w:val="es-US"/>
+              </w:rPr>
+              <w:t>0.036 seg</w:t>
+            </w:r>
+          </w:p>
+        </w:tc>
+        <w:tc>
+          <w:tcPr>
+            <w:tcW w:w="1412" w:type="dxa"/>
+            <w:tcBorders>
+              <w:top w:val="nil"/>
+              <w:left w:val="nil"/>
+              <w:bottom w:val="single" w:sz="4" w:space="0" w:color="auto"/>
+              <w:right w:val="single" w:sz="4" w:space="0" w:color="auto"/>
+            </w:tcBorders>
+            <w:shd w:val="clear" w:color="auto" w:fill="auto"/>
+            <w:noWrap/>
+            <w:vAlign w:val="bottom"/>
+            <w:hideMark/>
+          </w:tcPr>
+          <w:p>
+            <w:pPr>
+              <w:suppressAutoHyphens w:val="0"/>
+              <w:spacing w:line="240" w:lineRule="auto"/>
+              <w:ind w:leftChars="0" w:left="0" w:firstLineChars="0" w:firstLine="0"/>
+              <w:textDirection w:val="lrTb"/>
+              <w:textAlignment w:val="auto"/>
+              <w:outlineLvl w:val="9"/>
+              <w:rPr>
+                <w:rFonts w:ascii="Calibri" w:hAnsi="Calibri" w:cs="Calibri"/>
+                <w:color w:val="000000"/>
+                <w:position w:val="0"/>
+                <w:sz w:val="22"/>
+                <w:szCs w:val="22"/>
+                <w:lang w:val="es-US"/>
+              </w:rPr>
+            </w:pPr>
+            <w:r>
+              <w:rPr>
+                <w:rFonts w:ascii="Calibri" w:hAnsi="Calibri" w:cs="Calibri"/>
+                <w:color w:val="000000"/>
+                <w:position w:val="0"/>
+                <w:sz w:val="22"/>
+                <w:szCs w:val="22"/>
+                <w:lang w:val="es-US"/>
+              </w:rPr>
+              <w:t>0.120 seg</w:t>
+            </w:r>
+          </w:p>
+        </w:tc>
+        <w:tc>
+          <w:tcPr>
+            <w:tcW w:w="1198" w:type="dxa"/>
+            <w:tcBorders>
+              <w:top w:val="nil"/>
+              <w:left w:val="nil"/>
+              <w:bottom w:val="single" w:sz="4" w:space="0" w:color="auto"/>
+              <w:right w:val="single" w:sz="4" w:space="0" w:color="auto"/>
+            </w:tcBorders>
+            <w:shd w:val="clear" w:color="auto" w:fill="auto"/>
+            <w:noWrap/>
+            <w:vAlign w:val="bottom"/>
+            <w:hideMark/>
+          </w:tcPr>
+          <w:p>
+            <w:pPr>
+              <w:suppressAutoHyphens w:val="0"/>
+              <w:spacing w:line="240" w:lineRule="auto"/>
+              <w:ind w:leftChars="0" w:left="0" w:firstLineChars="0" w:firstLine="0"/>
+              <w:textDirection w:val="lrTb"/>
+              <w:textAlignment w:val="auto"/>
+              <w:outlineLvl w:val="9"/>
+              <w:rPr>
+                <w:rFonts w:ascii="Calibri" w:hAnsi="Calibri" w:cs="Calibri"/>
+                <w:color w:val="000000"/>
+                <w:position w:val="0"/>
+                <w:sz w:val="22"/>
+                <w:szCs w:val="22"/>
+                <w:lang w:val="es-US"/>
+              </w:rPr>
+            </w:pPr>
+            <w:r>
+              <w:rPr>
+                <w:rFonts w:ascii="Calibri" w:hAnsi="Calibri" w:cs="Calibri"/>
+                <w:color w:val="000000"/>
+                <w:position w:val="0"/>
+                <w:sz w:val="22"/>
+                <w:szCs w:val="22"/>
+                <w:lang w:val="es-US"/>
+              </w:rPr>
+              <w:t>0.493 seg</w:t>
+            </w:r>
+          </w:p>
+        </w:tc>
+        <w:tc>
+          <w:tcPr>
+            <w:tcW w:w="1080" w:type="dxa"/>
+            <w:tcBorders>
+              <w:top w:val="nil"/>
+              <w:left w:val="nil"/>
+              <w:bottom w:val="single" w:sz="4" w:space="0" w:color="auto"/>
+              <w:right w:val="single" w:sz="4" w:space="0" w:color="auto"/>
+            </w:tcBorders>
+            <w:shd w:val="clear" w:color="auto" w:fill="auto"/>
+            <w:noWrap/>
+            <w:vAlign w:val="bottom"/>
+            <w:hideMark/>
+          </w:tcPr>
+          <w:p>
+            <w:pPr>
+              <w:suppressAutoHyphens w:val="0"/>
+              <w:spacing w:line="240" w:lineRule="auto"/>
+              <w:ind w:leftChars="0" w:left="0" w:firstLineChars="0" w:firstLine="0"/>
+              <w:textDirection w:val="lrTb"/>
+              <w:textAlignment w:val="auto"/>
+              <w:outlineLvl w:val="9"/>
+              <w:rPr>
+                <w:rFonts w:ascii="Calibri" w:hAnsi="Calibri" w:cs="Calibri"/>
+                <w:color w:val="000000"/>
+                <w:position w:val="0"/>
+                <w:sz w:val="22"/>
+                <w:szCs w:val="22"/>
+                <w:lang w:val="es-US"/>
+              </w:rPr>
+            </w:pPr>
+            <w:r>
+              <w:rPr>
+                <w:rFonts w:ascii="Calibri" w:hAnsi="Calibri" w:cs="Calibri"/>
+                <w:color w:val="000000"/>
+                <w:position w:val="0"/>
+                <w:sz w:val="22"/>
+                <w:szCs w:val="22"/>
+                <w:lang w:val="es-US"/>
+              </w:rPr>
+              <w:t>1.968 seg</w:t>
+            </w:r>
+          </w:p>
+        </w:tc>
+        <w:tc>
+          <w:tcPr>
+            <w:tcW w:w="1440" w:type="dxa"/>
+            <w:tcBorders>
+              <w:top w:val="nil"/>
+              <w:left w:val="nil"/>
+              <w:bottom w:val="single" w:sz="4" w:space="0" w:color="auto"/>
+              <w:right w:val="single" w:sz="4" w:space="0" w:color="auto"/>
+            </w:tcBorders>
+            <w:shd w:val="clear" w:color="auto" w:fill="auto"/>
+            <w:noWrap/>
+            <w:vAlign w:val="bottom"/>
+            <w:hideMark/>
+          </w:tcPr>
+          <w:p>
+            <w:pPr>
+              <w:suppressAutoHyphens w:val="0"/>
+              <w:spacing w:line="240" w:lineRule="auto"/>
+              <w:ind w:leftChars="0" w:left="0" w:firstLineChars="0" w:firstLine="0"/>
+              <w:textDirection w:val="lrTb"/>
+              <w:textAlignment w:val="auto"/>
+              <w:outlineLvl w:val="9"/>
+              <w:rPr>
+                <w:rFonts w:ascii="Calibri" w:hAnsi="Calibri" w:cs="Calibri"/>
+                <w:color w:val="000000"/>
+                <w:position w:val="0"/>
+                <w:sz w:val="22"/>
+                <w:szCs w:val="22"/>
+                <w:lang w:val="es-US"/>
+              </w:rPr>
+            </w:pPr>
+            <w:r>
+              <w:rPr>
+                <w:rFonts w:ascii="Calibri" w:hAnsi="Calibri" w:cs="Calibri"/>
+                <w:color w:val="000000"/>
+                <w:position w:val="0"/>
+                <w:sz w:val="22"/>
+                <w:szCs w:val="22"/>
+                <w:lang w:val="es-US"/>
+              </w:rPr>
+              <w:t>7.650 seg</w:t>
+            </w:r>
+          </w:p>
+        </w:tc>
+      </w:tr>
+      <w:tr>
+        <w:trPr>
+          <w:trHeight w:val="288"/>
+        </w:trPr>
+        <w:tc>
+          <w:tcPr>
+            <w:tcW w:w="2900" w:type="dxa"/>
+            <w:tcBorders>
+              <w:top w:val="nil"/>
+              <w:left w:val="single" w:sz="4" w:space="0" w:color="auto"/>
+              <w:bottom w:val="single" w:sz="4" w:space="0" w:color="auto"/>
+              <w:right w:val="nil"/>
+            </w:tcBorders>
+            <w:shd w:val="clear" w:color="auto" w:fill="auto"/>
+            <w:noWrap/>
+            <w:vAlign w:val="bottom"/>
+            <w:hideMark/>
+          </w:tcPr>
+          <w:p>
+            <w:pPr>
+              <w:suppressAutoHyphens w:val="0"/>
+              <w:spacing w:line="240" w:lineRule="auto"/>
+              <w:ind w:leftChars="0" w:left="0" w:firstLineChars="0" w:firstLine="0"/>
+              <w:textDirection w:val="lrTb"/>
+              <w:textAlignment w:val="auto"/>
+              <w:outlineLvl w:val="9"/>
+              <w:rPr>
+                <w:rFonts w:ascii="Calibri" w:hAnsi="Calibri" w:cs="Calibri"/>
+                <w:color w:val="000000"/>
+                <w:position w:val="0"/>
+                <w:sz w:val="22"/>
+                <w:szCs w:val="22"/>
+                <w:lang w:val="es-US"/>
+              </w:rPr>
+            </w:pPr>
+            <w:r>
+              <w:rPr>
+                <w:rFonts w:ascii="Calibri" w:hAnsi="Calibri" w:cs="Calibri"/>
+                <w:color w:val="000000"/>
+                <w:position w:val="0"/>
+                <w:sz w:val="22"/>
+                <w:szCs w:val="22"/>
+                <w:lang w:val="es-US"/>
+              </w:rPr>
+              <w:t>Cooley Tukey FFT</w:t>
+            </w:r>
+          </w:p>
+        </w:tc>
+        <w:tc>
+          <w:tcPr>
+            <w:tcW w:w="1420" w:type="dxa"/>
+            <w:tcBorders>
+              <w:top w:val="nil"/>
+              <w:left w:val="single" w:sz="4" w:space="0" w:color="auto"/>
+              <w:bottom w:val="single" w:sz="4" w:space="0" w:color="auto"/>
+              <w:right w:val="single" w:sz="4" w:space="0" w:color="auto"/>
+            </w:tcBorders>
+            <w:shd w:val="clear" w:color="auto" w:fill="auto"/>
+            <w:noWrap/>
+            <w:vAlign w:val="bottom"/>
+            <w:hideMark/>
+          </w:tcPr>
+          <w:p>
+            <w:pPr>
+              <w:suppressAutoHyphens w:val="0"/>
+              <w:spacing w:line="240" w:lineRule="auto"/>
+              <w:ind w:leftChars="0" w:left="0" w:firstLineChars="0" w:firstLine="0"/>
+              <w:textDirection w:val="lrTb"/>
+              <w:textAlignment w:val="auto"/>
+              <w:outlineLvl w:val="9"/>
+              <w:rPr>
+                <w:rFonts w:ascii="Calibri" w:hAnsi="Calibri" w:cs="Calibri"/>
+                <w:color w:val="000000"/>
+                <w:position w:val="0"/>
+                <w:sz w:val="22"/>
+                <w:szCs w:val="22"/>
+                <w:lang w:val="es-US"/>
+              </w:rPr>
+            </w:pPr>
+            <w:r>
+              <w:rPr>
+                <w:rFonts w:ascii="Calibri" w:hAnsi="Calibri" w:cs="Calibri"/>
+                <w:color w:val="000000"/>
+                <w:position w:val="0"/>
+                <w:sz w:val="22"/>
+                <w:szCs w:val="22"/>
+                <w:lang w:val="es-US"/>
+              </w:rPr>
+              <w:t>0.001 seg</w:t>
+            </w:r>
+          </w:p>
+        </w:tc>
+        <w:tc>
+          <w:tcPr>
+            <w:tcW w:w="1412" w:type="dxa"/>
+            <w:tcBorders>
+              <w:top w:val="nil"/>
+              <w:left w:val="nil"/>
+              <w:bottom w:val="single" w:sz="4" w:space="0" w:color="auto"/>
+              <w:right w:val="single" w:sz="4" w:space="0" w:color="auto"/>
+            </w:tcBorders>
+            <w:shd w:val="clear" w:color="auto" w:fill="auto"/>
+            <w:noWrap/>
+            <w:vAlign w:val="bottom"/>
+            <w:hideMark/>
+          </w:tcPr>
+          <w:p>
+            <w:pPr>
+              <w:suppressAutoHyphens w:val="0"/>
+              <w:spacing w:line="240" w:lineRule="auto"/>
+              <w:ind w:leftChars="0" w:left="0" w:firstLineChars="0" w:firstLine="0"/>
+              <w:textDirection w:val="lrTb"/>
+              <w:textAlignment w:val="auto"/>
+              <w:outlineLvl w:val="9"/>
+              <w:rPr>
+                <w:rFonts w:ascii="Calibri" w:hAnsi="Calibri" w:cs="Calibri"/>
+                <w:color w:val="000000"/>
+                <w:position w:val="0"/>
+                <w:sz w:val="22"/>
+                <w:szCs w:val="22"/>
+                <w:lang w:val="es-US"/>
+              </w:rPr>
+            </w:pPr>
+            <w:r>
+              <w:rPr>
+                <w:rFonts w:ascii="Calibri" w:hAnsi="Calibri" w:cs="Calibri"/>
+                <w:color w:val="000000"/>
+                <w:position w:val="0"/>
+                <w:sz w:val="22"/>
+                <w:szCs w:val="22"/>
+                <w:lang w:val="es-US"/>
+              </w:rPr>
+              <w:t>0.003 seg</w:t>
+            </w:r>
+          </w:p>
+        </w:tc>
+        <w:tc>
+          <w:tcPr>
+            <w:tcW w:w="1198" w:type="dxa"/>
+            <w:tcBorders>
+              <w:top w:val="nil"/>
+              <w:left w:val="nil"/>
+              <w:bottom w:val="single" w:sz="4" w:space="0" w:color="auto"/>
+              <w:right w:val="single" w:sz="4" w:space="0" w:color="auto"/>
+            </w:tcBorders>
+            <w:shd w:val="clear" w:color="auto" w:fill="auto"/>
+            <w:noWrap/>
+            <w:vAlign w:val="bottom"/>
+            <w:hideMark/>
+          </w:tcPr>
+          <w:p>
+            <w:pPr>
+              <w:suppressAutoHyphens w:val="0"/>
+              <w:spacing w:line="240" w:lineRule="auto"/>
+              <w:ind w:leftChars="0" w:left="0" w:firstLineChars="0" w:firstLine="0"/>
+              <w:textDirection w:val="lrTb"/>
+              <w:textAlignment w:val="auto"/>
+              <w:outlineLvl w:val="9"/>
+              <w:rPr>
+                <w:rFonts w:ascii="Calibri" w:hAnsi="Calibri" w:cs="Calibri"/>
+                <w:color w:val="000000"/>
+                <w:position w:val="0"/>
+                <w:sz w:val="22"/>
+                <w:szCs w:val="22"/>
+                <w:lang w:val="es-US"/>
+              </w:rPr>
+            </w:pPr>
+            <w:r>
+              <w:rPr>
+                <w:rFonts w:ascii="Calibri" w:hAnsi="Calibri" w:cs="Calibri"/>
+                <w:color w:val="000000"/>
+                <w:position w:val="0"/>
+                <w:sz w:val="22"/>
+                <w:szCs w:val="22"/>
+                <w:lang w:val="es-US"/>
+              </w:rPr>
+              <w:t>0.007 seg</w:t>
+            </w:r>
+          </w:p>
+        </w:tc>
+        <w:tc>
+          <w:tcPr>
+            <w:tcW w:w="1080" w:type="dxa"/>
+            <w:tcBorders>
+              <w:top w:val="nil"/>
+              <w:left w:val="nil"/>
+              <w:bottom w:val="single" w:sz="4" w:space="0" w:color="auto"/>
+              <w:right w:val="single" w:sz="4" w:space="0" w:color="auto"/>
+            </w:tcBorders>
+            <w:shd w:val="clear" w:color="auto" w:fill="auto"/>
+            <w:noWrap/>
+            <w:vAlign w:val="bottom"/>
+            <w:hideMark/>
+          </w:tcPr>
+          <w:p>
+            <w:pPr>
+              <w:suppressAutoHyphens w:val="0"/>
+              <w:spacing w:line="240" w:lineRule="auto"/>
+              <w:ind w:leftChars="0" w:left="0" w:firstLineChars="0" w:firstLine="0"/>
+              <w:textDirection w:val="lrTb"/>
+              <w:textAlignment w:val="auto"/>
+              <w:outlineLvl w:val="9"/>
+              <w:rPr>
+                <w:rFonts w:ascii="Calibri" w:hAnsi="Calibri" w:cs="Calibri"/>
+                <w:color w:val="000000"/>
+                <w:position w:val="0"/>
+                <w:sz w:val="22"/>
+                <w:szCs w:val="22"/>
+                <w:lang w:val="es-US"/>
+              </w:rPr>
+            </w:pPr>
+            <w:r>
+              <w:rPr>
+                <w:rFonts w:ascii="Calibri" w:hAnsi="Calibri" w:cs="Calibri"/>
+                <w:color w:val="000000"/>
+                <w:position w:val="0"/>
+                <w:sz w:val="22"/>
+                <w:szCs w:val="22"/>
+                <w:lang w:val="es-US"/>
+              </w:rPr>
+              <w:t>0.015 seg</w:t>
+            </w:r>
+          </w:p>
+        </w:tc>
+        <w:tc>
+          <w:tcPr>
+            <w:tcW w:w="1440" w:type="dxa"/>
+            <w:tcBorders>
+              <w:top w:val="nil"/>
+              <w:left w:val="nil"/>
+              <w:bottom w:val="single" w:sz="4" w:space="0" w:color="auto"/>
+              <w:right w:val="single" w:sz="4" w:space="0" w:color="auto"/>
+            </w:tcBorders>
+            <w:shd w:val="clear" w:color="auto" w:fill="auto"/>
+            <w:noWrap/>
+            <w:vAlign w:val="bottom"/>
+            <w:hideMark/>
+          </w:tcPr>
+          <w:p>
+            <w:pPr>
+              <w:suppressAutoHyphens w:val="0"/>
+              <w:spacing w:line="240" w:lineRule="auto"/>
+              <w:ind w:leftChars="0" w:left="0" w:firstLineChars="0" w:firstLine="0"/>
+              <w:textDirection w:val="lrTb"/>
+              <w:textAlignment w:val="auto"/>
+              <w:outlineLvl w:val="9"/>
+              <w:rPr>
+                <w:rFonts w:ascii="Calibri" w:hAnsi="Calibri" w:cs="Calibri"/>
+                <w:color w:val="000000"/>
+                <w:position w:val="0"/>
+                <w:sz w:val="22"/>
+                <w:szCs w:val="22"/>
+                <w:lang w:val="es-US"/>
+              </w:rPr>
+            </w:pPr>
+            <w:r>
+              <w:rPr>
+                <w:rFonts w:ascii="Calibri" w:hAnsi="Calibri" w:cs="Calibri"/>
+                <w:color w:val="000000"/>
+                <w:position w:val="0"/>
+                <w:sz w:val="22"/>
+                <w:szCs w:val="22"/>
+                <w:lang w:val="es-US"/>
+              </w:rPr>
+              <w:t>0.031 seg</w:t>
+            </w:r>
+          </w:p>
+        </w:tc>
+      </w:tr>
+    </w:tbl>
+    <w:p>
+      <w:pPr>
+        <w:suppressAutoHyphens w:val="0"/>
+        <w:spacing w:after="160" w:line="259" w:lineRule="auto"/>
+        <w:ind w:leftChars="0" w:left="0" w:firstLineChars="0" w:firstLine="0"/>
+        <w:jc w:val="both"/>
+        <w:textAlignment w:val="auto"/>
+        <w:outlineLvl w:val="9"/>
+        <w:rPr>
+          <w:rFonts w:asciiTheme="minorHAnsi" w:eastAsiaTheme="minorHAnsi" w:hAnsiTheme="minorHAnsi" w:cstheme="minorBidi"/>
+          <w:kern w:val="2"/>
+          <w:position w:val="0"/>
+          <w:sz w:val="22"/>
+          <w:szCs w:val="22"/>
+          <w:lang w:val="es-US"/>
+          <w14:ligatures w14:val="standardContextual"/>
+        </w:rPr>
+      </w:pPr>
+      <w:r>
+        <w:rPr>
+          <w:rFonts w:asciiTheme="minorHAnsi" w:eastAsiaTheme="minorHAnsi" w:hAnsiTheme="minorHAnsi" w:cstheme="minorBidi"/>
+          <w:kern w:val="2"/>
+          <w:position w:val="0"/>
+          <w:sz w:val="22"/>
+          <w:szCs w:val="22"/>
+          <w:lang w:val="es-US"/>
+          <w14:ligatures w14:val="standardContextual"/>
+        </w:rPr>
+        <w:fldChar w:fldCharType="end"/>
+      </w:r>
+    </w:p>
+    <w:p>
+      <w:pPr>
+        <w:suppressAutoHyphens w:val="0"/>
+        <w:spacing w:after="160" w:line="259" w:lineRule="auto"/>
+        <w:ind w:leftChars="0" w:left="0" w:firstLineChars="0" w:firstLine="0"/>
+        <w:jc w:val="both"/>
+        <w:textAlignment w:val="auto"/>
+        <w:outlineLvl w:val="9"/>
+        <w:rPr>
+          <w:rFonts w:asciiTheme="minorHAnsi" w:eastAsiaTheme="minorHAnsi" w:hAnsiTheme="minorHAnsi" w:cstheme="minorBidi"/>
+          <w:kern w:val="2"/>
+          <w:position w:val="0"/>
+          <w:sz w:val="22"/>
+          <w:szCs w:val="22"/>
+          <w:lang w:val="es-US"/>
+          <w14:ligatures w14:val="standardContextual"/>
+        </w:rPr>
+      </w:pPr>
+      <w:r>
+        <w:rPr>
+          <w:rFonts w:asciiTheme="minorHAnsi" w:eastAsiaTheme="minorHAnsi" w:hAnsiTheme="minorHAnsi" w:cstheme="minorBidi"/>
           <w:noProof/>
           <w:kern w:val="2"/>
           <w:position w:val="0"/>
@@ -6469,10 +8422,10 @@
           <w14:ligatures w14:val="standardContextual"/>
         </w:rPr>
         <w:drawing>
-          <wp:inline distT="0" distB="0" distL="0" distR="0" wp14:anchorId="15B5F639" wp14:editId="70D16931">
-            <wp:extent cx="5943600" cy="763905"/>
-            <wp:effectExtent l="0" t="0" r="0" b="0"/>
-            <wp:docPr id="613532383" name="Picture 1" descr="A screen shot of a computer&#10;&#10;Description automatically generated"/>
+          <wp:inline distT="0" distB="0" distL="0" distR="0" wp14:anchorId="0BB51BB2" wp14:editId="6C1B10FA">
+            <wp:extent cx="5943600" cy="1229995"/>
+            <wp:effectExtent l="0" t="0" r="0" b="8255"/>
+            <wp:docPr id="1760436014" name="Picture 1" descr="A screen shot of a computer code&#10;&#10;Description automatically generated"/>
             <wp:cNvGraphicFramePr>
               <a:graphicFrameLocks xmlns:a="http://schemas.openxmlformats.org/drawingml/2006/main" noChangeAspect="1"/>
             </wp:cNvGraphicFramePr>
@@ -6480,7 +8433,7 @@
               <a:graphicData uri="http://schemas.openxmlformats.org/drawingml/2006/picture">
                 <pic:pic xmlns:pic="http://schemas.openxmlformats.org/drawingml/2006/picture">
                   <pic:nvPicPr>
-                    <pic:cNvPr id="613532383" name="Picture 1" descr="A screen shot of a computer&#10;&#10;Description automatically generated"/>
+                    <pic:cNvPr id="1760436014" name="Picture 1" descr="A screen shot of a computer code&#10;&#10;Description automatically generated"/>
                     <pic:cNvPicPr/>
                   </pic:nvPicPr>
                   <pic:blipFill>
@@ -6492,7 +8445,7 @@
                   <pic:spPr>
                     <a:xfrm>
                       <a:off x="0" y="0"/>
-                      <a:ext cx="5943600" cy="763905"/>
+                      <a:ext cx="5943600" cy="1229995"/>
                     </a:xfrm>
                     <a:prstGeom prst="rect">
                       <a:avLst/>
@@ -6533,7 +8486,67 @@
           <w:lang w:val="es-US"/>
           <w14:ligatures w14:val="standardContextual"/>
         </w:rPr>
-        <w:t>(Extracto de la terminal tras correr el archivo comparacionDFT.py)</w:t>
+        <w:t>(Extracto de la terminal tras correr el archivo comparacionDFT.py</w:t>
+      </w:r>
+      <w:r>
+        <w:rPr>
+          <w:rFonts w:asciiTheme="minorHAnsi" w:eastAsiaTheme="minorHAnsi" w:hAnsiTheme="minorHAnsi" w:cstheme="minorBidi"/>
+          <w:kern w:val="2"/>
+          <w:position w:val="0"/>
+          <w:sz w:val="22"/>
+          <w:szCs w:val="22"/>
+          <w:lang w:val="es-US"/>
+          <w14:ligatures w14:val="standardContextual"/>
+        </w:rPr>
+        <w:t xml:space="preserve"> usando una cantidad de puntos = </w:t>
+      </w:r>
+      <w:r>
+        <w:rPr>
+          <w:rFonts w:asciiTheme="minorHAnsi" w:eastAsiaTheme="minorHAnsi" w:hAnsiTheme="minorHAnsi" w:cstheme="minorBidi"/>
+          <w:kern w:val="2"/>
+          <w:position w:val="0"/>
+          <w:sz w:val="22"/>
+          <w:szCs w:val="22"/>
+          <w:lang w:val="es-US"/>
+          <w14:ligatures w14:val="standardContextual"/>
+        </w:rPr>
+        <w:t>2</w:t>
+      </w:r>
+      <w:r>
+        <w:rPr>
+          <w:rFonts w:asciiTheme="minorHAnsi" w:eastAsiaTheme="minorHAnsi" w:hAnsiTheme="minorHAnsi" w:cstheme="minorBidi"/>
+          <w:kern w:val="2"/>
+          <w:position w:val="0"/>
+          <w:sz w:val="22"/>
+          <w:szCs w:val="22"/>
+          <w:lang w:val="es-US"/>
+          <w14:ligatures w14:val="standardContextual"/>
+        </w:rPr>
+        <w:t>**</w:t>
+      </w:r>
+      <w:r>
+        <w:rPr>
+          <w:rFonts w:asciiTheme="minorHAnsi" w:eastAsiaTheme="minorHAnsi" w:hAnsiTheme="minorHAnsi" w:cstheme="minorBidi"/>
+          <w:kern w:val="2"/>
+          <w:position w:val="0"/>
+          <w:sz w:val="22"/>
+          <w:szCs w:val="22"/>
+          <w:lang w:val="es-US"/>
+          <w14:ligatures w14:val="standardContextual"/>
+        </w:rPr>
+        <w:t>12</w:t>
+      </w:r>
+      <w:r>
+        <w:rPr>
+          <w:rFonts w:asciiTheme="minorHAnsi" w:eastAsiaTheme="minorHAnsi" w:hAnsiTheme="minorHAnsi" w:cstheme="minorBidi"/>
+          <w:kern w:val="2"/>
+          <w:position w:val="0"/>
+          <w:sz w:val="22"/>
+          <w:szCs w:val="22"/>
+          <w:lang w:val="es-US"/>
+          <w14:ligatures w14:val="standardContextual"/>
+        </w:rPr>
+        <w:t>)</w:t>
       </w:r>
     </w:p>
     <w:p>
@@ -6576,7 +8589,187 @@
           <w:lang w:val="es-US"/>
           <w14:ligatures w14:val="standardContextual"/>
         </w:rPr>
-        <w:t>Podemos observar que los resultados son los esperados según los principios matemáticos, con la transformada de Fourier tradicional siendo el algoritmo mas lento con 21.16 segundos, la transformada separando en pares e impares de tercera con 14.19 segundos, la transformada separando en pares e impares complejos de segunda con 7.96 y la transformada rápida usando el algoritmo de Cooley Tukey de primera con 0.03 segundos.</w:t>
+        <w:t>Los resultados se observan más claramente en la cantidad de puntos más alta, donde podemos ver</w:t>
+      </w:r>
+      <w:r>
+        <w:rPr>
+          <w:rFonts w:asciiTheme="minorHAnsi" w:eastAsiaTheme="minorHAnsi" w:hAnsiTheme="minorHAnsi" w:cstheme="minorBidi"/>
+          <w:kern w:val="2"/>
+          <w:position w:val="0"/>
+          <w:sz w:val="22"/>
+          <w:szCs w:val="22"/>
+          <w:lang w:val="es-US"/>
+          <w14:ligatures w14:val="standardContextual"/>
+        </w:rPr>
+        <w:t xml:space="preserve"> que los resultados son los esperados según los principios matemáticos, con la transformada de Fourier tradicional siendo el algoritmo </w:t>
+      </w:r>
+      <w:r>
+        <w:rPr>
+          <w:rFonts w:asciiTheme="minorHAnsi" w:eastAsiaTheme="minorHAnsi" w:hAnsiTheme="minorHAnsi" w:cstheme="minorBidi"/>
+          <w:kern w:val="2"/>
+          <w:position w:val="0"/>
+          <w:sz w:val="22"/>
+          <w:szCs w:val="22"/>
+          <w:lang w:val="es-US"/>
+          <w14:ligatures w14:val="standardContextual"/>
+        </w:rPr>
+        <w:t>más</w:t>
+      </w:r>
+      <w:r>
+        <w:rPr>
+          <w:rFonts w:asciiTheme="minorHAnsi" w:eastAsiaTheme="minorHAnsi" w:hAnsiTheme="minorHAnsi" w:cstheme="minorBidi"/>
+          <w:kern w:val="2"/>
+          <w:position w:val="0"/>
+          <w:sz w:val="22"/>
+          <w:szCs w:val="22"/>
+          <w:lang w:val="es-US"/>
+          <w14:ligatures w14:val="standardContextual"/>
+        </w:rPr>
+        <w:t xml:space="preserve"> lento con 2</w:t>
+      </w:r>
+      <w:r>
+        <w:rPr>
+          <w:rFonts w:asciiTheme="minorHAnsi" w:eastAsiaTheme="minorHAnsi" w:hAnsiTheme="minorHAnsi" w:cstheme="minorBidi"/>
+          <w:kern w:val="2"/>
+          <w:position w:val="0"/>
+          <w:sz w:val="22"/>
+          <w:szCs w:val="22"/>
+          <w:lang w:val="es-US"/>
+          <w14:ligatures w14:val="standardContextual"/>
+        </w:rPr>
+        <w:t>0</w:t>
+      </w:r>
+      <w:r>
+        <w:rPr>
+          <w:rFonts w:asciiTheme="minorHAnsi" w:eastAsiaTheme="minorHAnsi" w:hAnsiTheme="minorHAnsi" w:cstheme="minorBidi"/>
+          <w:kern w:val="2"/>
+          <w:position w:val="0"/>
+          <w:sz w:val="22"/>
+          <w:szCs w:val="22"/>
+          <w:lang w:val="es-US"/>
+          <w14:ligatures w14:val="standardContextual"/>
+        </w:rPr>
+        <w:t>.</w:t>
+      </w:r>
+      <w:r>
+        <w:rPr>
+          <w:rFonts w:asciiTheme="minorHAnsi" w:eastAsiaTheme="minorHAnsi" w:hAnsiTheme="minorHAnsi" w:cstheme="minorBidi"/>
+          <w:kern w:val="2"/>
+          <w:position w:val="0"/>
+          <w:sz w:val="22"/>
+          <w:szCs w:val="22"/>
+          <w:lang w:val="es-US"/>
+          <w14:ligatures w14:val="standardContextual"/>
+        </w:rPr>
+        <w:t>759</w:t>
+      </w:r>
+      <w:r>
+        <w:rPr>
+          <w:rFonts w:asciiTheme="minorHAnsi" w:eastAsiaTheme="minorHAnsi" w:hAnsiTheme="minorHAnsi" w:cstheme="minorBidi"/>
+          <w:kern w:val="2"/>
+          <w:position w:val="0"/>
+          <w:sz w:val="22"/>
+          <w:szCs w:val="22"/>
+          <w:lang w:val="es-US"/>
+          <w14:ligatures w14:val="standardContextual"/>
+        </w:rPr>
+        <w:t xml:space="preserve"> segundos, la transformada separando en pares e impares de tercera con 1</w:t>
+      </w:r>
+      <w:r>
+        <w:rPr>
+          <w:rFonts w:asciiTheme="minorHAnsi" w:eastAsiaTheme="minorHAnsi" w:hAnsiTheme="minorHAnsi" w:cstheme="minorBidi"/>
+          <w:kern w:val="2"/>
+          <w:position w:val="0"/>
+          <w:sz w:val="22"/>
+          <w:szCs w:val="22"/>
+          <w:lang w:val="es-US"/>
+          <w14:ligatures w14:val="standardContextual"/>
+        </w:rPr>
+        <w:t>2</w:t>
+      </w:r>
+      <w:r>
+        <w:rPr>
+          <w:rFonts w:asciiTheme="minorHAnsi" w:eastAsiaTheme="minorHAnsi" w:hAnsiTheme="minorHAnsi" w:cstheme="minorBidi"/>
+          <w:kern w:val="2"/>
+          <w:position w:val="0"/>
+          <w:sz w:val="22"/>
+          <w:szCs w:val="22"/>
+          <w:lang w:val="es-US"/>
+          <w14:ligatures w14:val="standardContextual"/>
+        </w:rPr>
+        <w:t>.9</w:t>
+      </w:r>
+      <w:r>
+        <w:rPr>
+          <w:rFonts w:asciiTheme="minorHAnsi" w:eastAsiaTheme="minorHAnsi" w:hAnsiTheme="minorHAnsi" w:cstheme="minorBidi"/>
+          <w:kern w:val="2"/>
+          <w:position w:val="0"/>
+          <w:sz w:val="22"/>
+          <w:szCs w:val="22"/>
+          <w:lang w:val="es-US"/>
+          <w14:ligatures w14:val="standardContextual"/>
+        </w:rPr>
+        <w:t>25</w:t>
+      </w:r>
+      <w:r>
+        <w:rPr>
+          <w:rFonts w:asciiTheme="minorHAnsi" w:eastAsiaTheme="minorHAnsi" w:hAnsiTheme="minorHAnsi" w:cstheme="minorBidi"/>
+          <w:kern w:val="2"/>
+          <w:position w:val="0"/>
+          <w:sz w:val="22"/>
+          <w:szCs w:val="22"/>
+          <w:lang w:val="es-US"/>
+          <w14:ligatures w14:val="standardContextual"/>
+        </w:rPr>
+        <w:t xml:space="preserve"> segundos, la transformada separando en pares e impares complejos de segunda con 7.6</w:t>
+      </w:r>
+      <w:r>
+        <w:rPr>
+          <w:rFonts w:asciiTheme="minorHAnsi" w:eastAsiaTheme="minorHAnsi" w:hAnsiTheme="minorHAnsi" w:cstheme="minorBidi"/>
+          <w:kern w:val="2"/>
+          <w:position w:val="0"/>
+          <w:sz w:val="22"/>
+          <w:szCs w:val="22"/>
+          <w:lang w:val="es-US"/>
+          <w14:ligatures w14:val="standardContextual"/>
+        </w:rPr>
+        <w:t>50 segundos</w:t>
+      </w:r>
+      <w:r>
+        <w:rPr>
+          <w:rFonts w:asciiTheme="minorHAnsi" w:eastAsiaTheme="minorHAnsi" w:hAnsiTheme="minorHAnsi" w:cstheme="minorBidi"/>
+          <w:kern w:val="2"/>
+          <w:position w:val="0"/>
+          <w:sz w:val="22"/>
+          <w:szCs w:val="22"/>
+          <w:lang w:val="es-US"/>
+          <w14:ligatures w14:val="standardContextual"/>
+        </w:rPr>
+        <w:t xml:space="preserve"> y la transformada rápida usando el algoritmo de Cooley Tukey de primera con 0.03</w:t>
+      </w:r>
+      <w:r>
+        <w:rPr>
+          <w:rFonts w:asciiTheme="minorHAnsi" w:eastAsiaTheme="minorHAnsi" w:hAnsiTheme="minorHAnsi" w:cstheme="minorBidi"/>
+          <w:kern w:val="2"/>
+          <w:position w:val="0"/>
+          <w:sz w:val="22"/>
+          <w:szCs w:val="22"/>
+          <w:lang w:val="es-US"/>
+          <w14:ligatures w14:val="standardContextual"/>
+        </w:rPr>
+        <w:t>1</w:t>
+      </w:r>
+      <w:r>
+        <w:rPr>
+          <w:rFonts w:asciiTheme="minorHAnsi" w:eastAsiaTheme="minorHAnsi" w:hAnsiTheme="minorHAnsi" w:cstheme="minorBidi"/>
+          <w:kern w:val="2"/>
+          <w:position w:val="0"/>
+          <w:sz w:val="22"/>
+          <w:szCs w:val="22"/>
+          <w:lang w:val="es-US"/>
+          <w14:ligatures w14:val="standardContextual"/>
+        </w:rPr>
+        <w:t xml:space="preserve"> segundos.</w:t>
       </w:r>
     </w:p>
     <w:p>
@@ -6667,7 +8860,92 @@
           <w:lang w:val="es-US"/>
           <w14:ligatures w14:val="standardContextual"/>
         </w:rPr>
-        <w:t>resultados sustanciales (en el caso mas extremo, la transformada tradicional tarda 3 veces mas que la transformada separando en pares e impares compleja)</w:t>
+        <w:t xml:space="preserve">resultados sustanciales (en el caso </w:t>
+      </w:r>
+      <w:r>
+        <w:rPr>
+          <w:rFonts w:asciiTheme="minorHAnsi" w:eastAsiaTheme="minorHAnsi" w:hAnsiTheme="minorHAnsi" w:cstheme="minorBidi"/>
+          <w:kern w:val="2"/>
+          <w:position w:val="0"/>
+          <w:sz w:val="22"/>
+          <w:szCs w:val="22"/>
+          <w:lang w:val="es-US"/>
+          <w14:ligatures w14:val="standardContextual"/>
+        </w:rPr>
+        <w:t>más</w:t>
+      </w:r>
+      <w:r>
+        <w:rPr>
+          <w:rFonts w:asciiTheme="minorHAnsi" w:eastAsiaTheme="minorHAnsi" w:hAnsiTheme="minorHAnsi" w:cstheme="minorBidi"/>
+          <w:kern w:val="2"/>
+          <w:position w:val="0"/>
+          <w:sz w:val="22"/>
+          <w:szCs w:val="22"/>
+          <w:lang w:val="es-US"/>
+          <w14:ligatures w14:val="standardContextual"/>
+        </w:rPr>
+        <w:t xml:space="preserve"> extremo, la </w:t>
+      </w:r>
+      <w:r>
+        <w:rPr>
+          <w:rFonts w:asciiTheme="minorHAnsi" w:eastAsiaTheme="minorHAnsi" w:hAnsiTheme="minorHAnsi" w:cstheme="minorBidi"/>
+          <w:kern w:val="2"/>
+          <w:position w:val="0"/>
+          <w:sz w:val="22"/>
+          <w:szCs w:val="22"/>
+          <w:lang w:val="es-US"/>
+          <w14:ligatures w14:val="standardContextual"/>
+        </w:rPr>
+        <w:lastRenderedPageBreak/>
+        <w:t xml:space="preserve">transformada tradicional tarda </w:t>
+      </w:r>
+      <w:r>
+        <w:rPr>
+          <w:rFonts w:asciiTheme="minorHAnsi" w:eastAsiaTheme="minorHAnsi" w:hAnsiTheme="minorHAnsi" w:cstheme="minorBidi"/>
+          <w:kern w:val="2"/>
+          <w:position w:val="0"/>
+          <w:sz w:val="22"/>
+          <w:szCs w:val="22"/>
+          <w:lang w:val="es-US"/>
+          <w14:ligatures w14:val="standardContextual"/>
+        </w:rPr>
+        <w:t xml:space="preserve">casi </w:t>
+      </w:r>
+      <w:r>
+        <w:rPr>
+          <w:rFonts w:asciiTheme="minorHAnsi" w:eastAsiaTheme="minorHAnsi" w:hAnsiTheme="minorHAnsi" w:cstheme="minorBidi"/>
+          <w:kern w:val="2"/>
+          <w:position w:val="0"/>
+          <w:sz w:val="22"/>
+          <w:szCs w:val="22"/>
+          <w:lang w:val="es-US"/>
+          <w14:ligatures w14:val="standardContextual"/>
+        </w:rPr>
+        <w:t xml:space="preserve">3 veces </w:t>
+      </w:r>
+      <w:r>
+        <w:rPr>
+          <w:rFonts w:asciiTheme="minorHAnsi" w:eastAsiaTheme="minorHAnsi" w:hAnsiTheme="minorHAnsi" w:cstheme="minorBidi"/>
+          <w:kern w:val="2"/>
+          <w:position w:val="0"/>
+          <w:sz w:val="22"/>
+          <w:szCs w:val="22"/>
+          <w:lang w:val="es-US"/>
+          <w14:ligatures w14:val="standardContextual"/>
+        </w:rPr>
+        <w:t>más</w:t>
+      </w:r>
+      <w:r>
+        <w:rPr>
+          <w:rFonts w:asciiTheme="minorHAnsi" w:eastAsiaTheme="minorHAnsi" w:hAnsiTheme="minorHAnsi" w:cstheme="minorBidi"/>
+          <w:kern w:val="2"/>
+          <w:position w:val="0"/>
+          <w:sz w:val="22"/>
+          <w:szCs w:val="22"/>
+          <w:lang w:val="es-US"/>
+          <w14:ligatures w14:val="standardContextual"/>
+        </w:rPr>
+        <w:t xml:space="preserve"> que la transformada separando en pares e impares compleja)</w:t>
       </w:r>
       <w:r>
         <w:rPr>
@@ -6723,19 +9001,127 @@
           <w:lang w:val="es-US"/>
           <w14:ligatures w14:val="standardContextual"/>
         </w:rPr>
-        <w:t>es ordenes de magnitud más rápido que los demás algoritmos por el simple hecho de reducir las iteraciones</w:t>
-      </w:r>
-      <w:r>
-        <w:rPr>
-          <w:rFonts w:asciiTheme="minorHAnsi" w:eastAsiaTheme="minorHAnsi" w:hAnsiTheme="minorHAnsi" w:cstheme="minorBidi"/>
-          <w:kern w:val="2"/>
-          <w:position w:val="0"/>
-          <w:sz w:val="22"/>
-          <w:szCs w:val="22"/>
-          <w:lang w:val="es-US"/>
-          <w14:ligatures w14:val="standardContextual"/>
-        </w:rPr>
-        <w:t xml:space="preserve">, y si bien en números más pequeños la diferencia entre los algoritmos es menor, en números mayores (los arrays en Python pueden llegar a tener un tamaño de 10**7), </w:t>
+        <w:t xml:space="preserve">es ordenes de magnitud más rápido que los demás algoritmos por el simple hecho de </w:t>
+      </w:r>
+      <w:r>
+        <w:rPr>
+          <w:rFonts w:asciiTheme="minorHAnsi" w:eastAsiaTheme="minorHAnsi" w:hAnsiTheme="minorHAnsi" w:cstheme="minorBidi"/>
+          <w:kern w:val="2"/>
+          <w:position w:val="0"/>
+          <w:sz w:val="22"/>
+          <w:szCs w:val="22"/>
+          <w:lang w:val="es-US"/>
+          <w14:ligatures w14:val="standardContextual"/>
+        </w:rPr>
+        <w:t>a que ritmo de N escalan las iteraciones del algoritmo</w:t>
+      </w:r>
+      <w:r>
+        <w:rPr>
+          <w:rFonts w:asciiTheme="minorHAnsi" w:eastAsiaTheme="minorHAnsi" w:hAnsiTheme="minorHAnsi" w:cstheme="minorBidi"/>
+          <w:kern w:val="2"/>
+          <w:position w:val="0"/>
+          <w:sz w:val="22"/>
+          <w:szCs w:val="22"/>
+          <w:lang w:val="es-US"/>
+          <w14:ligatures w14:val="standardContextual"/>
+        </w:rPr>
+        <w:t>, y si bien en números más pequeños</w:t>
+      </w:r>
+      <w:r>
+        <w:rPr>
+          <w:rFonts w:asciiTheme="minorHAnsi" w:eastAsiaTheme="minorHAnsi" w:hAnsiTheme="minorHAnsi" w:cstheme="minorBidi"/>
+          <w:kern w:val="2"/>
+          <w:position w:val="0"/>
+          <w:sz w:val="22"/>
+          <w:szCs w:val="22"/>
+          <w:lang w:val="es-US"/>
+          <w14:ligatures w14:val="standardContextual"/>
+        </w:rPr>
+        <w:t xml:space="preserve"> de N</w:t>
+      </w:r>
+      <w:r>
+        <w:rPr>
+          <w:rFonts w:asciiTheme="minorHAnsi" w:eastAsiaTheme="minorHAnsi" w:hAnsiTheme="minorHAnsi" w:cstheme="minorBidi"/>
+          <w:kern w:val="2"/>
+          <w:position w:val="0"/>
+          <w:sz w:val="22"/>
+          <w:szCs w:val="22"/>
+          <w:lang w:val="es-US"/>
+          <w14:ligatures w14:val="standardContextual"/>
+        </w:rPr>
+        <w:t xml:space="preserve"> la diferencia entre los algoritmos es menor, en números mayores (l</w:t>
+      </w:r>
+      <w:r>
+        <w:rPr>
+          <w:rFonts w:asciiTheme="minorHAnsi" w:eastAsiaTheme="minorHAnsi" w:hAnsiTheme="minorHAnsi" w:cstheme="minorBidi"/>
+          <w:kern w:val="2"/>
+          <w:position w:val="0"/>
+          <w:sz w:val="22"/>
+          <w:szCs w:val="22"/>
+          <w:lang w:val="es-US"/>
+          <w14:ligatures w14:val="standardContextual"/>
+        </w:rPr>
+        <w:t xml:space="preserve">os arrays </w:t>
+      </w:r>
+      <w:r>
+        <w:rPr>
+          <w:rFonts w:asciiTheme="minorHAnsi" w:eastAsiaTheme="minorHAnsi" w:hAnsiTheme="minorHAnsi" w:cstheme="minorBidi"/>
+          <w:kern w:val="2"/>
+          <w:position w:val="0"/>
+          <w:sz w:val="22"/>
+          <w:szCs w:val="22"/>
+          <w:lang w:val="es-US"/>
+          <w14:ligatures w14:val="standardContextual"/>
+        </w:rPr>
+        <w:t xml:space="preserve">en Python pueden llegar a tener un tamaño de </w:t>
+      </w:r>
+      <w:r>
+        <w:rPr>
+          <w:rFonts w:asciiTheme="minorHAnsi" w:eastAsiaTheme="minorHAnsi" w:hAnsiTheme="minorHAnsi" w:cstheme="minorBidi"/>
+          <w:kern w:val="2"/>
+          <w:position w:val="0"/>
+          <w:sz w:val="22"/>
+          <w:szCs w:val="22"/>
+          <w:lang w:val="es-US"/>
+          <w14:ligatures w14:val="standardContextual"/>
+        </w:rPr>
+        <w:t>2</w:t>
+      </w:r>
+      <w:r>
+        <w:rPr>
+          <w:rFonts w:asciiTheme="minorHAnsi" w:eastAsiaTheme="minorHAnsi" w:hAnsiTheme="minorHAnsi" w:cstheme="minorBidi"/>
+          <w:kern w:val="2"/>
+          <w:position w:val="0"/>
+          <w:sz w:val="22"/>
+          <w:szCs w:val="22"/>
+          <w:lang w:val="es-US"/>
+          <w14:ligatures w14:val="standardContextual"/>
+        </w:rPr>
+        <w:t>**</w:t>
+      </w:r>
+      <w:r>
+        <w:rPr>
+          <w:rFonts w:asciiTheme="minorHAnsi" w:eastAsiaTheme="minorHAnsi" w:hAnsiTheme="minorHAnsi" w:cstheme="minorBidi"/>
+          <w:kern w:val="2"/>
+          <w:position w:val="0"/>
+          <w:sz w:val="22"/>
+          <w:szCs w:val="22"/>
+          <w:lang w:val="es-US"/>
+          <w14:ligatures w14:val="standardContextual"/>
+        </w:rPr>
+        <w:t>23</w:t>
+      </w:r>
+      <w:r>
+        <w:rPr>
+          <w:rFonts w:asciiTheme="minorHAnsi" w:eastAsiaTheme="minorHAnsi" w:hAnsiTheme="minorHAnsi" w:cstheme="minorBidi"/>
+          <w:kern w:val="2"/>
+          <w:position w:val="0"/>
+          <w:sz w:val="22"/>
+          <w:szCs w:val="22"/>
+          <w:lang w:val="es-US"/>
+          <w14:ligatures w14:val="standardContextual"/>
+        </w:rPr>
+        <w:t xml:space="preserve">), </w:t>
       </w:r>
       <w:r>
         <w:rPr>

</xml_diff>

<commit_message>
Extender explicacion de Cooley Tukey
</commit_message>
<xml_diff>
--- a/PaperTPTeoriaComputacion.docx
+++ b/PaperTPTeoriaComputacion.docx
@@ -1283,21 +1283,7 @@
                   <w:szCs w:val="22"/>
                   <w14:ligatures w14:val="standardContextual"/>
                 </w:rPr>
-                <m:t>-</m:t>
-              </m:r>
-              <m:r>
-                <m:rPr>
-                  <m:sty m:val="p"/>
-                </m:rPr>
-                <w:rPr>
-                  <w:rFonts w:ascii="Cambria Math" w:eastAsiaTheme="minorHAnsi" w:hAnsi="Cambria Math" w:cstheme="minorBidi"/>
-                  <w:kern w:val="2"/>
-                  <w:position w:val="0"/>
-                  <w:sz w:val="22"/>
-                  <w:szCs w:val="22"/>
-                  <w14:ligatures w14:val="standardContextual"/>
-                </w:rPr>
-                <m:t>1</m:t>
+                <m:t>-1</m:t>
               </m:r>
             </m:sup>
             <m:e>
@@ -1414,21 +1400,7 @@
                           <w:szCs w:val="22"/>
                           <w14:ligatures w14:val="standardContextual"/>
                         </w:rPr>
-                        <m:t>-</m:t>
-                      </m:r>
-                      <m:r>
-                        <m:rPr>
-                          <m:sty m:val="p"/>
-                        </m:rPr>
-                        <w:rPr>
-                          <w:rFonts w:ascii="Cambria Math" w:eastAsiaTheme="minorHAnsi" w:hAnsi="Cambria Math" w:cstheme="minorBidi"/>
-                          <w:kern w:val="2"/>
-                          <w:position w:val="0"/>
-                          <w:sz w:val="22"/>
-                          <w:szCs w:val="22"/>
-                          <w14:ligatures w14:val="standardContextual"/>
-                        </w:rPr>
-                        <m:t>2</m:t>
+                        <m:t>-2</m:t>
                       </m:r>
                       <m:r>
                         <w:rPr>
@@ -2203,21 +2175,7 @@
                   <w:szCs w:val="22"/>
                   <w14:ligatures w14:val="standardContextual"/>
                 </w:rPr>
-                <m:t>-</m:t>
-              </m:r>
-              <m:r>
-                <m:rPr>
-                  <m:sty m:val="p"/>
-                </m:rPr>
-                <w:rPr>
-                  <w:rFonts w:ascii="Cambria Math" w:eastAsiaTheme="minorHAnsi" w:hAnsi="Cambria Math" w:cstheme="minorBidi"/>
-                  <w:kern w:val="2"/>
-                  <w:position w:val="0"/>
-                  <w:sz w:val="22"/>
-                  <w:szCs w:val="22"/>
-                  <w14:ligatures w14:val="standardContextual"/>
-                </w:rPr>
-                <m:t>1</m:t>
+                <m:t>-1</m:t>
               </m:r>
             </m:sup>
             <m:e>
@@ -2260,19 +2218,7 @@
                       <w:lang w:val="es-US"/>
                       <w14:ligatures w14:val="standardContextual"/>
                     </w:rPr>
-                    <m:t>2</m:t>
-                  </m:r>
-                  <m:r>
-                    <w:rPr>
-                      <w:rFonts w:ascii="Cambria Math" w:eastAsiaTheme="minorHAnsi" w:hAnsi="Cambria Math" w:cstheme="minorBidi"/>
-                      <w:kern w:val="2"/>
-                      <w:position w:val="0"/>
-                      <w:sz w:val="22"/>
-                      <w:szCs w:val="22"/>
-                      <w:lang w:val="es-US"/>
-                      <w14:ligatures w14:val="standardContextual"/>
-                    </w:rPr>
-                    <m:t>n</m:t>
+                    <m:t>2n</m:t>
                   </m:r>
                 </m:sub>
               </m:sSub>
@@ -2346,21 +2292,7 @@
                           <w:szCs w:val="22"/>
                           <w14:ligatures w14:val="standardContextual"/>
                         </w:rPr>
-                        <m:t>-</m:t>
-                      </m:r>
-                      <m:r>
-                        <m:rPr>
-                          <m:sty m:val="p"/>
-                        </m:rPr>
-                        <w:rPr>
-                          <w:rFonts w:ascii="Cambria Math" w:eastAsiaTheme="minorHAnsi" w:hAnsi="Cambria Math" w:cstheme="minorBidi"/>
-                          <w:kern w:val="2"/>
-                          <w:position w:val="0"/>
-                          <w:sz w:val="22"/>
-                          <w:szCs w:val="22"/>
-                          <w14:ligatures w14:val="standardContextual"/>
-                        </w:rPr>
-                        <m:t>2</m:t>
+                        <m:t>-2</m:t>
                       </m:r>
                       <m:r>
                         <w:rPr>
@@ -2400,19 +2332,7 @@
                       <w:lang w:val="es-US"/>
                       <w14:ligatures w14:val="standardContextual"/>
                     </w:rPr>
-                    <m:t>2</m:t>
-                  </m:r>
-                  <m:r>
-                    <w:rPr>
-                      <w:rFonts w:ascii="Cambria Math" w:eastAsiaTheme="minorHAnsi" w:hAnsi="Cambria Math" w:cstheme="minorBidi"/>
-                      <w:kern w:val="2"/>
-                      <w:position w:val="0"/>
-                      <w:sz w:val="22"/>
-                      <w:szCs w:val="22"/>
-                      <w:lang w:val="es-US"/>
-                      <w14:ligatures w14:val="standardContextual"/>
-                    </w:rPr>
-                    <m:t>nk</m:t>
+                    <m:t>2nk</m:t>
                   </m:r>
                 </m:sup>
               </m:sSup>
@@ -2486,21 +2406,7 @@
                       <w:szCs w:val="22"/>
                       <w14:ligatures w14:val="standardContextual"/>
                     </w:rPr>
-                    <m:t>-</m:t>
-                  </m:r>
-                  <m:r>
-                    <m:rPr>
-                      <m:sty m:val="p"/>
-                    </m:rPr>
-                    <w:rPr>
-                      <w:rFonts w:ascii="Cambria Math" w:eastAsiaTheme="minorHAnsi" w:hAnsi="Cambria Math" w:cstheme="minorBidi"/>
-                      <w:kern w:val="2"/>
-                      <w:position w:val="0"/>
-                      <w:sz w:val="22"/>
-                      <w:szCs w:val="22"/>
-                      <w14:ligatures w14:val="standardContextual"/>
-                    </w:rPr>
-                    <m:t>2</m:t>
+                    <m:t>-2</m:t>
                   </m:r>
                   <m:r>
                     <w:rPr>
@@ -2658,21 +2564,7 @@
                   <w:szCs w:val="22"/>
                   <w14:ligatures w14:val="standardContextual"/>
                 </w:rPr>
-                <m:t>-</m:t>
-              </m:r>
-              <m:r>
-                <m:rPr>
-                  <m:sty m:val="p"/>
-                </m:rPr>
-                <w:rPr>
-                  <w:rFonts w:ascii="Cambria Math" w:eastAsiaTheme="minorHAnsi" w:hAnsi="Cambria Math" w:cstheme="minorBidi"/>
-                  <w:kern w:val="2"/>
-                  <w:position w:val="0"/>
-                  <w:sz w:val="22"/>
-                  <w:szCs w:val="22"/>
-                  <w14:ligatures w14:val="standardContextual"/>
-                </w:rPr>
-                <m:t>1</m:t>
+                <m:t>-1</m:t>
               </m:r>
             </m:sup>
             <m:e>
@@ -2715,31 +2607,7 @@
                       <w:lang w:val="es-US"/>
                       <w14:ligatures w14:val="standardContextual"/>
                     </w:rPr>
-                    <m:t>2</m:t>
-                  </m:r>
-                  <m:r>
-                    <w:rPr>
-                      <w:rFonts w:ascii="Cambria Math" w:eastAsiaTheme="minorHAnsi" w:hAnsi="Cambria Math" w:cstheme="minorBidi"/>
-                      <w:kern w:val="2"/>
-                      <w:position w:val="0"/>
-                      <w:sz w:val="22"/>
-                      <w:szCs w:val="22"/>
-                      <w:lang w:val="es-US"/>
-                      <w14:ligatures w14:val="standardContextual"/>
-                    </w:rPr>
-                    <m:t>n</m:t>
-                  </m:r>
-                  <m:r>
-                    <w:rPr>
-                      <w:rFonts w:ascii="Cambria Math" w:eastAsiaTheme="minorHAnsi" w:hAnsi="Cambria Math" w:cstheme="minorBidi"/>
-                      <w:kern w:val="2"/>
-                      <w:position w:val="0"/>
-                      <w:sz w:val="22"/>
-                      <w:szCs w:val="22"/>
-                      <w:lang w:val="es-US"/>
-                      <w14:ligatures w14:val="standardContextual"/>
-                    </w:rPr>
-                    <m:t>+1</m:t>
+                    <m:t>2n+1</m:t>
                   </m:r>
                 </m:sub>
               </m:sSub>
@@ -2813,21 +2681,7 @@
                           <w:szCs w:val="22"/>
                           <w14:ligatures w14:val="standardContextual"/>
                         </w:rPr>
-                        <m:t>-</m:t>
-                      </m:r>
-                      <m:r>
-                        <m:rPr>
-                          <m:sty m:val="p"/>
-                        </m:rPr>
-                        <w:rPr>
-                          <w:rFonts w:ascii="Cambria Math" w:eastAsiaTheme="minorHAnsi" w:hAnsi="Cambria Math" w:cstheme="minorBidi"/>
-                          <w:kern w:val="2"/>
-                          <w:position w:val="0"/>
-                          <w:sz w:val="22"/>
-                          <w:szCs w:val="22"/>
-                          <w14:ligatures w14:val="standardContextual"/>
-                        </w:rPr>
-                        <m:t>2</m:t>
+                        <m:t>-2</m:t>
                       </m:r>
                       <m:r>
                         <w:rPr>
@@ -2867,19 +2721,7 @@
                       <w:lang w:val="es-US"/>
                       <w14:ligatures w14:val="standardContextual"/>
                     </w:rPr>
-                    <m:t>2</m:t>
-                  </m:r>
-                  <m:r>
-                    <w:rPr>
-                      <w:rFonts w:ascii="Cambria Math" w:eastAsiaTheme="minorHAnsi" w:hAnsi="Cambria Math" w:cstheme="minorBidi"/>
-                      <w:kern w:val="2"/>
-                      <w:position w:val="0"/>
-                      <w:sz w:val="22"/>
-                      <w:szCs w:val="22"/>
-                      <w:lang w:val="es-US"/>
-                      <w14:ligatures w14:val="standardContextual"/>
-                    </w:rPr>
-                    <m:t>nk</m:t>
+                    <m:t>2nk</m:t>
                   </m:r>
                 </m:sup>
               </m:sSup>
@@ -3885,21 +3727,7 @@
                   <w:szCs w:val="22"/>
                   <w14:ligatures w14:val="standardContextual"/>
                 </w:rPr>
-                <m:t>-</m:t>
-              </m:r>
-              <m:r>
-                <m:rPr>
-                  <m:sty m:val="p"/>
-                </m:rPr>
-                <w:rPr>
-                  <w:rFonts w:ascii="Cambria Math" w:eastAsiaTheme="minorHAnsi" w:hAnsi="Cambria Math" w:cstheme="minorBidi"/>
-                  <w:kern w:val="2"/>
-                  <w:position w:val="0"/>
-                  <w:sz w:val="22"/>
-                  <w:szCs w:val="22"/>
-                  <w14:ligatures w14:val="standardContextual"/>
-                </w:rPr>
-                <m:t>1</m:t>
+                <m:t>-1</m:t>
               </m:r>
             </m:sup>
             <m:e>
@@ -3942,19 +3770,7 @@
                       <w:lang w:val="es-US"/>
                       <w14:ligatures w14:val="standardContextual"/>
                     </w:rPr>
-                    <m:t>2</m:t>
-                  </m:r>
-                  <m:r>
-                    <w:rPr>
-                      <w:rFonts w:ascii="Cambria Math" w:eastAsiaTheme="minorHAnsi" w:hAnsi="Cambria Math" w:cstheme="minorBidi"/>
-                      <w:kern w:val="2"/>
-                      <w:position w:val="0"/>
-                      <w:sz w:val="22"/>
-                      <w:szCs w:val="22"/>
-                      <w:lang w:val="es-US"/>
-                      <w14:ligatures w14:val="standardContextual"/>
-                    </w:rPr>
-                    <m:t>n</m:t>
+                    <m:t>2n</m:t>
                   </m:r>
                 </m:sub>
               </m:sSub>
@@ -4028,21 +3844,7 @@
                           <w:szCs w:val="22"/>
                           <w14:ligatures w14:val="standardContextual"/>
                         </w:rPr>
-                        <m:t>-</m:t>
-                      </m:r>
-                      <m:r>
-                        <m:rPr>
-                          <m:sty m:val="p"/>
-                        </m:rPr>
-                        <w:rPr>
-                          <w:rFonts w:ascii="Cambria Math" w:eastAsiaTheme="minorHAnsi" w:hAnsi="Cambria Math" w:cstheme="minorBidi"/>
-                          <w:kern w:val="2"/>
-                          <w:position w:val="0"/>
-                          <w:sz w:val="22"/>
-                          <w:szCs w:val="22"/>
-                          <w14:ligatures w14:val="standardContextual"/>
-                        </w:rPr>
-                        <m:t>2</m:t>
+                        <m:t>-2</m:t>
                       </m:r>
                       <m:r>
                         <w:rPr>
@@ -4082,19 +3884,7 @@
                       <w:lang w:val="es-US"/>
                       <w14:ligatures w14:val="standardContextual"/>
                     </w:rPr>
-                    <m:t>2</m:t>
-                  </m:r>
-                  <m:r>
-                    <w:rPr>
-                      <w:rFonts w:ascii="Cambria Math" w:eastAsiaTheme="minorHAnsi" w:hAnsi="Cambria Math" w:cstheme="minorBidi"/>
-                      <w:kern w:val="2"/>
-                      <w:position w:val="0"/>
-                      <w:sz w:val="22"/>
-                      <w:szCs w:val="22"/>
-                      <w:lang w:val="es-US"/>
-                      <w14:ligatures w14:val="standardContextual"/>
-                    </w:rPr>
-                    <m:t>nk</m:t>
+                    <m:t>2nk</m:t>
                   </m:r>
                 </m:sup>
               </m:sSup>
@@ -4168,21 +3958,7 @@
                       <w:szCs w:val="22"/>
                       <w14:ligatures w14:val="standardContextual"/>
                     </w:rPr>
-                    <m:t>-</m:t>
-                  </m:r>
-                  <m:r>
-                    <m:rPr>
-                      <m:sty m:val="p"/>
-                    </m:rPr>
-                    <w:rPr>
-                      <w:rFonts w:ascii="Cambria Math" w:eastAsiaTheme="minorHAnsi" w:hAnsi="Cambria Math" w:cstheme="minorBidi"/>
-                      <w:kern w:val="2"/>
-                      <w:position w:val="0"/>
-                      <w:sz w:val="22"/>
-                      <w:szCs w:val="22"/>
-                      <w14:ligatures w14:val="standardContextual"/>
-                    </w:rPr>
-                    <m:t>2</m:t>
+                    <m:t>-2</m:t>
                   </m:r>
                   <m:r>
                     <w:rPr>
@@ -4340,21 +4116,7 @@
                   <w:szCs w:val="22"/>
                   <w14:ligatures w14:val="standardContextual"/>
                 </w:rPr>
-                <m:t>-</m:t>
-              </m:r>
-              <m:r>
-                <m:rPr>
-                  <m:sty m:val="p"/>
-                </m:rPr>
-                <w:rPr>
-                  <w:rFonts w:ascii="Cambria Math" w:eastAsiaTheme="minorHAnsi" w:hAnsi="Cambria Math" w:cstheme="minorBidi"/>
-                  <w:kern w:val="2"/>
-                  <w:position w:val="0"/>
-                  <w:sz w:val="22"/>
-                  <w:szCs w:val="22"/>
-                  <w14:ligatures w14:val="standardContextual"/>
-                </w:rPr>
-                <m:t>1</m:t>
+                <m:t>-1</m:t>
               </m:r>
             </m:sup>
             <m:e>
@@ -4397,31 +4159,7 @@
                       <w:lang w:val="es-US"/>
                       <w14:ligatures w14:val="standardContextual"/>
                     </w:rPr>
-                    <m:t>2</m:t>
-                  </m:r>
-                  <m:r>
-                    <w:rPr>
-                      <w:rFonts w:ascii="Cambria Math" w:eastAsiaTheme="minorHAnsi" w:hAnsi="Cambria Math" w:cstheme="minorBidi"/>
-                      <w:kern w:val="2"/>
-                      <w:position w:val="0"/>
-                      <w:sz w:val="22"/>
-                      <w:szCs w:val="22"/>
-                      <w:lang w:val="es-US"/>
-                      <w14:ligatures w14:val="standardContextual"/>
-                    </w:rPr>
-                    <m:t>n</m:t>
-                  </m:r>
-                  <m:r>
-                    <w:rPr>
-                      <w:rFonts w:ascii="Cambria Math" w:eastAsiaTheme="minorHAnsi" w:hAnsi="Cambria Math" w:cstheme="minorBidi"/>
-                      <w:kern w:val="2"/>
-                      <w:position w:val="0"/>
-                      <w:sz w:val="22"/>
-                      <w:szCs w:val="22"/>
-                      <w:lang w:val="es-US"/>
-                      <w14:ligatures w14:val="standardContextual"/>
-                    </w:rPr>
-                    <m:t>+1</m:t>
+                    <m:t>2n+1</m:t>
                   </m:r>
                 </m:sub>
               </m:sSub>
@@ -4495,21 +4233,7 @@
                           <w:szCs w:val="22"/>
                           <w14:ligatures w14:val="standardContextual"/>
                         </w:rPr>
-                        <m:t>-</m:t>
-                      </m:r>
-                      <m:r>
-                        <m:rPr>
-                          <m:sty m:val="p"/>
-                        </m:rPr>
-                        <w:rPr>
-                          <w:rFonts w:ascii="Cambria Math" w:eastAsiaTheme="minorHAnsi" w:hAnsi="Cambria Math" w:cstheme="minorBidi"/>
-                          <w:kern w:val="2"/>
-                          <w:position w:val="0"/>
-                          <w:sz w:val="22"/>
-                          <w:szCs w:val="22"/>
-                          <w14:ligatures w14:val="standardContextual"/>
-                        </w:rPr>
-                        <m:t>2</m:t>
+                        <m:t>-2</m:t>
                       </m:r>
                       <m:r>
                         <w:rPr>
@@ -4549,19 +4273,7 @@
                       <w:lang w:val="es-US"/>
                       <w14:ligatures w14:val="standardContextual"/>
                     </w:rPr>
-                    <m:t>2</m:t>
-                  </m:r>
-                  <m:r>
-                    <w:rPr>
-                      <w:rFonts w:ascii="Cambria Math" w:eastAsiaTheme="minorHAnsi" w:hAnsi="Cambria Math" w:cstheme="minorBidi"/>
-                      <w:kern w:val="2"/>
-                      <w:position w:val="0"/>
-                      <w:sz w:val="22"/>
-                      <w:szCs w:val="22"/>
-                      <w:lang w:val="es-US"/>
-                      <w14:ligatures w14:val="standardContextual"/>
-                    </w:rPr>
-                    <m:t>nk</m:t>
+                    <m:t>2nk</m:t>
                   </m:r>
                 </m:sup>
               </m:sSup>
@@ -4632,19 +4344,7 @@
                   <w:lang w:val="es-US"/>
                   <w14:ligatures w14:val="standardContextual"/>
                 </w:rPr>
-                <m:t>k</m:t>
-              </m:r>
-              <m:r>
-                <w:rPr>
-                  <w:rFonts w:ascii="Cambria Math" w:eastAsiaTheme="minorHAnsi" w:hAnsi="Cambria Math" w:cstheme="minorBidi"/>
-                  <w:kern w:val="2"/>
-                  <w:position w:val="0"/>
-                  <w:sz w:val="22"/>
-                  <w:szCs w:val="22"/>
-                  <w:lang w:val="es-US"/>
-                  <w14:ligatures w14:val="standardContextual"/>
-                </w:rPr>
-                <m:t>+</m:t>
+                <m:t>k+</m:t>
               </m:r>
               <m:f>
                 <m:fPr>
@@ -4806,21 +4506,7 @@
                   <w:szCs w:val="22"/>
                   <w14:ligatures w14:val="standardContextual"/>
                 </w:rPr>
-                <m:t>-</m:t>
-              </m:r>
-              <m:r>
-                <m:rPr>
-                  <m:sty m:val="p"/>
-                </m:rPr>
-                <w:rPr>
-                  <w:rFonts w:ascii="Cambria Math" w:eastAsiaTheme="minorHAnsi" w:hAnsi="Cambria Math" w:cstheme="minorBidi"/>
-                  <w:kern w:val="2"/>
-                  <w:position w:val="0"/>
-                  <w:sz w:val="22"/>
-                  <w:szCs w:val="22"/>
-                  <w14:ligatures w14:val="standardContextual"/>
-                </w:rPr>
-                <m:t>1</m:t>
+                <m:t>-1</m:t>
               </m:r>
             </m:sup>
             <m:e>
@@ -4863,19 +4549,7 @@
                       <w:lang w:val="es-US"/>
                       <w14:ligatures w14:val="standardContextual"/>
                     </w:rPr>
-                    <m:t>2</m:t>
-                  </m:r>
-                  <m:r>
-                    <w:rPr>
-                      <w:rFonts w:ascii="Cambria Math" w:eastAsiaTheme="minorHAnsi" w:hAnsi="Cambria Math" w:cstheme="minorBidi"/>
-                      <w:kern w:val="2"/>
-                      <w:position w:val="0"/>
-                      <w:sz w:val="22"/>
-                      <w:szCs w:val="22"/>
-                      <w:lang w:val="es-US"/>
-                      <w14:ligatures w14:val="standardContextual"/>
-                    </w:rPr>
-                    <m:t>n</m:t>
+                    <m:t>2n</m:t>
                   </m:r>
                 </m:sub>
               </m:sSub>
@@ -4949,21 +4623,7 @@
                           <w:szCs w:val="22"/>
                           <w14:ligatures w14:val="standardContextual"/>
                         </w:rPr>
-                        <m:t>-</m:t>
-                      </m:r>
-                      <m:r>
-                        <m:rPr>
-                          <m:sty m:val="p"/>
-                        </m:rPr>
-                        <w:rPr>
-                          <w:rFonts w:ascii="Cambria Math" w:eastAsiaTheme="minorHAnsi" w:hAnsi="Cambria Math" w:cstheme="minorBidi"/>
-                          <w:kern w:val="2"/>
-                          <w:position w:val="0"/>
-                          <w:sz w:val="22"/>
-                          <w:szCs w:val="22"/>
-                          <w14:ligatures w14:val="standardContextual"/>
-                        </w:rPr>
-                        <m:t>2</m:t>
+                        <m:t>-2</m:t>
                       </m:r>
                       <m:r>
                         <w:rPr>
@@ -5003,19 +4663,7 @@
                       <w:lang w:val="es-US"/>
                       <w14:ligatures w14:val="standardContextual"/>
                     </w:rPr>
-                    <m:t>2</m:t>
-                  </m:r>
-                  <m:r>
-                    <w:rPr>
-                      <w:rFonts w:ascii="Cambria Math" w:eastAsiaTheme="minorHAnsi" w:hAnsi="Cambria Math" w:cstheme="minorBidi"/>
-                      <w:kern w:val="2"/>
-                      <w:position w:val="0"/>
-                      <w:sz w:val="22"/>
-                      <w:szCs w:val="22"/>
-                      <w:lang w:val="es-US"/>
-                      <w14:ligatures w14:val="standardContextual"/>
-                    </w:rPr>
-                    <m:t>nk</m:t>
+                    <m:t>2nk</m:t>
                   </m:r>
                 </m:sup>
               </m:sSup>
@@ -5089,21 +4737,7 @@
                       <w:szCs w:val="22"/>
                       <w14:ligatures w14:val="standardContextual"/>
                     </w:rPr>
-                    <m:t>-</m:t>
-                  </m:r>
-                  <m:r>
-                    <m:rPr>
-                      <m:sty m:val="p"/>
-                    </m:rPr>
-                    <w:rPr>
-                      <w:rFonts w:ascii="Cambria Math" w:eastAsiaTheme="minorHAnsi" w:hAnsi="Cambria Math" w:cstheme="minorBidi"/>
-                      <w:kern w:val="2"/>
-                      <w:position w:val="0"/>
-                      <w:sz w:val="22"/>
-                      <w:szCs w:val="22"/>
-                      <w14:ligatures w14:val="standardContextual"/>
-                    </w:rPr>
-                    <m:t>2</m:t>
+                    <m:t>-2</m:t>
                   </m:r>
                   <m:r>
                     <w:rPr>
@@ -5261,21 +4895,7 @@
                   <w:szCs w:val="22"/>
                   <w14:ligatures w14:val="standardContextual"/>
                 </w:rPr>
-                <m:t>-</m:t>
-              </m:r>
-              <m:r>
-                <m:rPr>
-                  <m:sty m:val="p"/>
-                </m:rPr>
-                <w:rPr>
-                  <w:rFonts w:ascii="Cambria Math" w:eastAsiaTheme="minorHAnsi" w:hAnsi="Cambria Math" w:cstheme="minorBidi"/>
-                  <w:kern w:val="2"/>
-                  <w:position w:val="0"/>
-                  <w:sz w:val="22"/>
-                  <w:szCs w:val="22"/>
-                  <w14:ligatures w14:val="standardContextual"/>
-                </w:rPr>
-                <m:t>1</m:t>
+                <m:t>-1</m:t>
               </m:r>
             </m:sup>
             <m:e>
@@ -5318,31 +4938,7 @@
                       <w:lang w:val="es-US"/>
                       <w14:ligatures w14:val="standardContextual"/>
                     </w:rPr>
-                    <m:t>2</m:t>
-                  </m:r>
-                  <m:r>
-                    <w:rPr>
-                      <w:rFonts w:ascii="Cambria Math" w:eastAsiaTheme="minorHAnsi" w:hAnsi="Cambria Math" w:cstheme="minorBidi"/>
-                      <w:kern w:val="2"/>
-                      <w:position w:val="0"/>
-                      <w:sz w:val="22"/>
-                      <w:szCs w:val="22"/>
-                      <w:lang w:val="es-US"/>
-                      <w14:ligatures w14:val="standardContextual"/>
-                    </w:rPr>
-                    <m:t>n</m:t>
-                  </m:r>
-                  <m:r>
-                    <w:rPr>
-                      <w:rFonts w:ascii="Cambria Math" w:eastAsiaTheme="minorHAnsi" w:hAnsi="Cambria Math" w:cstheme="minorBidi"/>
-                      <w:kern w:val="2"/>
-                      <w:position w:val="0"/>
-                      <w:sz w:val="22"/>
-                      <w:szCs w:val="22"/>
-                      <w:lang w:val="es-US"/>
-                      <w14:ligatures w14:val="standardContextual"/>
-                    </w:rPr>
-                    <m:t>+1</m:t>
+                    <m:t>2n+1</m:t>
                   </m:r>
                 </m:sub>
               </m:sSub>
@@ -5416,21 +5012,7 @@
                           <w:szCs w:val="22"/>
                           <w14:ligatures w14:val="standardContextual"/>
                         </w:rPr>
-                        <m:t>-</m:t>
-                      </m:r>
-                      <m:r>
-                        <m:rPr>
-                          <m:sty m:val="p"/>
-                        </m:rPr>
-                        <w:rPr>
-                          <w:rFonts w:ascii="Cambria Math" w:eastAsiaTheme="minorHAnsi" w:hAnsi="Cambria Math" w:cstheme="minorBidi"/>
-                          <w:kern w:val="2"/>
-                          <w:position w:val="0"/>
-                          <w:sz w:val="22"/>
-                          <w:szCs w:val="22"/>
-                          <w14:ligatures w14:val="standardContextual"/>
-                        </w:rPr>
-                        <m:t>2</m:t>
+                        <m:t>-2</m:t>
                       </m:r>
                       <m:r>
                         <w:rPr>
@@ -5470,19 +5052,7 @@
                       <w:lang w:val="es-US"/>
                       <w14:ligatures w14:val="standardContextual"/>
                     </w:rPr>
-                    <m:t>2</m:t>
-                  </m:r>
-                  <m:r>
-                    <w:rPr>
-                      <w:rFonts w:ascii="Cambria Math" w:eastAsiaTheme="minorHAnsi" w:hAnsi="Cambria Math" w:cstheme="minorBidi"/>
-                      <w:kern w:val="2"/>
-                      <w:position w:val="0"/>
-                      <w:sz w:val="22"/>
-                      <w:szCs w:val="22"/>
-                      <w:lang w:val="es-US"/>
-                      <w14:ligatures w14:val="standardContextual"/>
-                    </w:rPr>
-                    <m:t>nk</m:t>
+                    <m:t>2nk</m:t>
                   </m:r>
                 </m:sup>
               </m:sSup>
@@ -6604,6 +6174,380 @@
         </w:rPr>
         <w:t>nodos hoja se utilizan para armar un array resultado.</w:t>
       </w:r>
+      <w:r>
+        <w:rPr>
+          <w:rFonts w:asciiTheme="minorHAnsi" w:eastAsiaTheme="minorHAnsi" w:hAnsiTheme="minorHAnsi" w:cstheme="minorBidi"/>
+          <w:kern w:val="2"/>
+          <w:position w:val="0"/>
+          <w:sz w:val="22"/>
+          <w:szCs w:val="22"/>
+          <w:lang w:val="es-US"/>
+          <w14:ligatures w14:val="standardContextual"/>
+        </w:rPr>
+        <w:t xml:space="preserve"> </w:t>
+      </w:r>
+    </w:p>
+    <w:p>
+      <w:pPr>
+        <w:suppressAutoHyphens w:val="0"/>
+        <w:spacing w:after="160" w:line="259" w:lineRule="auto"/>
+        <w:ind w:leftChars="0" w:left="0" w:firstLineChars="0" w:firstLine="720"/>
+        <w:jc w:val="both"/>
+        <w:textAlignment w:val="auto"/>
+        <w:outlineLvl w:val="9"/>
+        <w:rPr>
+          <w:rFonts w:asciiTheme="minorHAnsi" w:eastAsiaTheme="minorHAnsi" w:hAnsiTheme="minorHAnsi" w:cstheme="minorBidi"/>
+          <w:kern w:val="2"/>
+          <w:position w:val="0"/>
+          <w:sz w:val="22"/>
+          <w:szCs w:val="22"/>
+          <w:lang w:val="es-US"/>
+          <w14:ligatures w14:val="standardContextual"/>
+        </w:rPr>
+      </w:pPr>
+      <w:r>
+        <w:rPr>
+          <w:rFonts w:asciiTheme="minorHAnsi" w:eastAsiaTheme="minorHAnsi" w:hAnsiTheme="minorHAnsi" w:cstheme="minorBidi"/>
+          <w:kern w:val="2"/>
+          <w:position w:val="0"/>
+          <w:sz w:val="22"/>
+          <w:szCs w:val="22"/>
+          <w:lang w:val="es-US"/>
+          <w14:ligatures w14:val="standardContextual"/>
+        </w:rPr>
+        <w:t xml:space="preserve">Al hacer esto, </w:t>
+      </w:r>
+      <w:r>
+        <w:rPr>
+          <w:rFonts w:asciiTheme="minorHAnsi" w:eastAsiaTheme="minorHAnsi" w:hAnsiTheme="minorHAnsi" w:cstheme="minorBidi"/>
+          <w:kern w:val="2"/>
+          <w:position w:val="0"/>
+          <w:sz w:val="22"/>
+          <w:szCs w:val="22"/>
+          <w:lang w:val="es-US"/>
+          <w14:ligatures w14:val="standardContextual"/>
+        </w:rPr>
+        <w:t>dividimos el array en pares e impares de la siguiente manera</w:t>
+      </w:r>
+      <w:r>
+        <w:rPr>
+          <w:rFonts w:asciiTheme="minorHAnsi" w:eastAsiaTheme="minorHAnsi" w:hAnsiTheme="minorHAnsi" w:cstheme="minorBidi"/>
+          <w:kern w:val="2"/>
+          <w:position w:val="0"/>
+          <w:sz w:val="22"/>
+          <w:szCs w:val="22"/>
+          <w:lang w:val="es-US"/>
+          <w14:ligatures w14:val="standardContextual"/>
+        </w:rPr>
+        <w:t>:</w:t>
+      </w:r>
+    </w:p>
+    <w:p>
+      <w:pPr>
+        <w:suppressAutoHyphens w:val="0"/>
+        <w:spacing w:after="160" w:line="259" w:lineRule="auto"/>
+        <w:ind w:leftChars="0" w:left="0" w:firstLineChars="0" w:firstLine="1"/>
+        <w:jc w:val="both"/>
+        <w:textAlignment w:val="auto"/>
+        <w:outlineLvl w:val="9"/>
+        <w:rPr>
+          <w:rFonts w:asciiTheme="minorHAnsi" w:eastAsiaTheme="minorHAnsi" w:hAnsiTheme="minorHAnsi" w:cstheme="minorBidi"/>
+          <w:kern w:val="2"/>
+          <w:position w:val="0"/>
+          <w:sz w:val="22"/>
+          <w:szCs w:val="22"/>
+          <w14:ligatures w14:val="standardContextual"/>
+        </w:rPr>
+      </w:pPr>
+      <w:r>
+        <w:rPr>
+          <w:rFonts w:asciiTheme="minorHAnsi" w:eastAsiaTheme="minorHAnsi" w:hAnsiTheme="minorHAnsi" w:cstheme="minorBidi"/>
+          <w:noProof/>
+          <w:kern w:val="2"/>
+          <w:position w:val="0"/>
+          <w:sz w:val="22"/>
+          <w:szCs w:val="22"/>
+          <w14:ligatures w14:val="standardContextual"/>
+        </w:rPr>
+        <w:drawing>
+          <wp:inline distT="0" distB="0" distL="0" distR="0" wp14:anchorId="4D1260BA" wp14:editId="737630E4">
+            <wp:extent cx="2974206" cy="3405318"/>
+            <wp:effectExtent l="0" t="0" r="0" b="0"/>
+            <wp:docPr id="785568536" name="Picture 1"/>
+            <wp:cNvGraphicFramePr>
+              <a:graphicFrameLocks xmlns:a="http://schemas.openxmlformats.org/drawingml/2006/main" noChangeAspect="1"/>
+            </wp:cNvGraphicFramePr>
+            <a:graphic xmlns:a="http://schemas.openxmlformats.org/drawingml/2006/main">
+              <a:graphicData uri="http://schemas.openxmlformats.org/drawingml/2006/picture">
+                <pic:pic xmlns:pic="http://schemas.openxmlformats.org/drawingml/2006/picture">
+                  <pic:nvPicPr>
+                    <pic:cNvPr id="0" name="Picture 2"/>
+                    <pic:cNvPicPr>
+                      <a:picLocks noChangeAspect="1" noChangeArrowheads="1"/>
+                    </pic:cNvPicPr>
+                  </pic:nvPicPr>
+                  <pic:blipFill>
+                    <a:blip r:embed="rId10">
+                      <a:extLst>
+                        <a:ext uri="{28A0092B-C50C-407E-A947-70E740481C1C}">
+                          <a14:useLocalDpi xmlns:a14="http://schemas.microsoft.com/office/drawing/2010/main" val="0"/>
+                        </a:ext>
+                      </a:extLst>
+                    </a:blip>
+                    <a:srcRect/>
+                    <a:stretch>
+                      <a:fillRect/>
+                    </a:stretch>
+                  </pic:blipFill>
+                  <pic:spPr bwMode="auto">
+                    <a:xfrm>
+                      <a:off x="0" y="0"/>
+                      <a:ext cx="2979756" cy="3411672"/>
+                    </a:xfrm>
+                    <a:prstGeom prst="rect">
+                      <a:avLst/>
+                    </a:prstGeom>
+                    <a:noFill/>
+                  </pic:spPr>
+                </pic:pic>
+              </a:graphicData>
+            </a:graphic>
+          </wp:inline>
+        </w:drawing>
+      </w:r>
+    </w:p>
+    <w:p>
+      <w:pPr>
+        <w:suppressAutoHyphens w:val="0"/>
+        <w:spacing w:after="160" w:line="259" w:lineRule="auto"/>
+        <w:ind w:leftChars="0" w:left="0" w:firstLineChars="0" w:firstLine="1"/>
+        <w:jc w:val="both"/>
+        <w:textAlignment w:val="auto"/>
+        <w:outlineLvl w:val="9"/>
+        <w:rPr>
+          <w:rFonts w:asciiTheme="minorHAnsi" w:eastAsiaTheme="minorHAnsi" w:hAnsiTheme="minorHAnsi" w:cstheme="minorBidi"/>
+          <w:kern w:val="2"/>
+          <w:position w:val="0"/>
+          <w:sz w:val="22"/>
+          <w:szCs w:val="22"/>
+          <w:lang w:val="es-US"/>
+          <w14:ligatures w14:val="standardContextual"/>
+        </w:rPr>
+      </w:pPr>
+      <w:r>
+        <w:rPr>
+          <w:rFonts w:asciiTheme="minorHAnsi" w:eastAsiaTheme="minorHAnsi" w:hAnsiTheme="minorHAnsi" w:cstheme="minorBidi"/>
+          <w:kern w:val="2"/>
+          <w:position w:val="0"/>
+          <w:sz w:val="22"/>
+          <w:szCs w:val="22"/>
+          <w14:ligatures w14:val="standardContextual"/>
+        </w:rPr>
+        <w:tab/>
+      </w:r>
+      <w:r>
+        <w:rPr>
+          <w:rFonts w:asciiTheme="minorHAnsi" w:eastAsiaTheme="minorHAnsi" w:hAnsiTheme="minorHAnsi" w:cstheme="minorBidi"/>
+          <w:kern w:val="2"/>
+          <w:position w:val="0"/>
+          <w:sz w:val="22"/>
+          <w:szCs w:val="22"/>
+          <w:lang w:val="es-US"/>
+          <w14:ligatures w14:val="standardContextual"/>
+        </w:rPr>
+        <w:t xml:space="preserve">Como este </w:t>
+      </w:r>
+      <w:r>
+        <w:rPr>
+          <w:rFonts w:asciiTheme="minorHAnsi" w:eastAsiaTheme="minorHAnsi" w:hAnsiTheme="minorHAnsi" w:cstheme="minorBidi"/>
+          <w:kern w:val="2"/>
+          <w:position w:val="0"/>
+          <w:sz w:val="22"/>
+          <w:szCs w:val="22"/>
+          <w:lang w:val="es-US"/>
+          <w14:ligatures w14:val="standardContextual"/>
+        </w:rPr>
+        <w:t>árbol binario escala en función de potencias de n, nos da una complejidad O(log n) con un logaritmo base a 2.</w:t>
+      </w:r>
+    </w:p>
+    <w:p>
+      <w:pPr>
+        <w:suppressAutoHyphens w:val="0"/>
+        <w:spacing w:after="160" w:line="259" w:lineRule="auto"/>
+        <w:ind w:leftChars="0" w:left="0" w:firstLineChars="0" w:firstLine="1"/>
+        <w:jc w:val="both"/>
+        <w:textAlignment w:val="auto"/>
+        <w:outlineLvl w:val="9"/>
+        <w:rPr>
+          <w:rFonts w:asciiTheme="minorHAnsi" w:eastAsiaTheme="minorHAnsi" w:hAnsiTheme="minorHAnsi" w:cstheme="minorBidi"/>
+          <w:kern w:val="2"/>
+          <w:position w:val="0"/>
+          <w:sz w:val="22"/>
+          <w:szCs w:val="22"/>
+          <w:lang w:val="es-US"/>
+          <w14:ligatures w14:val="standardContextual"/>
+        </w:rPr>
+      </w:pPr>
+      <w:r>
+        <w:rPr>
+          <w:rFonts w:asciiTheme="minorHAnsi" w:eastAsiaTheme="minorHAnsi" w:hAnsiTheme="minorHAnsi" w:cstheme="minorBidi"/>
+          <w:kern w:val="2"/>
+          <w:position w:val="0"/>
+          <w:sz w:val="22"/>
+          <w:szCs w:val="22"/>
+          <w:lang w:val="es-US"/>
+          <w14:ligatures w14:val="standardContextual"/>
+        </w:rPr>
+        <w:tab/>
+        <w:t>Luego realizamos la suma de ambos valores que al ser una única operación es complejidad O(1).</w:t>
+      </w:r>
+    </w:p>
+    <w:p>
+      <w:pPr>
+        <w:suppressAutoHyphens w:val="0"/>
+        <w:spacing w:after="160" w:line="259" w:lineRule="auto"/>
+        <w:ind w:leftChars="0" w:left="0" w:firstLineChars="0" w:firstLine="1"/>
+        <w:jc w:val="both"/>
+        <w:textAlignment w:val="auto"/>
+        <w:outlineLvl w:val="9"/>
+        <w:rPr>
+          <w:rFonts w:asciiTheme="minorHAnsi" w:eastAsiaTheme="minorHAnsi" w:hAnsiTheme="minorHAnsi" w:cstheme="minorBidi"/>
+          <w:kern w:val="2"/>
+          <w:position w:val="0"/>
+          <w:sz w:val="22"/>
+          <w:szCs w:val="22"/>
+          <w:lang w:val="es-US"/>
+          <w14:ligatures w14:val="standardContextual"/>
+        </w:rPr>
+      </w:pPr>
+      <w:r>
+        <w:rPr>
+          <w:rFonts w:asciiTheme="minorHAnsi" w:eastAsiaTheme="minorHAnsi" w:hAnsiTheme="minorHAnsi" w:cstheme="minorBidi"/>
+          <w:kern w:val="2"/>
+          <w:position w:val="0"/>
+          <w:sz w:val="22"/>
+          <w:szCs w:val="22"/>
+          <w:lang w:val="es-US"/>
+          <w14:ligatures w14:val="standardContextual"/>
+        </w:rPr>
+        <w:tab/>
+        <w:t>Por último, cada</w:t>
+      </w:r>
+      <w:r>
+        <w:rPr>
+          <w:rFonts w:asciiTheme="minorHAnsi" w:eastAsiaTheme="minorHAnsi" w:hAnsiTheme="minorHAnsi" w:cstheme="minorBidi"/>
+          <w:kern w:val="2"/>
+          <w:position w:val="0"/>
+          <w:sz w:val="22"/>
+          <w:szCs w:val="22"/>
+          <w:lang w:val="es-US"/>
+          <w14:ligatures w14:val="standardContextual"/>
+        </w:rPr>
+        <w:t xml:space="preserve"> nivel de recursión tiene una complejidad de O(N) debido a la multiplicación y suma de las salidas pares e impares </w:t>
+      </w:r>
+      <w:r>
+        <w:rPr>
+          <w:rFonts w:asciiTheme="minorHAnsi" w:eastAsiaTheme="minorHAnsi" w:hAnsiTheme="minorHAnsi" w:cstheme="minorBidi"/>
+          <w:kern w:val="2"/>
+          <w:position w:val="0"/>
+          <w:sz w:val="22"/>
+          <w:szCs w:val="22"/>
+          <w:lang w:val="es-US"/>
+          <w14:ligatures w14:val="standardContextual"/>
+        </w:rPr>
+        <w:t>que se realiza N/2 veces</w:t>
+      </w:r>
+      <w:r>
+        <w:rPr>
+          <w:rFonts w:asciiTheme="minorHAnsi" w:eastAsiaTheme="minorHAnsi" w:hAnsiTheme="minorHAnsi" w:cstheme="minorBidi"/>
+          <w:kern w:val="2"/>
+          <w:position w:val="0"/>
+          <w:sz w:val="22"/>
+          <w:szCs w:val="22"/>
+          <w:lang w:val="es-US"/>
+          <w14:ligatures w14:val="standardContextual"/>
+        </w:rPr>
+        <w:t>.</w:t>
+      </w:r>
+      <w:r>
+        <w:rPr>
+          <w:rFonts w:asciiTheme="minorHAnsi" w:eastAsiaTheme="minorHAnsi" w:hAnsiTheme="minorHAnsi" w:cstheme="minorBidi"/>
+          <w:kern w:val="2"/>
+          <w:position w:val="0"/>
+          <w:sz w:val="22"/>
+          <w:szCs w:val="22"/>
+          <w:lang w:val="es-US"/>
+          <w14:ligatures w14:val="standardContextual"/>
+        </w:rPr>
+        <w:t xml:space="preserve"> </w:t>
+      </w:r>
+    </w:p>
+    <w:p>
+      <w:pPr>
+        <w:suppressAutoHyphens w:val="0"/>
+        <w:spacing w:after="160" w:line="259" w:lineRule="auto"/>
+        <w:ind w:leftChars="0" w:left="0" w:firstLineChars="0" w:firstLine="1"/>
+        <w:jc w:val="both"/>
+        <w:textAlignment w:val="auto"/>
+        <w:outlineLvl w:val="9"/>
+        <w:rPr>
+          <w:rFonts w:asciiTheme="minorHAnsi" w:eastAsiaTheme="minorHAnsi" w:hAnsiTheme="minorHAnsi" w:cstheme="minorBidi"/>
+          <w:kern w:val="2"/>
+          <w:position w:val="0"/>
+          <w:sz w:val="22"/>
+          <w:szCs w:val="22"/>
+          <w:lang w:val="es-US"/>
+          <w14:ligatures w14:val="standardContextual"/>
+        </w:rPr>
+      </w:pPr>
+      <w:r>
+        <w:rPr>
+          <w:rFonts w:asciiTheme="minorHAnsi" w:eastAsiaTheme="minorHAnsi" w:hAnsiTheme="minorHAnsi" w:cstheme="minorBidi"/>
+          <w:kern w:val="2"/>
+          <w:position w:val="0"/>
+          <w:sz w:val="22"/>
+          <w:szCs w:val="22"/>
+          <w:lang w:val="es-US"/>
+          <w14:ligatures w14:val="standardContextual"/>
+        </w:rPr>
+        <w:tab/>
+      </w:r>
+      <w:r>
+        <w:rPr>
+          <w:rFonts w:asciiTheme="minorHAnsi" w:eastAsiaTheme="minorHAnsi" w:hAnsiTheme="minorHAnsi" w:cstheme="minorBidi"/>
+          <w:kern w:val="2"/>
+          <w:position w:val="0"/>
+          <w:sz w:val="22"/>
+          <w:szCs w:val="22"/>
+          <w:lang w:val="es-US"/>
+          <w14:ligatures w14:val="standardContextual"/>
+        </w:rPr>
+        <w:t>Al multiplicar todas estas complejidades, no</w:t>
+      </w:r>
+      <w:r>
+        <w:rPr>
+          <w:rFonts w:asciiTheme="minorHAnsi" w:eastAsiaTheme="minorHAnsi" w:hAnsiTheme="minorHAnsi" w:cstheme="minorBidi"/>
+          <w:kern w:val="2"/>
+          <w:position w:val="0"/>
+          <w:sz w:val="22"/>
+          <w:szCs w:val="22"/>
+          <w:lang w:val="es-US"/>
+          <w14:ligatures w14:val="standardContextual"/>
+        </w:rPr>
+        <w:t>s da una complejidad de O(n log n)</w:t>
+      </w:r>
+      <w:r>
+        <w:rPr>
+          <w:rFonts w:asciiTheme="minorHAnsi" w:eastAsiaTheme="minorHAnsi" w:hAnsiTheme="minorHAnsi" w:cstheme="minorBidi"/>
+          <w:kern w:val="2"/>
+          <w:position w:val="0"/>
+          <w:sz w:val="22"/>
+          <w:szCs w:val="22"/>
+          <w:lang w:val="es-US"/>
+          <w14:ligatures w14:val="standardContextual"/>
+        </w:rPr>
+        <w:t>.</w:t>
+      </w:r>
     </w:p>
     <w:p>
       <w:pPr>
@@ -6625,6 +6569,7 @@
           <w:iCs/>
           <w:lang w:val="es-US"/>
         </w:rPr>
+        <w:lastRenderedPageBreak/>
         <w:t>Resultados Obtenidos</w:t>
       </w:r>
     </w:p>
@@ -6738,7 +6683,6 @@
           <w:lang w:val="es-US"/>
           <w14:ligatures w14:val="standardContextual"/>
         </w:rPr>
-        <w:lastRenderedPageBreak/>
         <w:drawing>
           <wp:inline distT="0" distB="0" distL="0" distR="0" wp14:anchorId="1877C518" wp14:editId="45D0F519">
             <wp:extent cx="4867954" cy="1362265"/>
@@ -6755,7 +6699,7 @@
                     <pic:cNvPicPr/>
                   </pic:nvPicPr>
                   <pic:blipFill>
-                    <a:blip r:embed="rId10"/>
+                    <a:blip r:embed="rId11"/>
                     <a:stretch>
                       <a:fillRect/>
                     </a:stretch>
@@ -8437,7 +8381,7 @@
                     <pic:cNvPicPr/>
                   </pic:nvPicPr>
                   <pic:blipFill>
-                    <a:blip r:embed="rId11"/>
+                    <a:blip r:embed="rId12"/>
                     <a:stretch>
                       <a:fillRect/>
                     </a:stretch>
@@ -8792,6 +8736,7 @@
           <w:iCs/>
           <w:lang w:val="es-US"/>
         </w:rPr>
+        <w:lastRenderedPageBreak/>
         <w:t>Conclusiones</w:t>
       </w:r>
     </w:p>
@@ -8884,20 +8829,7 @@
           <w:lang w:val="es-US"/>
           <w14:ligatures w14:val="standardContextual"/>
         </w:rPr>
-        <w:t xml:space="preserve"> extremo, la </w:t>
-      </w:r>
-      <w:r>
-        <w:rPr>
-          <w:rFonts w:asciiTheme="minorHAnsi" w:eastAsiaTheme="minorHAnsi" w:hAnsiTheme="minorHAnsi" w:cstheme="minorBidi"/>
-          <w:kern w:val="2"/>
-          <w:position w:val="0"/>
-          <w:sz w:val="22"/>
-          <w:szCs w:val="22"/>
-          <w:lang w:val="es-US"/>
-          <w14:ligatures w14:val="standardContextual"/>
-        </w:rPr>
-        <w:lastRenderedPageBreak/>
-        <w:t xml:space="preserve">transformada tradicional tarda </w:t>
+        <w:t xml:space="preserve"> extremo, la transformada tradicional tarda </w:t>
       </w:r>
       <w:r>
         <w:rPr>

</xml_diff>